<commit_message>
Modified Documentation and Added seller form
</commit_message>
<xml_diff>
--- a/report/Project Documentation.docx
+++ b/report/Project Documentation.docx
@@ -1095,36 +1095,7 @@
           <w:sz w:val="27"/>
           <w:szCs w:val="27"/>
         </w:rPr>
-        <w:t xml:space="preserve"> </w:t>
-      </w:r>
-      <w:r>
-        <w:rPr>
-          <w:rFonts w:ascii="Helvetica" w:hAnsi="Helvetica" w:cs="Helvetica"/>
-          <w:color w:val="2A2C2E"/>
-          <w:sz w:val="27"/>
-          <w:szCs w:val="27"/>
-        </w:rPr>
-        <w:t xml:space="preserve">Snapdeal was started on 4 February 2010 as a </w:t>
-      </w:r>
-      <w:proofErr w:type="gramStart"/>
-      <w:r>
-        <w:rPr>
-          <w:rFonts w:ascii="Helvetica" w:hAnsi="Helvetica" w:cs="Helvetica"/>
-          <w:color w:val="2A2C2E"/>
-          <w:sz w:val="27"/>
-          <w:szCs w:val="27"/>
-        </w:rPr>
-        <w:t>daily deals</w:t>
-      </w:r>
-      <w:proofErr w:type="gramEnd"/>
-      <w:r>
-        <w:rPr>
-          <w:rFonts w:ascii="Helvetica" w:hAnsi="Helvetica" w:cs="Helvetica"/>
-          <w:color w:val="2A2C2E"/>
-          <w:sz w:val="27"/>
-          <w:szCs w:val="27"/>
-        </w:rPr>
-        <w:t xml:space="preserve"> platform, but expanded in September 2011 to become an online marketplace.</w:t>
+        <w:t xml:space="preserve"> Snapdeal was started on 4 February 2010 as a daily deals platform, but expanded in September 2011 to become an online marketplace.</w:t>
       </w:r>
     </w:p>
     <w:p>
@@ -1198,25 +1169,7 @@
           <w:sz w:val="27"/>
           <w:szCs w:val="27"/>
         </w:rPr>
-        <w:t>is an Indian fashion e-commerce company headquartered in Bengaluru, Karnataka, India. The company was founded in 2007 to sell personalized gift items.</w:t>
-      </w:r>
-      <w:r>
-        <w:rPr>
-          <w:rFonts w:ascii="Helvetica" w:hAnsi="Helvetica" w:cs="Helvetica"/>
-          <w:color w:val="2A2C2E"/>
-          <w:sz w:val="27"/>
-          <w:szCs w:val="27"/>
-        </w:rPr>
-        <w:t xml:space="preserve"> </w:t>
-      </w:r>
-      <w:r>
-        <w:rPr>
-          <w:rFonts w:ascii="Helvetica" w:hAnsi="Helvetica" w:cs="Helvetica"/>
-          <w:color w:val="2A2C2E"/>
-          <w:sz w:val="27"/>
-          <w:szCs w:val="27"/>
-        </w:rPr>
-        <w:t xml:space="preserve">Established by Mukesh Bansal along with Ashutosh </w:t>
+        <w:t xml:space="preserve">is an Indian fashion e-commerce company headquartered in Bengaluru, Karnataka, India. The company was founded in 2007 to sell personalized gift items. Established by Mukesh Bansal along with Ashutosh </w:t>
       </w:r>
       <w:proofErr w:type="spellStart"/>
       <w:r>
@@ -1383,27 +1336,7 @@
           <w:sz w:val="27"/>
           <w:szCs w:val="27"/>
         </w:rPr>
-        <w:t xml:space="preserve"> and the products made by companies under Make </w:t>
-      </w:r>
-      <w:proofErr w:type="gramStart"/>
-      <w:r>
-        <w:rPr>
-          <w:rFonts w:ascii="Helvetica" w:hAnsi="Helvetica" w:cs="Helvetica"/>
-          <w:color w:val="2A2C2E"/>
-          <w:sz w:val="27"/>
-          <w:szCs w:val="27"/>
-        </w:rPr>
-        <w:t>In</w:t>
-      </w:r>
-      <w:proofErr w:type="gramEnd"/>
-      <w:r>
-        <w:rPr>
-          <w:rFonts w:ascii="Helvetica" w:hAnsi="Helvetica" w:cs="Helvetica"/>
-          <w:color w:val="2A2C2E"/>
-          <w:sz w:val="27"/>
-          <w:szCs w:val="27"/>
-        </w:rPr>
-        <w:t xml:space="preserve"> India initiative.</w:t>
+        <w:t xml:space="preserve"> and the products made by companies under Make In India initiative.</w:t>
       </w:r>
     </w:p>
     <w:p>
@@ -1447,28 +1380,1864 @@
           <w:sz w:val="27"/>
           <w:szCs w:val="27"/>
         </w:rPr>
-        <w:t xml:space="preserve">The website would be used to sell </w:t>
-      </w:r>
-      <w:proofErr w:type="gramStart"/>
-      <w:r>
-        <w:rPr>
-          <w:rFonts w:ascii="Helvetica" w:hAnsi="Helvetica" w:cs="Helvetica"/>
-          <w:color w:val="2A2C2E"/>
-          <w:sz w:val="27"/>
-          <w:szCs w:val="27"/>
-        </w:rPr>
-        <w:t>many different kinds of</w:t>
-      </w:r>
-      <w:proofErr w:type="gramEnd"/>
-      <w:r>
-        <w:rPr>
-          <w:rFonts w:ascii="Helvetica" w:hAnsi="Helvetica" w:cs="Helvetica"/>
-          <w:color w:val="2A2C2E"/>
-          <w:sz w:val="27"/>
-          <w:szCs w:val="27"/>
-        </w:rPr>
-        <w:t xml:space="preserve"> goods like electronics, furniture, clothing, beauty products, etc.</w:t>
-      </w:r>
+        <w:t>The website would be used to sell many different kinds of goods like electronics, furniture, clothing, beauty products, etc.</w:t>
+      </w:r>
+    </w:p>
+    <w:p>
+      <w:pPr>
+        <w:pStyle w:val="NormalWeb"/>
+        <w:shd w:val="clear" w:color="auto" w:fill="FFFFFF"/>
+        <w:spacing w:before="120" w:beforeAutospacing="0" w:after="120" w:afterAutospacing="0"/>
+        <w:rPr>
+          <w:rFonts w:ascii="Helvetica" w:hAnsi="Helvetica" w:cs="Helvetica"/>
+          <w:color w:val="2A2C2E"/>
+          <w:sz w:val="27"/>
+          <w:szCs w:val="27"/>
+        </w:rPr>
+      </w:pPr>
+      <w:r>
+        <w:rPr>
+          <w:rFonts w:ascii="Helvetica" w:hAnsi="Helvetica" w:cs="Helvetica"/>
+          <w:color w:val="2A2C2E"/>
+          <w:sz w:val="27"/>
+          <w:szCs w:val="27"/>
+        </w:rPr>
+        <w:t>India is known for the quality of the products such and handicrafts, handlooms,</w:t>
+      </w:r>
+      <w:r>
+        <w:rPr>
+          <w:rFonts w:ascii="Helvetica" w:hAnsi="Helvetica" w:cs="Helvetica"/>
+          <w:color w:val="2A2C2E"/>
+          <w:sz w:val="27"/>
+          <w:szCs w:val="27"/>
+        </w:rPr>
+        <w:t xml:space="preserve"> ayurvedic cosmetics,</w:t>
+      </w:r>
+      <w:r>
+        <w:rPr>
+          <w:rFonts w:ascii="Helvetica" w:hAnsi="Helvetica" w:cs="Helvetica"/>
+          <w:color w:val="2A2C2E"/>
+          <w:sz w:val="27"/>
+          <w:szCs w:val="27"/>
+        </w:rPr>
+        <w:t xml:space="preserve"> etc.</w:t>
+      </w:r>
+      <w:r>
+        <w:rPr>
+          <w:rFonts w:ascii="Helvetica" w:hAnsi="Helvetica" w:cs="Helvetica"/>
+          <w:color w:val="2A2C2E"/>
+          <w:sz w:val="27"/>
+          <w:szCs w:val="27"/>
+        </w:rPr>
+        <w:t xml:space="preserve"> And selling these would be the main objective of this website.</w:t>
+      </w:r>
+    </w:p>
+    <w:p>
+      <w:pPr>
+        <w:pStyle w:val="NormalWeb"/>
+        <w:shd w:val="clear" w:color="auto" w:fill="FFFFFF"/>
+        <w:spacing w:before="120" w:beforeAutospacing="0" w:after="120" w:afterAutospacing="0"/>
+        <w:rPr>
+          <w:rFonts w:ascii="Helvetica" w:hAnsi="Helvetica" w:cs="Helvetica"/>
+          <w:color w:val="2A2C2E"/>
+          <w:sz w:val="27"/>
+          <w:szCs w:val="27"/>
+        </w:rPr>
+      </w:pPr>
+      <w:r>
+        <w:rPr>
+          <w:rFonts w:ascii="Helvetica" w:hAnsi="Helvetica" w:cs="Helvetica"/>
+          <w:color w:val="2A2C2E"/>
+          <w:sz w:val="27"/>
+          <w:szCs w:val="27"/>
+        </w:rPr>
+        <w:t>Due to this Employment for people in India increases</w:t>
+      </w:r>
+      <w:r>
+        <w:rPr>
+          <w:rFonts w:ascii="Helvetica" w:hAnsi="Helvetica" w:cs="Helvetica"/>
+          <w:color w:val="2A2C2E"/>
+          <w:sz w:val="27"/>
+          <w:szCs w:val="27"/>
+        </w:rPr>
+        <w:t xml:space="preserve"> as well as the competition by foreign companies would be subsided to a great extent as </w:t>
+      </w:r>
+      <w:r>
+        <w:rPr>
+          <w:rFonts w:ascii="Helvetica" w:hAnsi="Helvetica" w:cs="Helvetica"/>
+          <w:color w:val="2A2C2E"/>
+          <w:sz w:val="27"/>
+          <w:szCs w:val="27"/>
+        </w:rPr>
+        <w:t>only companies making products within India would be able to register as sellers and henceforth the prices would be in contrast to the prices by Indian sellers.</w:t>
+      </w:r>
+    </w:p>
+    <w:p>
+      <w:pPr>
+        <w:pStyle w:val="NormalWeb"/>
+        <w:shd w:val="clear" w:color="auto" w:fill="FFFFFF"/>
+        <w:spacing w:before="120" w:beforeAutospacing="0" w:after="120" w:afterAutospacing="0"/>
+        <w:rPr>
+          <w:rFonts w:ascii="Helvetica" w:hAnsi="Helvetica" w:cs="Helvetica"/>
+          <w:color w:val="2A2C2E"/>
+          <w:sz w:val="27"/>
+          <w:szCs w:val="27"/>
+        </w:rPr>
+      </w:pPr>
+      <w:r>
+        <w:rPr>
+          <w:rFonts w:ascii="Helvetica" w:hAnsi="Helvetica" w:cs="Helvetica"/>
+          <w:color w:val="2A2C2E"/>
+          <w:sz w:val="27"/>
+          <w:szCs w:val="27"/>
+        </w:rPr>
+        <w:t>Once employment and products are manufactured in India it can be Exported to other country</w:t>
+      </w:r>
+      <w:r>
+        <w:rPr>
+          <w:rFonts w:ascii="Helvetica" w:hAnsi="Helvetica" w:cs="Helvetica"/>
+          <w:color w:val="2A2C2E"/>
+          <w:sz w:val="27"/>
+          <w:szCs w:val="27"/>
+        </w:rPr>
+        <w:t>.</w:t>
+      </w:r>
+    </w:p>
+    <w:p>
+      <w:pPr>
+        <w:pStyle w:val="NormalWeb"/>
+        <w:shd w:val="clear" w:color="auto" w:fill="FFFFFF"/>
+        <w:spacing w:before="120" w:beforeAutospacing="0" w:after="120" w:afterAutospacing="0"/>
+        <w:rPr>
+          <w:rFonts w:ascii="Helvetica" w:hAnsi="Helvetica" w:cs="Helvetica"/>
+          <w:color w:val="2A2C2E"/>
+          <w:sz w:val="27"/>
+          <w:szCs w:val="27"/>
+        </w:rPr>
+      </w:pPr>
+      <w:r>
+        <w:rPr>
+          <w:rFonts w:ascii="Helvetica" w:hAnsi="Helvetica" w:cs="Helvetica"/>
+          <w:color w:val="2A2C2E"/>
+          <w:sz w:val="27"/>
+          <w:szCs w:val="27"/>
+        </w:rPr>
+        <w:t>This will increase the GDP (Gross Domestic Product) of the country</w:t>
+      </w:r>
+      <w:r>
+        <w:rPr>
+          <w:rFonts w:ascii="Helvetica" w:hAnsi="Helvetica" w:cs="Helvetica"/>
+          <w:color w:val="2A2C2E"/>
+          <w:sz w:val="27"/>
+          <w:szCs w:val="27"/>
+        </w:rPr>
+        <w:t>.</w:t>
+      </w:r>
+    </w:p>
+    <w:p>
+      <w:pPr>
+        <w:pStyle w:val="NormalWeb"/>
+        <w:shd w:val="clear" w:color="auto" w:fill="FFFFFF"/>
+        <w:spacing w:before="120" w:beforeAutospacing="0" w:after="120" w:afterAutospacing="0"/>
+        <w:rPr>
+          <w:rFonts w:ascii="Helvetica" w:hAnsi="Helvetica" w:cs="Helvetica"/>
+          <w:color w:val="2A2C2E"/>
+          <w:sz w:val="27"/>
+          <w:szCs w:val="27"/>
+        </w:rPr>
+      </w:pPr>
+      <w:r>
+        <w:rPr>
+          <w:rFonts w:ascii="Helvetica" w:hAnsi="Helvetica" w:cs="Helvetica"/>
+          <w:color w:val="2A2C2E"/>
+          <w:sz w:val="27"/>
+          <w:szCs w:val="27"/>
+        </w:rPr>
+        <w:t xml:space="preserve">Many new Entrepreneurs will come up with new ideas and further the development of the country will increase  </w:t>
+      </w:r>
+    </w:p>
+    <w:p>
+      <w:pPr>
+        <w:pStyle w:val="NormalWeb"/>
+        <w:shd w:val="clear" w:color="auto" w:fill="FFFFFF"/>
+        <w:spacing w:before="120" w:beforeAutospacing="0" w:after="120" w:afterAutospacing="0"/>
+        <w:rPr>
+          <w:rFonts w:ascii="Helvetica" w:hAnsi="Helvetica" w:cs="Helvetica"/>
+          <w:color w:val="2A2C2E"/>
+          <w:sz w:val="27"/>
+          <w:szCs w:val="27"/>
+        </w:rPr>
+      </w:pPr>
+    </w:p>
+    <w:p>
+      <w:pPr>
+        <w:pStyle w:val="NormalWeb"/>
+        <w:shd w:val="clear" w:color="auto" w:fill="FFFFFF"/>
+        <w:spacing w:before="120" w:beforeAutospacing="0" w:after="120" w:afterAutospacing="0"/>
+        <w:rPr>
+          <w:rFonts w:ascii="Helvetica" w:hAnsi="Helvetica" w:cs="Helvetica"/>
+          <w:b/>
+          <w:color w:val="2A2C2E"/>
+          <w:sz w:val="27"/>
+          <w:szCs w:val="27"/>
+        </w:rPr>
+      </w:pPr>
+    </w:p>
+    <w:p>
+      <w:pPr>
+        <w:pStyle w:val="NormalWeb"/>
+        <w:shd w:val="clear" w:color="auto" w:fill="FFFFFF"/>
+        <w:spacing w:before="120" w:beforeAutospacing="0" w:after="120" w:afterAutospacing="0"/>
+        <w:rPr>
+          <w:rFonts w:ascii="Helvetica" w:hAnsi="Helvetica" w:cs="Helvetica"/>
+          <w:b/>
+          <w:color w:val="2A2C2E"/>
+          <w:sz w:val="27"/>
+          <w:szCs w:val="27"/>
+        </w:rPr>
+      </w:pPr>
+      <w:r>
+        <w:rPr>
+          <w:rFonts w:ascii="Helvetica" w:hAnsi="Helvetica" w:cs="Helvetica"/>
+          <w:b/>
+          <w:color w:val="2A2C2E"/>
+          <w:sz w:val="27"/>
+          <w:szCs w:val="27"/>
+        </w:rPr>
+        <w:t>Technology Bucket</w:t>
+      </w:r>
+    </w:p>
+    <w:p>
+      <w:pPr>
+        <w:pStyle w:val="NormalWeb"/>
+        <w:shd w:val="clear" w:color="auto" w:fill="FFFFFF"/>
+        <w:spacing w:before="120" w:beforeAutospacing="0" w:after="120" w:afterAutospacing="0"/>
+        <w:rPr>
+          <w:rFonts w:ascii="Helvetica" w:hAnsi="Helvetica" w:cs="Helvetica"/>
+          <w:b/>
+          <w:color w:val="2A2C2E"/>
+          <w:sz w:val="27"/>
+          <w:szCs w:val="27"/>
+        </w:rPr>
+      </w:pPr>
+    </w:p>
+    <w:p>
+      <w:pPr>
+        <w:pStyle w:val="NormalWeb"/>
+        <w:shd w:val="clear" w:color="auto" w:fill="FFFFFF"/>
+        <w:spacing w:before="120" w:beforeAutospacing="0" w:after="120" w:afterAutospacing="0"/>
+        <w:rPr>
+          <w:rFonts w:ascii="Helvetica" w:hAnsi="Helvetica" w:cs="Helvetica"/>
+          <w:b/>
+          <w:color w:val="2A2C2E"/>
+          <w:sz w:val="27"/>
+          <w:szCs w:val="27"/>
+        </w:rPr>
+      </w:pPr>
+    </w:p>
+    <w:p>
+      <w:pPr>
+        <w:pStyle w:val="NormalWeb"/>
+        <w:shd w:val="clear" w:color="auto" w:fill="FFFFFF"/>
+        <w:spacing w:before="120" w:beforeAutospacing="0" w:after="120" w:afterAutospacing="0"/>
+        <w:rPr>
+          <w:rFonts w:ascii="Helvetica" w:hAnsi="Helvetica" w:cs="Helvetica"/>
+          <w:b/>
+          <w:color w:val="2A2C2E"/>
+          <w:sz w:val="27"/>
+          <w:szCs w:val="27"/>
+        </w:rPr>
+      </w:pPr>
+    </w:p>
+    <w:p>
+      <w:pPr>
+        <w:pStyle w:val="NormalWeb"/>
+        <w:shd w:val="clear" w:color="auto" w:fill="FFFFFF"/>
+        <w:spacing w:before="120" w:beforeAutospacing="0" w:after="120" w:afterAutospacing="0"/>
+        <w:rPr>
+          <w:rFonts w:ascii="Helvetica" w:hAnsi="Helvetica" w:cs="Helvetica"/>
+          <w:b/>
+          <w:color w:val="2A2C2E"/>
+          <w:sz w:val="27"/>
+          <w:szCs w:val="27"/>
+        </w:rPr>
+      </w:pPr>
+    </w:p>
+    <w:p>
+      <w:pPr>
+        <w:pStyle w:val="NormalWeb"/>
+        <w:shd w:val="clear" w:color="auto" w:fill="FFFFFF"/>
+        <w:spacing w:before="120" w:beforeAutospacing="0" w:after="120" w:afterAutospacing="0"/>
+        <w:rPr>
+          <w:rFonts w:ascii="Helvetica" w:hAnsi="Helvetica" w:cs="Helvetica"/>
+          <w:b/>
+          <w:color w:val="2A2C2E"/>
+          <w:sz w:val="27"/>
+          <w:szCs w:val="27"/>
+        </w:rPr>
+      </w:pPr>
+    </w:p>
+    <w:p>
+      <w:pPr>
+        <w:pStyle w:val="NormalWeb"/>
+        <w:shd w:val="clear" w:color="auto" w:fill="FFFFFF"/>
+        <w:spacing w:before="120" w:beforeAutospacing="0" w:after="120" w:afterAutospacing="0"/>
+        <w:rPr>
+          <w:rFonts w:ascii="Helvetica" w:hAnsi="Helvetica" w:cs="Helvetica"/>
+          <w:b/>
+          <w:color w:val="2A2C2E"/>
+          <w:sz w:val="27"/>
+          <w:szCs w:val="27"/>
+        </w:rPr>
+      </w:pPr>
+    </w:p>
+    <w:p>
+      <w:pPr>
+        <w:pStyle w:val="NormalWeb"/>
+        <w:shd w:val="clear" w:color="auto" w:fill="FFFFFF"/>
+        <w:spacing w:before="120" w:beforeAutospacing="0" w:after="120" w:afterAutospacing="0"/>
+        <w:rPr>
+          <w:rFonts w:ascii="Helvetica" w:hAnsi="Helvetica" w:cs="Helvetica"/>
+          <w:b/>
+          <w:color w:val="2A2C2E"/>
+          <w:sz w:val="27"/>
+          <w:szCs w:val="27"/>
+        </w:rPr>
+      </w:pPr>
+    </w:p>
+    <w:p>
+      <w:pPr>
+        <w:pStyle w:val="NormalWeb"/>
+        <w:shd w:val="clear" w:color="auto" w:fill="FFFFFF"/>
+        <w:spacing w:before="120" w:beforeAutospacing="0" w:after="120" w:afterAutospacing="0"/>
+        <w:rPr>
+          <w:rFonts w:ascii="Helvetica" w:hAnsi="Helvetica" w:cs="Helvetica"/>
+          <w:b/>
+          <w:color w:val="2A2C2E"/>
+          <w:sz w:val="27"/>
+          <w:szCs w:val="27"/>
+        </w:rPr>
+      </w:pPr>
+    </w:p>
+    <w:p>
+      <w:pPr>
+        <w:pStyle w:val="NormalWeb"/>
+        <w:shd w:val="clear" w:color="auto" w:fill="FFFFFF"/>
+        <w:spacing w:before="120" w:beforeAutospacing="0" w:after="120" w:afterAutospacing="0"/>
+        <w:rPr>
+          <w:rFonts w:ascii="Helvetica" w:hAnsi="Helvetica" w:cs="Helvetica"/>
+          <w:b/>
+          <w:color w:val="2A2C2E"/>
+          <w:sz w:val="27"/>
+          <w:szCs w:val="27"/>
+        </w:rPr>
+      </w:pPr>
+    </w:p>
+    <w:p>
+      <w:pPr>
+        <w:pStyle w:val="NormalWeb"/>
+        <w:shd w:val="clear" w:color="auto" w:fill="FFFFFF"/>
+        <w:spacing w:before="120" w:beforeAutospacing="0" w:after="120" w:afterAutospacing="0"/>
+        <w:rPr>
+          <w:rFonts w:ascii="Helvetica" w:hAnsi="Helvetica" w:cs="Helvetica"/>
+          <w:b/>
+          <w:color w:val="2A2C2E"/>
+          <w:sz w:val="27"/>
+          <w:szCs w:val="27"/>
+        </w:rPr>
+      </w:pPr>
+    </w:p>
+    <w:p>
+      <w:pPr>
+        <w:pStyle w:val="NormalWeb"/>
+        <w:shd w:val="clear" w:color="auto" w:fill="FFFFFF"/>
+        <w:spacing w:before="120" w:beforeAutospacing="0" w:after="120" w:afterAutospacing="0"/>
+        <w:rPr>
+          <w:rFonts w:ascii="Helvetica" w:hAnsi="Helvetica" w:cs="Helvetica"/>
+          <w:b/>
+          <w:color w:val="2A2C2E"/>
+          <w:sz w:val="27"/>
+          <w:szCs w:val="27"/>
+        </w:rPr>
+      </w:pPr>
+      <w:r>
+        <w:rPr>
+          <w:rFonts w:ascii="Helvetica" w:hAnsi="Helvetica" w:cs="Helvetica"/>
+          <w:b/>
+          <w:color w:val="2A2C2E"/>
+          <w:sz w:val="27"/>
+          <w:szCs w:val="27"/>
+        </w:rPr>
+        <w:lastRenderedPageBreak/>
+        <w:t>Documentation</w:t>
+      </w:r>
+    </w:p>
+    <w:tbl>
+      <w:tblPr>
+        <w:tblStyle w:val="TableGrid"/>
+        <w:tblW w:w="0" w:type="auto"/>
+        <w:tblLook w:val="04A0" w:firstRow="1" w:lastRow="0" w:firstColumn="1" w:lastColumn="0" w:noHBand="0" w:noVBand="1"/>
+      </w:tblPr>
+      <w:tblGrid>
+        <w:gridCol w:w="2425"/>
+        <w:gridCol w:w="1530"/>
+        <w:gridCol w:w="5395"/>
+      </w:tblGrid>
+      <w:tr>
+        <w:tc>
+          <w:tcPr>
+            <w:tcW w:w="2425" w:type="dxa"/>
+          </w:tcPr>
+          <w:p>
+            <w:pPr>
+              <w:pStyle w:val="NormalWeb"/>
+              <w:spacing w:before="120" w:beforeAutospacing="0" w:after="120" w:afterAutospacing="0"/>
+              <w:rPr>
+                <w:rFonts w:ascii="Helvetica" w:hAnsi="Helvetica" w:cs="Helvetica"/>
+                <w:b/>
+                <w:color w:val="2A2C2E"/>
+                <w:sz w:val="27"/>
+                <w:szCs w:val="27"/>
+              </w:rPr>
+            </w:pPr>
+            <w:r>
+              <w:rPr>
+                <w:rFonts w:ascii="Helvetica" w:hAnsi="Helvetica" w:cs="Helvetica"/>
+                <w:b/>
+                <w:color w:val="2A2C2E"/>
+                <w:sz w:val="27"/>
+                <w:szCs w:val="27"/>
+              </w:rPr>
+              <w:t>LOG CODE</w:t>
+            </w:r>
+          </w:p>
+          <w:p>
+            <w:pPr>
+              <w:pStyle w:val="NormalWeb"/>
+              <w:spacing w:before="120" w:beforeAutospacing="0" w:after="120" w:afterAutospacing="0"/>
+              <w:rPr>
+                <w:rFonts w:ascii="Helvetica" w:hAnsi="Helvetica" w:cs="Helvetica"/>
+                <w:color w:val="2A2C2E"/>
+              </w:rPr>
+            </w:pPr>
+            <w:r>
+              <w:rPr>
+                <w:rFonts w:ascii="Helvetica" w:hAnsi="Helvetica" w:cs="Helvetica"/>
+                <w:color w:val="2A2C2E"/>
+              </w:rPr>
+              <w:t>(</w:t>
+            </w:r>
+            <w:r>
+              <w:rPr>
+                <w:rFonts w:ascii="Helvetica" w:hAnsi="Helvetica" w:cs="Helvetica"/>
+                <w:color w:val="2A2C2E"/>
+              </w:rPr>
+              <w:t>Code-Date-Time</w:t>
+            </w:r>
+            <w:r>
+              <w:rPr>
+                <w:rFonts w:ascii="Helvetica" w:hAnsi="Helvetica" w:cs="Helvetica"/>
+                <w:color w:val="2A2C2E"/>
+              </w:rPr>
+              <w:t>)</w:t>
+            </w:r>
+          </w:p>
+        </w:tc>
+        <w:tc>
+          <w:tcPr>
+            <w:tcW w:w="1530" w:type="dxa"/>
+          </w:tcPr>
+          <w:p>
+            <w:pPr>
+              <w:pStyle w:val="NormalWeb"/>
+              <w:spacing w:before="120" w:beforeAutospacing="0" w:after="120" w:afterAutospacing="0"/>
+              <w:rPr>
+                <w:rFonts w:ascii="Helvetica" w:hAnsi="Helvetica" w:cs="Helvetica"/>
+                <w:b/>
+                <w:color w:val="2A2C2E"/>
+                <w:sz w:val="27"/>
+                <w:szCs w:val="27"/>
+              </w:rPr>
+            </w:pPr>
+            <w:r>
+              <w:rPr>
+                <w:rFonts w:ascii="Helvetica" w:hAnsi="Helvetica" w:cs="Helvetica"/>
+                <w:b/>
+                <w:color w:val="2A2C2E"/>
+                <w:sz w:val="27"/>
+                <w:szCs w:val="27"/>
+              </w:rPr>
+              <w:t>Author</w:t>
+            </w:r>
+          </w:p>
+        </w:tc>
+        <w:tc>
+          <w:tcPr>
+            <w:tcW w:w="5395" w:type="dxa"/>
+          </w:tcPr>
+          <w:p>
+            <w:pPr>
+              <w:pStyle w:val="NormalWeb"/>
+              <w:spacing w:before="120" w:beforeAutospacing="0" w:after="120" w:afterAutospacing="0"/>
+              <w:rPr>
+                <w:rFonts w:ascii="Helvetica" w:hAnsi="Helvetica" w:cs="Helvetica"/>
+                <w:b/>
+                <w:color w:val="2A2C2E"/>
+                <w:sz w:val="27"/>
+                <w:szCs w:val="27"/>
+              </w:rPr>
+            </w:pPr>
+            <w:r>
+              <w:rPr>
+                <w:rFonts w:ascii="Helvetica" w:hAnsi="Helvetica" w:cs="Helvetica"/>
+                <w:b/>
+                <w:color w:val="2A2C2E"/>
+                <w:sz w:val="27"/>
+                <w:szCs w:val="27"/>
+              </w:rPr>
+              <w:t>Description</w:t>
+            </w:r>
+          </w:p>
+        </w:tc>
+      </w:tr>
+      <w:tr>
+        <w:tc>
+          <w:tcPr>
+            <w:tcW w:w="2425" w:type="dxa"/>
+          </w:tcPr>
+          <w:p>
+            <w:pPr>
+              <w:pStyle w:val="NormalWeb"/>
+              <w:spacing w:before="120" w:beforeAutospacing="0" w:after="120" w:afterAutospacing="0"/>
+              <w:rPr>
+                <w:rFonts w:ascii="Helvetica" w:hAnsi="Helvetica" w:cs="Helvetica"/>
+                <w:color w:val="2A2C2E"/>
+                <w:sz w:val="27"/>
+                <w:szCs w:val="27"/>
+              </w:rPr>
+            </w:pPr>
+            <w:r>
+              <w:rPr>
+                <w:rFonts w:ascii="Helvetica" w:hAnsi="Helvetica" w:cs="Helvetica"/>
+                <w:color w:val="2A2C2E"/>
+                <w:sz w:val="27"/>
+                <w:szCs w:val="27"/>
+              </w:rPr>
+              <w:t>D-250118-1020</w:t>
+            </w:r>
+          </w:p>
+        </w:tc>
+        <w:tc>
+          <w:tcPr>
+            <w:tcW w:w="1530" w:type="dxa"/>
+          </w:tcPr>
+          <w:p>
+            <w:pPr>
+              <w:pStyle w:val="NormalWeb"/>
+              <w:spacing w:before="120" w:beforeAutospacing="0" w:after="120" w:afterAutospacing="0"/>
+              <w:rPr>
+                <w:rFonts w:ascii="Helvetica" w:hAnsi="Helvetica" w:cs="Helvetica"/>
+                <w:b/>
+                <w:color w:val="2A2C2E"/>
+                <w:sz w:val="27"/>
+                <w:szCs w:val="27"/>
+              </w:rPr>
+            </w:pPr>
+            <w:r>
+              <w:rPr>
+                <w:rFonts w:ascii="Helvetica" w:hAnsi="Helvetica" w:cs="Helvetica"/>
+                <w:b/>
+                <w:color w:val="2A2C2E"/>
+                <w:sz w:val="27"/>
+                <w:szCs w:val="27"/>
+              </w:rPr>
+              <w:t>Arpit</w:t>
+            </w:r>
+          </w:p>
+        </w:tc>
+        <w:tc>
+          <w:tcPr>
+            <w:tcW w:w="5395" w:type="dxa"/>
+          </w:tcPr>
+          <w:p>
+            <w:pPr>
+              <w:pStyle w:val="NormalWeb"/>
+              <w:spacing w:before="120" w:beforeAutospacing="0" w:after="120" w:afterAutospacing="0"/>
+              <w:rPr>
+                <w:rFonts w:ascii="Helvetica" w:hAnsi="Helvetica" w:cs="Helvetica"/>
+                <w:b/>
+                <w:color w:val="2A2C2E"/>
+                <w:sz w:val="27"/>
+                <w:szCs w:val="27"/>
+              </w:rPr>
+            </w:pPr>
+            <w:r>
+              <w:rPr>
+                <w:rFonts w:ascii="Helvetica" w:hAnsi="Helvetica" w:cs="Helvetica"/>
+                <w:b/>
+                <w:color w:val="2A2C2E"/>
+                <w:sz w:val="27"/>
+                <w:szCs w:val="27"/>
+              </w:rPr>
+              <w:t>Documentation Created</w:t>
+            </w:r>
+          </w:p>
+        </w:tc>
+      </w:tr>
+    </w:tbl>
+    <w:p>
+      <w:pPr>
+        <w:pStyle w:val="NormalWeb"/>
+        <w:shd w:val="clear" w:color="auto" w:fill="FFFFFF"/>
+        <w:spacing w:before="120" w:beforeAutospacing="0" w:after="120" w:afterAutospacing="0"/>
+        <w:rPr>
+          <w:rFonts w:ascii="Helvetica" w:hAnsi="Helvetica" w:cs="Helvetica"/>
+          <w:b/>
+          <w:color w:val="2A2C2E"/>
+          <w:sz w:val="27"/>
+          <w:szCs w:val="27"/>
+        </w:rPr>
+      </w:pPr>
+    </w:p>
+    <w:p>
+      <w:pPr>
+        <w:pStyle w:val="NormalWeb"/>
+        <w:shd w:val="clear" w:color="auto" w:fill="FFFFFF"/>
+        <w:spacing w:before="120" w:beforeAutospacing="0" w:after="120" w:afterAutospacing="0"/>
+        <w:rPr>
+          <w:rFonts w:ascii="Helvetica" w:hAnsi="Helvetica" w:cs="Helvetica"/>
+          <w:b/>
+          <w:color w:val="2A2C2E"/>
+          <w:sz w:val="27"/>
+          <w:szCs w:val="27"/>
+        </w:rPr>
+      </w:pPr>
+    </w:p>
+    <w:p>
+      <w:pPr>
+        <w:pStyle w:val="NormalWeb"/>
+        <w:shd w:val="clear" w:color="auto" w:fill="FFFFFF"/>
+        <w:spacing w:before="120" w:beforeAutospacing="0" w:after="120" w:afterAutospacing="0"/>
+        <w:rPr>
+          <w:rFonts w:ascii="Helvetica" w:hAnsi="Helvetica" w:cs="Helvetica"/>
+          <w:b/>
+          <w:color w:val="2A2C2E"/>
+          <w:sz w:val="27"/>
+          <w:szCs w:val="27"/>
+        </w:rPr>
+      </w:pPr>
+    </w:p>
+    <w:p>
+      <w:pPr>
+        <w:pStyle w:val="NormalWeb"/>
+        <w:shd w:val="clear" w:color="auto" w:fill="FFFFFF"/>
+        <w:spacing w:before="120" w:beforeAutospacing="0" w:after="120" w:afterAutospacing="0"/>
+        <w:rPr>
+          <w:rFonts w:ascii="Helvetica" w:hAnsi="Helvetica" w:cs="Helvetica"/>
+          <w:b/>
+          <w:color w:val="2A2C2E"/>
+          <w:sz w:val="27"/>
+          <w:szCs w:val="27"/>
+        </w:rPr>
+      </w:pPr>
+    </w:p>
+    <w:p>
+      <w:pPr>
+        <w:pStyle w:val="NormalWeb"/>
+        <w:shd w:val="clear" w:color="auto" w:fill="FFFFFF"/>
+        <w:spacing w:before="120" w:beforeAutospacing="0" w:after="120" w:afterAutospacing="0"/>
+        <w:rPr>
+          <w:rFonts w:ascii="Helvetica" w:hAnsi="Helvetica" w:cs="Helvetica"/>
+          <w:b/>
+          <w:color w:val="2A2C2E"/>
+          <w:sz w:val="27"/>
+          <w:szCs w:val="27"/>
+        </w:rPr>
+      </w:pPr>
+    </w:p>
+    <w:p>
+      <w:pPr>
+        <w:pStyle w:val="NormalWeb"/>
+        <w:shd w:val="clear" w:color="auto" w:fill="FFFFFF"/>
+        <w:spacing w:before="120" w:beforeAutospacing="0" w:after="120" w:afterAutospacing="0"/>
+        <w:rPr>
+          <w:rFonts w:ascii="Helvetica" w:hAnsi="Helvetica" w:cs="Helvetica"/>
+          <w:b/>
+          <w:color w:val="2A2C2E"/>
+          <w:sz w:val="27"/>
+          <w:szCs w:val="27"/>
+        </w:rPr>
+      </w:pPr>
+    </w:p>
+    <w:p>
+      <w:pPr>
+        <w:pStyle w:val="NormalWeb"/>
+        <w:shd w:val="clear" w:color="auto" w:fill="FFFFFF"/>
+        <w:spacing w:before="120" w:beforeAutospacing="0" w:after="120" w:afterAutospacing="0"/>
+        <w:rPr>
+          <w:rFonts w:ascii="Helvetica" w:hAnsi="Helvetica" w:cs="Helvetica"/>
+          <w:b/>
+          <w:color w:val="2A2C2E"/>
+          <w:sz w:val="27"/>
+          <w:szCs w:val="27"/>
+        </w:rPr>
+      </w:pPr>
+    </w:p>
+    <w:p>
+      <w:pPr>
+        <w:pStyle w:val="NormalWeb"/>
+        <w:shd w:val="clear" w:color="auto" w:fill="FFFFFF"/>
+        <w:spacing w:before="120" w:beforeAutospacing="0" w:after="120" w:afterAutospacing="0"/>
+        <w:rPr>
+          <w:rFonts w:ascii="Helvetica" w:hAnsi="Helvetica" w:cs="Helvetica"/>
+          <w:b/>
+          <w:color w:val="2A2C2E"/>
+          <w:sz w:val="27"/>
+          <w:szCs w:val="27"/>
+        </w:rPr>
+      </w:pPr>
+    </w:p>
+    <w:p>
+      <w:pPr>
+        <w:pStyle w:val="NormalWeb"/>
+        <w:shd w:val="clear" w:color="auto" w:fill="FFFFFF"/>
+        <w:spacing w:before="120" w:beforeAutospacing="0" w:after="120" w:afterAutospacing="0"/>
+        <w:rPr>
+          <w:rFonts w:ascii="Helvetica" w:hAnsi="Helvetica" w:cs="Helvetica"/>
+          <w:b/>
+          <w:color w:val="2A2C2E"/>
+          <w:sz w:val="27"/>
+          <w:szCs w:val="27"/>
+        </w:rPr>
+      </w:pPr>
+    </w:p>
+    <w:p>
+      <w:pPr>
+        <w:pStyle w:val="NormalWeb"/>
+        <w:shd w:val="clear" w:color="auto" w:fill="FFFFFF"/>
+        <w:spacing w:before="120" w:beforeAutospacing="0" w:after="120" w:afterAutospacing="0"/>
+        <w:rPr>
+          <w:rFonts w:ascii="Helvetica" w:hAnsi="Helvetica" w:cs="Helvetica"/>
+          <w:b/>
+          <w:color w:val="2A2C2E"/>
+          <w:sz w:val="27"/>
+          <w:szCs w:val="27"/>
+        </w:rPr>
+      </w:pPr>
+    </w:p>
+    <w:p>
+      <w:pPr>
+        <w:pStyle w:val="NormalWeb"/>
+        <w:shd w:val="clear" w:color="auto" w:fill="FFFFFF"/>
+        <w:spacing w:before="120" w:beforeAutospacing="0" w:after="120" w:afterAutospacing="0"/>
+        <w:rPr>
+          <w:rFonts w:ascii="Helvetica" w:hAnsi="Helvetica" w:cs="Helvetica"/>
+          <w:b/>
+          <w:color w:val="2A2C2E"/>
+          <w:sz w:val="27"/>
+          <w:szCs w:val="27"/>
+        </w:rPr>
+      </w:pPr>
+    </w:p>
+    <w:p>
+      <w:pPr>
+        <w:pStyle w:val="NormalWeb"/>
+        <w:shd w:val="clear" w:color="auto" w:fill="FFFFFF"/>
+        <w:spacing w:before="120" w:beforeAutospacing="0" w:after="120" w:afterAutospacing="0"/>
+        <w:rPr>
+          <w:rFonts w:ascii="Helvetica" w:hAnsi="Helvetica" w:cs="Helvetica"/>
+          <w:b/>
+          <w:color w:val="2A2C2E"/>
+          <w:sz w:val="27"/>
+          <w:szCs w:val="27"/>
+        </w:rPr>
+      </w:pPr>
+    </w:p>
+    <w:p>
+      <w:pPr>
+        <w:pStyle w:val="NormalWeb"/>
+        <w:shd w:val="clear" w:color="auto" w:fill="FFFFFF"/>
+        <w:spacing w:before="120" w:beforeAutospacing="0" w:after="120" w:afterAutospacing="0"/>
+        <w:rPr>
+          <w:rFonts w:ascii="Helvetica" w:hAnsi="Helvetica" w:cs="Helvetica"/>
+          <w:b/>
+          <w:color w:val="2A2C2E"/>
+          <w:sz w:val="27"/>
+          <w:szCs w:val="27"/>
+        </w:rPr>
+      </w:pPr>
+    </w:p>
+    <w:p>
+      <w:pPr>
+        <w:pStyle w:val="NormalWeb"/>
+        <w:shd w:val="clear" w:color="auto" w:fill="FFFFFF"/>
+        <w:spacing w:before="120" w:beforeAutospacing="0" w:after="120" w:afterAutospacing="0"/>
+        <w:rPr>
+          <w:rFonts w:ascii="Helvetica" w:hAnsi="Helvetica" w:cs="Helvetica"/>
+          <w:b/>
+          <w:color w:val="2A2C2E"/>
+          <w:sz w:val="27"/>
+          <w:szCs w:val="27"/>
+        </w:rPr>
+      </w:pPr>
+    </w:p>
+    <w:p>
+      <w:pPr>
+        <w:pStyle w:val="NormalWeb"/>
+        <w:shd w:val="clear" w:color="auto" w:fill="FFFFFF"/>
+        <w:spacing w:before="120" w:beforeAutospacing="0" w:after="120" w:afterAutospacing="0"/>
+        <w:rPr>
+          <w:rFonts w:ascii="Helvetica" w:hAnsi="Helvetica" w:cs="Helvetica"/>
+          <w:b/>
+          <w:color w:val="2A2C2E"/>
+          <w:sz w:val="27"/>
+          <w:szCs w:val="27"/>
+        </w:rPr>
+      </w:pPr>
+    </w:p>
+    <w:p>
+      <w:pPr>
+        <w:pStyle w:val="NormalWeb"/>
+        <w:shd w:val="clear" w:color="auto" w:fill="FFFFFF"/>
+        <w:spacing w:before="120" w:beforeAutospacing="0" w:after="120" w:afterAutospacing="0"/>
+        <w:rPr>
+          <w:rFonts w:ascii="Helvetica" w:hAnsi="Helvetica" w:cs="Helvetica"/>
+          <w:b/>
+          <w:color w:val="2A2C2E"/>
+          <w:sz w:val="27"/>
+          <w:szCs w:val="27"/>
+        </w:rPr>
+      </w:pPr>
+    </w:p>
+    <w:p>
+      <w:pPr>
+        <w:pStyle w:val="NormalWeb"/>
+        <w:shd w:val="clear" w:color="auto" w:fill="FFFFFF"/>
+        <w:spacing w:before="120" w:beforeAutospacing="0" w:after="120" w:afterAutospacing="0"/>
+        <w:rPr>
+          <w:rFonts w:ascii="Helvetica" w:hAnsi="Helvetica" w:cs="Helvetica"/>
+          <w:b/>
+          <w:color w:val="2A2C2E"/>
+          <w:sz w:val="27"/>
+          <w:szCs w:val="27"/>
+        </w:rPr>
+      </w:pPr>
+    </w:p>
+    <w:p>
+      <w:pPr>
+        <w:pStyle w:val="NormalWeb"/>
+        <w:shd w:val="clear" w:color="auto" w:fill="FFFFFF"/>
+        <w:spacing w:before="120" w:beforeAutospacing="0" w:after="120" w:afterAutospacing="0"/>
+        <w:rPr>
+          <w:rFonts w:ascii="Helvetica" w:hAnsi="Helvetica" w:cs="Helvetica"/>
+          <w:b/>
+          <w:color w:val="2A2C2E"/>
+          <w:sz w:val="27"/>
+          <w:szCs w:val="27"/>
+        </w:rPr>
+      </w:pPr>
+    </w:p>
+    <w:p>
+      <w:pPr>
+        <w:pStyle w:val="NormalWeb"/>
+        <w:shd w:val="clear" w:color="auto" w:fill="FFFFFF"/>
+        <w:spacing w:before="120" w:beforeAutospacing="0" w:after="120" w:afterAutospacing="0"/>
+        <w:rPr>
+          <w:rFonts w:ascii="Helvetica" w:hAnsi="Helvetica" w:cs="Helvetica"/>
+          <w:b/>
+          <w:color w:val="2A2C2E"/>
+          <w:sz w:val="27"/>
+          <w:szCs w:val="27"/>
+        </w:rPr>
+      </w:pPr>
+    </w:p>
+    <w:p>
+      <w:pPr>
+        <w:pStyle w:val="NormalWeb"/>
+        <w:shd w:val="clear" w:color="auto" w:fill="FFFFFF"/>
+        <w:spacing w:before="120" w:beforeAutospacing="0" w:after="120" w:afterAutospacing="0"/>
+        <w:rPr>
+          <w:rFonts w:ascii="Helvetica" w:hAnsi="Helvetica" w:cs="Helvetica"/>
+          <w:b/>
+          <w:color w:val="2A2C2E"/>
+          <w:sz w:val="27"/>
+          <w:szCs w:val="27"/>
+        </w:rPr>
+      </w:pPr>
+    </w:p>
+    <w:p>
+      <w:pPr>
+        <w:pStyle w:val="NormalWeb"/>
+        <w:shd w:val="clear" w:color="auto" w:fill="FFFFFF"/>
+        <w:spacing w:before="120" w:beforeAutospacing="0" w:after="120" w:afterAutospacing="0"/>
+        <w:rPr>
+          <w:rFonts w:ascii="Helvetica" w:hAnsi="Helvetica" w:cs="Helvetica"/>
+          <w:b/>
+          <w:color w:val="2A2C2E"/>
+          <w:sz w:val="27"/>
+          <w:szCs w:val="27"/>
+        </w:rPr>
+      </w:pPr>
+    </w:p>
+    <w:p>
+      <w:pPr>
+        <w:pStyle w:val="NormalWeb"/>
+        <w:shd w:val="clear" w:color="auto" w:fill="FFFFFF"/>
+        <w:spacing w:before="120" w:beforeAutospacing="0" w:after="120" w:afterAutospacing="0"/>
+        <w:rPr>
+          <w:rFonts w:ascii="Helvetica" w:hAnsi="Helvetica" w:cs="Helvetica"/>
+          <w:b/>
+          <w:color w:val="2A2C2E"/>
+          <w:sz w:val="27"/>
+          <w:szCs w:val="27"/>
+        </w:rPr>
+      </w:pPr>
+    </w:p>
+    <w:p>
+      <w:pPr>
+        <w:pStyle w:val="NormalWeb"/>
+        <w:shd w:val="clear" w:color="auto" w:fill="FFFFFF"/>
+        <w:spacing w:before="120" w:beforeAutospacing="0" w:after="120" w:afterAutospacing="0"/>
+        <w:rPr>
+          <w:rFonts w:ascii="Helvetica" w:hAnsi="Helvetica" w:cs="Helvetica"/>
+          <w:b/>
+          <w:color w:val="2A2C2E"/>
+          <w:sz w:val="27"/>
+          <w:szCs w:val="27"/>
+        </w:rPr>
+      </w:pPr>
+    </w:p>
+    <w:p>
+      <w:pPr>
+        <w:pStyle w:val="NormalWeb"/>
+        <w:shd w:val="clear" w:color="auto" w:fill="FFFFFF"/>
+        <w:spacing w:before="120" w:beforeAutospacing="0" w:after="120" w:afterAutospacing="0"/>
+        <w:rPr>
+          <w:rFonts w:ascii="Helvetica" w:hAnsi="Helvetica" w:cs="Helvetica"/>
+          <w:b/>
+          <w:color w:val="2A2C2E"/>
+          <w:sz w:val="27"/>
+          <w:szCs w:val="27"/>
+        </w:rPr>
+      </w:pPr>
+    </w:p>
+    <w:p>
+      <w:pPr>
+        <w:pStyle w:val="NormalWeb"/>
+        <w:shd w:val="clear" w:color="auto" w:fill="FFFFFF"/>
+        <w:spacing w:before="120" w:beforeAutospacing="0" w:after="120" w:afterAutospacing="0"/>
+        <w:rPr>
+          <w:rFonts w:ascii="Helvetica" w:hAnsi="Helvetica" w:cs="Helvetica"/>
+          <w:b/>
+          <w:color w:val="2A2C2E"/>
+          <w:sz w:val="27"/>
+          <w:szCs w:val="27"/>
+        </w:rPr>
+      </w:pPr>
+    </w:p>
+    <w:p>
+      <w:pPr>
+        <w:pStyle w:val="NormalWeb"/>
+        <w:shd w:val="clear" w:color="auto" w:fill="FFFFFF"/>
+        <w:spacing w:before="120" w:beforeAutospacing="0" w:after="120" w:afterAutospacing="0"/>
+        <w:rPr>
+          <w:rFonts w:ascii="Helvetica" w:hAnsi="Helvetica" w:cs="Helvetica"/>
+          <w:b/>
+          <w:color w:val="2A2C2E"/>
+          <w:sz w:val="27"/>
+          <w:szCs w:val="27"/>
+        </w:rPr>
+      </w:pPr>
+    </w:p>
+    <w:p>
+      <w:pPr>
+        <w:pStyle w:val="NormalWeb"/>
+        <w:shd w:val="clear" w:color="auto" w:fill="FFFFFF"/>
+        <w:spacing w:before="120" w:beforeAutospacing="0" w:after="120" w:afterAutospacing="0"/>
+        <w:rPr>
+          <w:rFonts w:ascii="Helvetica" w:hAnsi="Helvetica" w:cs="Helvetica"/>
+          <w:b/>
+          <w:color w:val="2A2C2E"/>
+          <w:sz w:val="27"/>
+          <w:szCs w:val="27"/>
+        </w:rPr>
+      </w:pPr>
+      <w:r>
+        <w:rPr>
+          <w:rFonts w:ascii="Helvetica" w:hAnsi="Helvetica" w:cs="Helvetica"/>
+          <w:b/>
+          <w:color w:val="2A2C2E"/>
+          <w:sz w:val="27"/>
+          <w:szCs w:val="27"/>
+        </w:rPr>
+        <w:t>Code Table</w:t>
+      </w:r>
+    </w:p>
+    <w:tbl>
+      <w:tblPr>
+        <w:tblStyle w:val="TableGrid"/>
+        <w:tblW w:w="0" w:type="auto"/>
+        <w:tblLook w:val="04A0" w:firstRow="1" w:lastRow="0" w:firstColumn="1" w:lastColumn="0" w:noHBand="0" w:noVBand="1"/>
+      </w:tblPr>
+      <w:tblGrid>
+        <w:gridCol w:w="2182"/>
+        <w:gridCol w:w="891"/>
+        <w:gridCol w:w="2862"/>
+        <w:gridCol w:w="2862"/>
+      </w:tblGrid>
+      <w:tr>
+        <w:tc>
+          <w:tcPr>
+            <w:tcW w:w="2182" w:type="dxa"/>
+          </w:tcPr>
+          <w:p>
+            <w:pPr>
+              <w:pStyle w:val="NormalWeb"/>
+              <w:spacing w:before="120" w:beforeAutospacing="0" w:after="120" w:afterAutospacing="0"/>
+              <w:rPr>
+                <w:rFonts w:ascii="Helvetica" w:hAnsi="Helvetica" w:cs="Helvetica"/>
+                <w:b/>
+                <w:color w:val="2A2C2E"/>
+                <w:sz w:val="27"/>
+                <w:szCs w:val="27"/>
+              </w:rPr>
+            </w:pPr>
+            <w:r>
+              <w:rPr>
+                <w:rFonts w:ascii="Helvetica" w:hAnsi="Helvetica" w:cs="Helvetica"/>
+                <w:b/>
+                <w:color w:val="2A2C2E"/>
+                <w:sz w:val="27"/>
+                <w:szCs w:val="27"/>
+              </w:rPr>
+              <w:t>Page</w:t>
+            </w:r>
+          </w:p>
+        </w:tc>
+        <w:tc>
+          <w:tcPr>
+            <w:tcW w:w="891" w:type="dxa"/>
+          </w:tcPr>
+          <w:p>
+            <w:pPr>
+              <w:pStyle w:val="NormalWeb"/>
+              <w:spacing w:before="120" w:beforeAutospacing="0" w:after="120" w:afterAutospacing="0"/>
+              <w:rPr>
+                <w:rFonts w:ascii="Helvetica" w:hAnsi="Helvetica" w:cs="Helvetica"/>
+                <w:b/>
+                <w:color w:val="2A2C2E"/>
+                <w:sz w:val="27"/>
+                <w:szCs w:val="27"/>
+              </w:rPr>
+            </w:pPr>
+            <w:r>
+              <w:rPr>
+                <w:rFonts w:ascii="Helvetica" w:hAnsi="Helvetica" w:cs="Helvetica"/>
+                <w:b/>
+                <w:color w:val="2A2C2E"/>
+                <w:sz w:val="27"/>
+                <w:szCs w:val="27"/>
+              </w:rPr>
+              <w:t>Code</w:t>
+            </w:r>
+          </w:p>
+        </w:tc>
+        <w:tc>
+          <w:tcPr>
+            <w:tcW w:w="2862" w:type="dxa"/>
+          </w:tcPr>
+          <w:p>
+            <w:pPr>
+              <w:pStyle w:val="NormalWeb"/>
+              <w:spacing w:before="120" w:beforeAutospacing="0" w:after="120" w:afterAutospacing="0"/>
+              <w:rPr>
+                <w:rFonts w:ascii="Helvetica" w:hAnsi="Helvetica" w:cs="Helvetica"/>
+                <w:b/>
+                <w:color w:val="2A2C2E"/>
+                <w:sz w:val="27"/>
+                <w:szCs w:val="27"/>
+              </w:rPr>
+            </w:pPr>
+            <w:r>
+              <w:rPr>
+                <w:rFonts w:ascii="Helvetica" w:hAnsi="Helvetica" w:cs="Helvetica"/>
+                <w:b/>
+                <w:color w:val="2A2C2E"/>
+                <w:sz w:val="27"/>
+                <w:szCs w:val="27"/>
+              </w:rPr>
+              <w:t>Style Sheet</w:t>
+            </w:r>
+          </w:p>
+        </w:tc>
+        <w:tc>
+          <w:tcPr>
+            <w:tcW w:w="2862" w:type="dxa"/>
+          </w:tcPr>
+          <w:p>
+            <w:pPr>
+              <w:pStyle w:val="NormalWeb"/>
+              <w:spacing w:before="120" w:beforeAutospacing="0" w:after="120" w:afterAutospacing="0"/>
+              <w:rPr>
+                <w:rFonts w:ascii="Helvetica" w:hAnsi="Helvetica" w:cs="Helvetica"/>
+                <w:b/>
+                <w:color w:val="2A2C2E"/>
+                <w:sz w:val="27"/>
+                <w:szCs w:val="27"/>
+              </w:rPr>
+            </w:pPr>
+            <w:r>
+              <w:rPr>
+                <w:rFonts w:ascii="Helvetica" w:hAnsi="Helvetica" w:cs="Helvetica"/>
+                <w:b/>
+                <w:color w:val="2A2C2E"/>
+                <w:sz w:val="27"/>
+                <w:szCs w:val="27"/>
+              </w:rPr>
+              <w:t>Images</w:t>
+            </w:r>
+          </w:p>
+        </w:tc>
+      </w:tr>
+      <w:tr>
+        <w:tc>
+          <w:tcPr>
+            <w:tcW w:w="2182" w:type="dxa"/>
+          </w:tcPr>
+          <w:p>
+            <w:pPr>
+              <w:pStyle w:val="NormalWeb"/>
+              <w:spacing w:before="120" w:beforeAutospacing="0" w:after="120" w:afterAutospacing="0"/>
+              <w:rPr>
+                <w:rFonts w:ascii="Helvetica" w:hAnsi="Helvetica" w:cs="Helvetica"/>
+                <w:b/>
+                <w:color w:val="2A2C2E"/>
+                <w:sz w:val="27"/>
+                <w:szCs w:val="27"/>
+              </w:rPr>
+            </w:pPr>
+            <w:r>
+              <w:rPr>
+                <w:rFonts w:ascii="Helvetica" w:hAnsi="Helvetica" w:cs="Helvetica"/>
+                <w:b/>
+                <w:color w:val="2A2C2E"/>
+                <w:sz w:val="27"/>
+                <w:szCs w:val="27"/>
+              </w:rPr>
+              <w:t>About</w:t>
+            </w:r>
+          </w:p>
+        </w:tc>
+        <w:tc>
+          <w:tcPr>
+            <w:tcW w:w="891" w:type="dxa"/>
+          </w:tcPr>
+          <w:p>
+            <w:pPr>
+              <w:pStyle w:val="NormalWeb"/>
+              <w:spacing w:before="120" w:beforeAutospacing="0" w:after="120" w:afterAutospacing="0"/>
+              <w:jc w:val="center"/>
+              <w:rPr>
+                <w:rFonts w:ascii="Helvetica" w:hAnsi="Helvetica" w:cs="Helvetica"/>
+                <w:b/>
+                <w:color w:val="2A2C2E"/>
+                <w:sz w:val="27"/>
+                <w:szCs w:val="27"/>
+              </w:rPr>
+            </w:pPr>
+            <w:r>
+              <w:rPr>
+                <w:rFonts w:ascii="Helvetica" w:hAnsi="Helvetica" w:cs="Helvetica"/>
+                <w:b/>
+                <w:color w:val="2A2C2E"/>
+                <w:sz w:val="27"/>
+                <w:szCs w:val="27"/>
+              </w:rPr>
+              <w:t>A</w:t>
+            </w:r>
+          </w:p>
+        </w:tc>
+        <w:tc>
+          <w:tcPr>
+            <w:tcW w:w="2862" w:type="dxa"/>
+          </w:tcPr>
+          <w:p>
+            <w:pPr>
+              <w:pStyle w:val="NormalWeb"/>
+              <w:spacing w:before="120" w:beforeAutospacing="0" w:after="120" w:afterAutospacing="0"/>
+              <w:jc w:val="center"/>
+              <w:rPr>
+                <w:rFonts w:ascii="Helvetica" w:hAnsi="Helvetica" w:cs="Helvetica"/>
+                <w:b/>
+                <w:color w:val="2A2C2E"/>
+                <w:sz w:val="27"/>
+                <w:szCs w:val="27"/>
+              </w:rPr>
+            </w:pPr>
+          </w:p>
+        </w:tc>
+        <w:tc>
+          <w:tcPr>
+            <w:tcW w:w="2862" w:type="dxa"/>
+          </w:tcPr>
+          <w:p>
+            <w:pPr>
+              <w:pStyle w:val="NormalWeb"/>
+              <w:spacing w:before="120" w:beforeAutospacing="0" w:after="120" w:afterAutospacing="0"/>
+              <w:jc w:val="center"/>
+              <w:rPr>
+                <w:rFonts w:ascii="Helvetica" w:hAnsi="Helvetica" w:cs="Helvetica"/>
+                <w:b/>
+                <w:color w:val="2A2C2E"/>
+                <w:sz w:val="27"/>
+                <w:szCs w:val="27"/>
+              </w:rPr>
+            </w:pPr>
+          </w:p>
+        </w:tc>
+      </w:tr>
+      <w:tr>
+        <w:tc>
+          <w:tcPr>
+            <w:tcW w:w="2182" w:type="dxa"/>
+          </w:tcPr>
+          <w:p>
+            <w:pPr>
+              <w:pStyle w:val="NormalWeb"/>
+              <w:spacing w:before="120" w:beforeAutospacing="0" w:after="120" w:afterAutospacing="0"/>
+              <w:rPr>
+                <w:rFonts w:ascii="Helvetica" w:hAnsi="Helvetica" w:cs="Helvetica"/>
+                <w:b/>
+                <w:color w:val="2A2C2E"/>
+                <w:sz w:val="27"/>
+                <w:szCs w:val="27"/>
+              </w:rPr>
+            </w:pPr>
+            <w:proofErr w:type="spellStart"/>
+            <w:r>
+              <w:rPr>
+                <w:rFonts w:ascii="Helvetica" w:hAnsi="Helvetica" w:cs="Helvetica"/>
+                <w:b/>
+                <w:color w:val="2A2C2E"/>
+                <w:sz w:val="27"/>
+                <w:szCs w:val="27"/>
+              </w:rPr>
+              <w:t>ContactUS</w:t>
+            </w:r>
+            <w:proofErr w:type="spellEnd"/>
+          </w:p>
+        </w:tc>
+        <w:tc>
+          <w:tcPr>
+            <w:tcW w:w="891" w:type="dxa"/>
+          </w:tcPr>
+          <w:p>
+            <w:pPr>
+              <w:pStyle w:val="NormalWeb"/>
+              <w:spacing w:before="120" w:beforeAutospacing="0" w:after="120" w:afterAutospacing="0"/>
+              <w:jc w:val="center"/>
+              <w:rPr>
+                <w:rFonts w:ascii="Helvetica" w:hAnsi="Helvetica" w:cs="Helvetica"/>
+                <w:b/>
+                <w:color w:val="2A2C2E"/>
+                <w:sz w:val="27"/>
+                <w:szCs w:val="27"/>
+              </w:rPr>
+            </w:pPr>
+            <w:r>
+              <w:rPr>
+                <w:rFonts w:ascii="Helvetica" w:hAnsi="Helvetica" w:cs="Helvetica"/>
+                <w:b/>
+                <w:color w:val="2A2C2E"/>
+                <w:sz w:val="27"/>
+                <w:szCs w:val="27"/>
+              </w:rPr>
+              <w:t>C</w:t>
+            </w:r>
+          </w:p>
+        </w:tc>
+        <w:tc>
+          <w:tcPr>
+            <w:tcW w:w="2862" w:type="dxa"/>
+          </w:tcPr>
+          <w:p>
+            <w:pPr>
+              <w:pStyle w:val="NormalWeb"/>
+              <w:spacing w:before="120" w:beforeAutospacing="0" w:after="120" w:afterAutospacing="0"/>
+              <w:jc w:val="center"/>
+              <w:rPr>
+                <w:rFonts w:ascii="Helvetica" w:hAnsi="Helvetica" w:cs="Helvetica"/>
+                <w:b/>
+                <w:color w:val="2A2C2E"/>
+                <w:sz w:val="27"/>
+                <w:szCs w:val="27"/>
+              </w:rPr>
+            </w:pPr>
+          </w:p>
+        </w:tc>
+        <w:tc>
+          <w:tcPr>
+            <w:tcW w:w="2862" w:type="dxa"/>
+          </w:tcPr>
+          <w:p>
+            <w:pPr>
+              <w:pStyle w:val="NormalWeb"/>
+              <w:spacing w:before="120" w:beforeAutospacing="0" w:after="120" w:afterAutospacing="0"/>
+              <w:jc w:val="center"/>
+              <w:rPr>
+                <w:rFonts w:ascii="Helvetica" w:hAnsi="Helvetica" w:cs="Helvetica"/>
+                <w:b/>
+                <w:color w:val="2A2C2E"/>
+                <w:sz w:val="27"/>
+                <w:szCs w:val="27"/>
+              </w:rPr>
+            </w:pPr>
+          </w:p>
+        </w:tc>
+      </w:tr>
+      <w:tr>
+        <w:tc>
+          <w:tcPr>
+            <w:tcW w:w="2182" w:type="dxa"/>
+          </w:tcPr>
+          <w:p>
+            <w:pPr>
+              <w:pStyle w:val="NormalWeb"/>
+              <w:spacing w:before="120" w:beforeAutospacing="0" w:after="120" w:afterAutospacing="0"/>
+              <w:rPr>
+                <w:rFonts w:ascii="Helvetica" w:hAnsi="Helvetica" w:cs="Helvetica"/>
+                <w:b/>
+                <w:color w:val="2A2C2E"/>
+                <w:sz w:val="27"/>
+                <w:szCs w:val="27"/>
+              </w:rPr>
+            </w:pPr>
+            <w:r>
+              <w:rPr>
+                <w:rFonts w:ascii="Helvetica" w:hAnsi="Helvetica" w:cs="Helvetica"/>
+                <w:b/>
+                <w:color w:val="2A2C2E"/>
+                <w:sz w:val="27"/>
+                <w:szCs w:val="27"/>
+              </w:rPr>
+              <w:t>Index</w:t>
+            </w:r>
+          </w:p>
+        </w:tc>
+        <w:tc>
+          <w:tcPr>
+            <w:tcW w:w="891" w:type="dxa"/>
+          </w:tcPr>
+          <w:p>
+            <w:pPr>
+              <w:pStyle w:val="NormalWeb"/>
+              <w:spacing w:before="120" w:beforeAutospacing="0" w:after="120" w:afterAutospacing="0"/>
+              <w:jc w:val="center"/>
+              <w:rPr>
+                <w:rFonts w:ascii="Helvetica" w:hAnsi="Helvetica" w:cs="Helvetica"/>
+                <w:b/>
+                <w:color w:val="2A2C2E"/>
+                <w:sz w:val="27"/>
+                <w:szCs w:val="27"/>
+              </w:rPr>
+            </w:pPr>
+            <w:r>
+              <w:rPr>
+                <w:rFonts w:ascii="Helvetica" w:hAnsi="Helvetica" w:cs="Helvetica"/>
+                <w:b/>
+                <w:color w:val="2A2C2E"/>
+                <w:sz w:val="27"/>
+                <w:szCs w:val="27"/>
+              </w:rPr>
+              <w:t>I</w:t>
+            </w:r>
+          </w:p>
+        </w:tc>
+        <w:tc>
+          <w:tcPr>
+            <w:tcW w:w="2862" w:type="dxa"/>
+          </w:tcPr>
+          <w:p>
+            <w:pPr>
+              <w:pStyle w:val="NormalWeb"/>
+              <w:spacing w:before="120" w:beforeAutospacing="0" w:after="120" w:afterAutospacing="0"/>
+              <w:jc w:val="center"/>
+              <w:rPr>
+                <w:rFonts w:ascii="Helvetica" w:hAnsi="Helvetica" w:cs="Helvetica"/>
+                <w:b/>
+                <w:color w:val="2A2C2E"/>
+                <w:sz w:val="27"/>
+                <w:szCs w:val="27"/>
+              </w:rPr>
+            </w:pPr>
+          </w:p>
+        </w:tc>
+        <w:tc>
+          <w:tcPr>
+            <w:tcW w:w="2862" w:type="dxa"/>
+          </w:tcPr>
+          <w:p>
+            <w:pPr>
+              <w:pStyle w:val="NormalWeb"/>
+              <w:spacing w:before="120" w:beforeAutospacing="0" w:after="120" w:afterAutospacing="0"/>
+              <w:jc w:val="center"/>
+              <w:rPr>
+                <w:rFonts w:ascii="Helvetica" w:hAnsi="Helvetica" w:cs="Helvetica"/>
+                <w:b/>
+                <w:color w:val="2A2C2E"/>
+                <w:sz w:val="27"/>
+                <w:szCs w:val="27"/>
+              </w:rPr>
+            </w:pPr>
+          </w:p>
+        </w:tc>
+      </w:tr>
+      <w:tr>
+        <w:tc>
+          <w:tcPr>
+            <w:tcW w:w="2182" w:type="dxa"/>
+          </w:tcPr>
+          <w:p>
+            <w:pPr>
+              <w:pStyle w:val="NormalWeb"/>
+              <w:spacing w:before="120" w:beforeAutospacing="0" w:after="120" w:afterAutospacing="0"/>
+              <w:rPr>
+                <w:rFonts w:ascii="Helvetica" w:hAnsi="Helvetica" w:cs="Helvetica"/>
+                <w:b/>
+                <w:color w:val="2A2C2E"/>
+                <w:sz w:val="27"/>
+                <w:szCs w:val="27"/>
+              </w:rPr>
+            </w:pPr>
+            <w:proofErr w:type="spellStart"/>
+            <w:r>
+              <w:rPr>
+                <w:rFonts w:ascii="Helvetica" w:hAnsi="Helvetica" w:cs="Helvetica"/>
+                <w:b/>
+                <w:color w:val="2A2C2E"/>
+                <w:sz w:val="27"/>
+                <w:szCs w:val="27"/>
+              </w:rPr>
+              <w:t>LogIn</w:t>
+            </w:r>
+            <w:proofErr w:type="spellEnd"/>
+          </w:p>
+        </w:tc>
+        <w:tc>
+          <w:tcPr>
+            <w:tcW w:w="891" w:type="dxa"/>
+          </w:tcPr>
+          <w:p>
+            <w:pPr>
+              <w:pStyle w:val="NormalWeb"/>
+              <w:spacing w:before="120" w:beforeAutospacing="0" w:after="120" w:afterAutospacing="0"/>
+              <w:jc w:val="center"/>
+              <w:rPr>
+                <w:rFonts w:ascii="Helvetica" w:hAnsi="Helvetica" w:cs="Helvetica"/>
+                <w:b/>
+                <w:color w:val="2A2C2E"/>
+                <w:sz w:val="27"/>
+                <w:szCs w:val="27"/>
+              </w:rPr>
+            </w:pPr>
+            <w:r>
+              <w:rPr>
+                <w:rFonts w:ascii="Helvetica" w:hAnsi="Helvetica" w:cs="Helvetica"/>
+                <w:b/>
+                <w:color w:val="2A2C2E"/>
+                <w:sz w:val="27"/>
+                <w:szCs w:val="27"/>
+              </w:rPr>
+              <w:t>L</w:t>
+            </w:r>
+          </w:p>
+        </w:tc>
+        <w:tc>
+          <w:tcPr>
+            <w:tcW w:w="2862" w:type="dxa"/>
+          </w:tcPr>
+          <w:p>
+            <w:pPr>
+              <w:pStyle w:val="NormalWeb"/>
+              <w:spacing w:before="120" w:beforeAutospacing="0" w:after="120" w:afterAutospacing="0"/>
+              <w:jc w:val="center"/>
+              <w:rPr>
+                <w:rFonts w:ascii="Helvetica" w:hAnsi="Helvetica" w:cs="Helvetica"/>
+                <w:b/>
+                <w:color w:val="2A2C2E"/>
+                <w:sz w:val="27"/>
+                <w:szCs w:val="27"/>
+              </w:rPr>
+            </w:pPr>
+          </w:p>
+        </w:tc>
+        <w:tc>
+          <w:tcPr>
+            <w:tcW w:w="2862" w:type="dxa"/>
+          </w:tcPr>
+          <w:p>
+            <w:pPr>
+              <w:pStyle w:val="NormalWeb"/>
+              <w:spacing w:before="120" w:beforeAutospacing="0" w:after="120" w:afterAutospacing="0"/>
+              <w:jc w:val="center"/>
+              <w:rPr>
+                <w:rFonts w:ascii="Helvetica" w:hAnsi="Helvetica" w:cs="Helvetica"/>
+                <w:b/>
+                <w:color w:val="2A2C2E"/>
+                <w:sz w:val="27"/>
+                <w:szCs w:val="27"/>
+              </w:rPr>
+            </w:pPr>
+          </w:p>
+        </w:tc>
+      </w:tr>
+      <w:tr>
+        <w:tc>
+          <w:tcPr>
+            <w:tcW w:w="2182" w:type="dxa"/>
+          </w:tcPr>
+          <w:p>
+            <w:pPr>
+              <w:pStyle w:val="NormalWeb"/>
+              <w:spacing w:before="120" w:beforeAutospacing="0" w:after="120" w:afterAutospacing="0"/>
+              <w:rPr>
+                <w:rFonts w:ascii="Helvetica" w:hAnsi="Helvetica" w:cs="Helvetica"/>
+                <w:b/>
+                <w:color w:val="2A2C2E"/>
+                <w:sz w:val="27"/>
+                <w:szCs w:val="27"/>
+              </w:rPr>
+            </w:pPr>
+            <w:r>
+              <w:rPr>
+                <w:rFonts w:ascii="Helvetica" w:hAnsi="Helvetica" w:cs="Helvetica"/>
+                <w:b/>
+                <w:color w:val="2A2C2E"/>
+                <w:sz w:val="27"/>
+                <w:szCs w:val="27"/>
+              </w:rPr>
+              <w:t>Product</w:t>
+            </w:r>
+          </w:p>
+        </w:tc>
+        <w:tc>
+          <w:tcPr>
+            <w:tcW w:w="891" w:type="dxa"/>
+          </w:tcPr>
+          <w:p>
+            <w:pPr>
+              <w:pStyle w:val="NormalWeb"/>
+              <w:spacing w:before="120" w:beforeAutospacing="0" w:after="120" w:afterAutospacing="0"/>
+              <w:jc w:val="center"/>
+              <w:rPr>
+                <w:rFonts w:ascii="Helvetica" w:hAnsi="Helvetica" w:cs="Helvetica"/>
+                <w:b/>
+                <w:color w:val="2A2C2E"/>
+                <w:sz w:val="27"/>
+                <w:szCs w:val="27"/>
+              </w:rPr>
+            </w:pPr>
+            <w:r>
+              <w:rPr>
+                <w:rFonts w:ascii="Helvetica" w:hAnsi="Helvetica" w:cs="Helvetica"/>
+                <w:b/>
+                <w:color w:val="2A2C2E"/>
+                <w:sz w:val="27"/>
+                <w:szCs w:val="27"/>
+              </w:rPr>
+              <w:t>P</w:t>
+            </w:r>
+          </w:p>
+        </w:tc>
+        <w:tc>
+          <w:tcPr>
+            <w:tcW w:w="2862" w:type="dxa"/>
+          </w:tcPr>
+          <w:p>
+            <w:pPr>
+              <w:pStyle w:val="NormalWeb"/>
+              <w:spacing w:before="120" w:beforeAutospacing="0" w:after="120" w:afterAutospacing="0"/>
+              <w:jc w:val="center"/>
+              <w:rPr>
+                <w:rFonts w:ascii="Helvetica" w:hAnsi="Helvetica" w:cs="Helvetica"/>
+                <w:b/>
+                <w:color w:val="2A2C2E"/>
+                <w:sz w:val="27"/>
+                <w:szCs w:val="27"/>
+              </w:rPr>
+            </w:pPr>
+          </w:p>
+        </w:tc>
+        <w:tc>
+          <w:tcPr>
+            <w:tcW w:w="2862" w:type="dxa"/>
+          </w:tcPr>
+          <w:p>
+            <w:pPr>
+              <w:pStyle w:val="NormalWeb"/>
+              <w:spacing w:before="120" w:beforeAutospacing="0" w:after="120" w:afterAutospacing="0"/>
+              <w:jc w:val="center"/>
+              <w:rPr>
+                <w:rFonts w:ascii="Helvetica" w:hAnsi="Helvetica" w:cs="Helvetica"/>
+                <w:b/>
+                <w:color w:val="2A2C2E"/>
+                <w:sz w:val="27"/>
+                <w:szCs w:val="27"/>
+              </w:rPr>
+            </w:pPr>
+          </w:p>
+        </w:tc>
+      </w:tr>
+      <w:tr>
+        <w:tc>
+          <w:tcPr>
+            <w:tcW w:w="2182" w:type="dxa"/>
+          </w:tcPr>
+          <w:p>
+            <w:pPr>
+              <w:pStyle w:val="NormalWeb"/>
+              <w:spacing w:before="120" w:beforeAutospacing="0" w:after="120" w:afterAutospacing="0"/>
+              <w:rPr>
+                <w:rFonts w:ascii="Helvetica" w:hAnsi="Helvetica" w:cs="Helvetica"/>
+                <w:b/>
+                <w:color w:val="2A2C2E"/>
+                <w:sz w:val="27"/>
+                <w:szCs w:val="27"/>
+              </w:rPr>
+            </w:pPr>
+            <w:proofErr w:type="spellStart"/>
+            <w:r>
+              <w:rPr>
+                <w:rFonts w:ascii="Helvetica" w:hAnsi="Helvetica" w:cs="Helvetica"/>
+                <w:b/>
+                <w:color w:val="2A2C2E"/>
+                <w:sz w:val="27"/>
+                <w:szCs w:val="27"/>
+              </w:rPr>
+              <w:t>SignUp</w:t>
+            </w:r>
+            <w:proofErr w:type="spellEnd"/>
+          </w:p>
+        </w:tc>
+        <w:tc>
+          <w:tcPr>
+            <w:tcW w:w="891" w:type="dxa"/>
+          </w:tcPr>
+          <w:p>
+            <w:pPr>
+              <w:pStyle w:val="NormalWeb"/>
+              <w:spacing w:before="120" w:beforeAutospacing="0" w:after="120" w:afterAutospacing="0"/>
+              <w:jc w:val="center"/>
+              <w:rPr>
+                <w:rFonts w:ascii="Helvetica" w:hAnsi="Helvetica" w:cs="Helvetica"/>
+                <w:b/>
+                <w:color w:val="2A2C2E"/>
+                <w:sz w:val="27"/>
+                <w:szCs w:val="27"/>
+              </w:rPr>
+            </w:pPr>
+            <w:r>
+              <w:rPr>
+                <w:rFonts w:ascii="Helvetica" w:hAnsi="Helvetica" w:cs="Helvetica"/>
+                <w:b/>
+                <w:color w:val="2A2C2E"/>
+                <w:sz w:val="27"/>
+                <w:szCs w:val="27"/>
+              </w:rPr>
+              <w:t>S</w:t>
+            </w:r>
+          </w:p>
+        </w:tc>
+        <w:tc>
+          <w:tcPr>
+            <w:tcW w:w="2862" w:type="dxa"/>
+          </w:tcPr>
+          <w:p>
+            <w:pPr>
+              <w:pStyle w:val="NormalWeb"/>
+              <w:spacing w:before="120" w:beforeAutospacing="0" w:after="120" w:afterAutospacing="0"/>
+              <w:jc w:val="center"/>
+              <w:rPr>
+                <w:rFonts w:ascii="Helvetica" w:hAnsi="Helvetica" w:cs="Helvetica"/>
+                <w:b/>
+                <w:color w:val="2A2C2E"/>
+                <w:sz w:val="27"/>
+                <w:szCs w:val="27"/>
+              </w:rPr>
+            </w:pPr>
+          </w:p>
+        </w:tc>
+        <w:tc>
+          <w:tcPr>
+            <w:tcW w:w="2862" w:type="dxa"/>
+          </w:tcPr>
+          <w:p>
+            <w:pPr>
+              <w:pStyle w:val="NormalWeb"/>
+              <w:spacing w:before="120" w:beforeAutospacing="0" w:after="120" w:afterAutospacing="0"/>
+              <w:jc w:val="center"/>
+              <w:rPr>
+                <w:rFonts w:ascii="Helvetica" w:hAnsi="Helvetica" w:cs="Helvetica"/>
+                <w:b/>
+                <w:color w:val="2A2C2E"/>
+                <w:sz w:val="27"/>
+                <w:szCs w:val="27"/>
+              </w:rPr>
+            </w:pPr>
+          </w:p>
+        </w:tc>
+      </w:tr>
+      <w:tr>
+        <w:tc>
+          <w:tcPr>
+            <w:tcW w:w="2182" w:type="dxa"/>
+          </w:tcPr>
+          <w:p>
+            <w:pPr>
+              <w:pStyle w:val="NormalWeb"/>
+              <w:spacing w:before="120" w:beforeAutospacing="0" w:after="120" w:afterAutospacing="0"/>
+              <w:rPr>
+                <w:rFonts w:ascii="Helvetica" w:hAnsi="Helvetica" w:cs="Helvetica"/>
+                <w:b/>
+                <w:color w:val="2A2C2E"/>
+                <w:sz w:val="27"/>
+                <w:szCs w:val="27"/>
+              </w:rPr>
+            </w:pPr>
+            <w:r>
+              <w:rPr>
+                <w:rFonts w:ascii="Helvetica" w:hAnsi="Helvetica" w:cs="Helvetica"/>
+                <w:b/>
+                <w:color w:val="2A2C2E"/>
+                <w:sz w:val="27"/>
+                <w:szCs w:val="27"/>
+              </w:rPr>
+              <w:t>Documentation</w:t>
+            </w:r>
+          </w:p>
+        </w:tc>
+        <w:tc>
+          <w:tcPr>
+            <w:tcW w:w="891" w:type="dxa"/>
+          </w:tcPr>
+          <w:p>
+            <w:pPr>
+              <w:pStyle w:val="NormalWeb"/>
+              <w:spacing w:before="120" w:beforeAutospacing="0" w:after="120" w:afterAutospacing="0"/>
+              <w:jc w:val="center"/>
+              <w:rPr>
+                <w:rFonts w:ascii="Helvetica" w:hAnsi="Helvetica" w:cs="Helvetica"/>
+                <w:b/>
+                <w:color w:val="2A2C2E"/>
+                <w:sz w:val="27"/>
+                <w:szCs w:val="27"/>
+              </w:rPr>
+            </w:pPr>
+            <w:r>
+              <w:rPr>
+                <w:rFonts w:ascii="Helvetica" w:hAnsi="Helvetica" w:cs="Helvetica"/>
+                <w:b/>
+                <w:color w:val="2A2C2E"/>
+                <w:sz w:val="27"/>
+                <w:szCs w:val="27"/>
+              </w:rPr>
+              <w:t>D</w:t>
+            </w:r>
+          </w:p>
+        </w:tc>
+        <w:tc>
+          <w:tcPr>
+            <w:tcW w:w="2862" w:type="dxa"/>
+          </w:tcPr>
+          <w:p>
+            <w:pPr>
+              <w:pStyle w:val="NormalWeb"/>
+              <w:spacing w:before="120" w:beforeAutospacing="0" w:after="120" w:afterAutospacing="0"/>
+              <w:jc w:val="center"/>
+              <w:rPr>
+                <w:rFonts w:ascii="Helvetica" w:hAnsi="Helvetica" w:cs="Helvetica"/>
+                <w:b/>
+                <w:color w:val="2A2C2E"/>
+                <w:sz w:val="27"/>
+                <w:szCs w:val="27"/>
+              </w:rPr>
+            </w:pPr>
+          </w:p>
+        </w:tc>
+        <w:tc>
+          <w:tcPr>
+            <w:tcW w:w="2862" w:type="dxa"/>
+          </w:tcPr>
+          <w:p>
+            <w:pPr>
+              <w:pStyle w:val="NormalWeb"/>
+              <w:spacing w:before="120" w:beforeAutospacing="0" w:after="120" w:afterAutospacing="0"/>
+              <w:jc w:val="center"/>
+              <w:rPr>
+                <w:rFonts w:ascii="Helvetica" w:hAnsi="Helvetica" w:cs="Helvetica"/>
+                <w:b/>
+                <w:color w:val="2A2C2E"/>
+                <w:sz w:val="27"/>
+                <w:szCs w:val="27"/>
+              </w:rPr>
+            </w:pPr>
+          </w:p>
+        </w:tc>
+      </w:tr>
+    </w:tbl>
+    <w:p>
+      <w:pPr>
+        <w:pStyle w:val="NormalWeb"/>
+        <w:shd w:val="clear" w:color="auto" w:fill="FFFFFF"/>
+        <w:spacing w:before="120" w:beforeAutospacing="0" w:after="120" w:afterAutospacing="0"/>
+        <w:rPr>
+          <w:rFonts w:ascii="Helvetica" w:hAnsi="Helvetica" w:cs="Helvetica"/>
+          <w:b/>
+          <w:color w:val="2A2C2E"/>
+          <w:sz w:val="27"/>
+          <w:szCs w:val="27"/>
+        </w:rPr>
+      </w:pPr>
+    </w:p>
+    <w:p>
+      <w:pPr>
+        <w:pStyle w:val="NormalWeb"/>
+        <w:shd w:val="clear" w:color="auto" w:fill="FFFFFF"/>
+        <w:spacing w:before="120" w:beforeAutospacing="0" w:after="120" w:afterAutospacing="0"/>
+        <w:rPr>
+          <w:rFonts w:ascii="Helvetica" w:hAnsi="Helvetica" w:cs="Helvetica"/>
+          <w:b/>
+          <w:color w:val="2A2C2E"/>
+          <w:sz w:val="27"/>
+          <w:szCs w:val="27"/>
+          <w:u w:val="single"/>
+        </w:rPr>
+      </w:pPr>
+      <w:r>
+        <w:rPr>
+          <w:rFonts w:ascii="Helvetica" w:hAnsi="Helvetica" w:cs="Helvetica"/>
+          <w:b/>
+          <w:color w:val="2A2C2E"/>
+          <w:sz w:val="27"/>
+          <w:szCs w:val="27"/>
+          <w:u w:val="single"/>
+        </w:rPr>
+        <w:t>Detailed Description</w:t>
+      </w:r>
+    </w:p>
+    <w:p>
+      <w:pPr>
+        <w:pStyle w:val="NormalWeb"/>
+        <w:shd w:val="clear" w:color="auto" w:fill="FFFFFF"/>
+        <w:spacing w:before="120" w:beforeAutospacing="0" w:after="120" w:afterAutospacing="0"/>
+        <w:rPr>
+          <w:rFonts w:ascii="Helvetica" w:hAnsi="Helvetica" w:cs="Helvetica"/>
+          <w:b/>
+          <w:color w:val="2A2C2E"/>
+          <w:sz w:val="27"/>
+          <w:szCs w:val="27"/>
+        </w:rPr>
+      </w:pPr>
       <w:bookmarkStart w:id="0" w:name="_GoBack"/>
       <w:bookmarkEnd w:id="0"/>
     </w:p>
@@ -1479,228 +3248,40 @@
         <w:spacing w:before="120" w:beforeAutospacing="0" w:after="120" w:afterAutospacing="0"/>
         <w:rPr>
           <w:rFonts w:ascii="Helvetica" w:hAnsi="Helvetica" w:cs="Helvetica"/>
-          <w:color w:val="2A2C2E"/>
-          <w:sz w:val="27"/>
-          <w:szCs w:val="27"/>
-        </w:rPr>
-      </w:pPr>
-      <w:r>
-        <w:rPr>
-          <w:rFonts w:ascii="Helvetica" w:hAnsi="Helvetica" w:cs="Helvetica"/>
-          <w:color w:val="2A2C2E"/>
-          <w:sz w:val="27"/>
-          <w:szCs w:val="27"/>
-        </w:rPr>
-        <w:t>India is known for the quality of the products such and handicrafts, handlooms,</w:t>
-      </w:r>
-      <w:r>
-        <w:rPr>
-          <w:rFonts w:ascii="Helvetica" w:hAnsi="Helvetica" w:cs="Helvetica"/>
-          <w:color w:val="2A2C2E"/>
-          <w:sz w:val="27"/>
-          <w:szCs w:val="27"/>
-        </w:rPr>
-        <w:t xml:space="preserve"> ayurvedic cosmetics,</w:t>
-      </w:r>
-      <w:r>
-        <w:rPr>
-          <w:rFonts w:ascii="Helvetica" w:hAnsi="Helvetica" w:cs="Helvetica"/>
-          <w:color w:val="2A2C2E"/>
-          <w:sz w:val="27"/>
-          <w:szCs w:val="27"/>
-        </w:rPr>
-        <w:t xml:space="preserve"> etc.</w:t>
-      </w:r>
-      <w:r>
-        <w:rPr>
-          <w:rFonts w:ascii="Helvetica" w:hAnsi="Helvetica" w:cs="Helvetica"/>
-          <w:color w:val="2A2C2E"/>
-          <w:sz w:val="27"/>
-          <w:szCs w:val="27"/>
-        </w:rPr>
-        <w:t xml:space="preserve"> And selling these would be the main objective of this website.</w:t>
-      </w:r>
-    </w:p>
-    <w:p>
-      <w:pPr>
-        <w:pStyle w:val="NormalWeb"/>
-        <w:shd w:val="clear" w:color="auto" w:fill="FFFFFF"/>
-        <w:spacing w:before="120" w:beforeAutospacing="0" w:after="120" w:afterAutospacing="0"/>
-        <w:rPr>
-          <w:rFonts w:ascii="Helvetica" w:hAnsi="Helvetica" w:cs="Helvetica"/>
-          <w:color w:val="2A2C2E"/>
-          <w:sz w:val="27"/>
-          <w:szCs w:val="27"/>
-        </w:rPr>
-      </w:pPr>
-      <w:r>
-        <w:rPr>
-          <w:rFonts w:ascii="Helvetica" w:hAnsi="Helvetica" w:cs="Helvetica"/>
-          <w:color w:val="2A2C2E"/>
-          <w:sz w:val="27"/>
-          <w:szCs w:val="27"/>
-        </w:rPr>
-        <w:t>Due to this Employment for people in India increases</w:t>
-      </w:r>
-      <w:r>
-        <w:rPr>
-          <w:rFonts w:ascii="Helvetica" w:hAnsi="Helvetica" w:cs="Helvetica"/>
-          <w:color w:val="2A2C2E"/>
-          <w:sz w:val="27"/>
-          <w:szCs w:val="27"/>
-        </w:rPr>
-        <w:t xml:space="preserve"> as well as the competition by foreign companies would be subsided to a great extent as </w:t>
-      </w:r>
-      <w:r>
-        <w:rPr>
-          <w:rFonts w:ascii="Helvetica" w:hAnsi="Helvetica" w:cs="Helvetica"/>
-          <w:color w:val="2A2C2E"/>
-          <w:sz w:val="27"/>
-          <w:szCs w:val="27"/>
-        </w:rPr>
-        <w:t xml:space="preserve">only companies making products within India would be able to register as sellers and henceforth the prices would </w:t>
-      </w:r>
-      <w:proofErr w:type="gramStart"/>
-      <w:r>
-        <w:rPr>
-          <w:rFonts w:ascii="Helvetica" w:hAnsi="Helvetica" w:cs="Helvetica"/>
-          <w:color w:val="2A2C2E"/>
-          <w:sz w:val="27"/>
-          <w:szCs w:val="27"/>
-        </w:rPr>
-        <w:t>be in contrast to</w:t>
-      </w:r>
-      <w:proofErr w:type="gramEnd"/>
-      <w:r>
-        <w:rPr>
-          <w:rFonts w:ascii="Helvetica" w:hAnsi="Helvetica" w:cs="Helvetica"/>
-          <w:color w:val="2A2C2E"/>
-          <w:sz w:val="27"/>
-          <w:szCs w:val="27"/>
-        </w:rPr>
-        <w:t xml:space="preserve"> the prices by Indian sellers.</w:t>
-      </w:r>
-    </w:p>
-    <w:p>
-      <w:pPr>
-        <w:pStyle w:val="NormalWeb"/>
-        <w:shd w:val="clear" w:color="auto" w:fill="FFFFFF"/>
-        <w:spacing w:before="120" w:beforeAutospacing="0" w:after="120" w:afterAutospacing="0"/>
-        <w:rPr>
-          <w:rFonts w:ascii="Helvetica" w:hAnsi="Helvetica" w:cs="Helvetica"/>
-          <w:color w:val="2A2C2E"/>
-          <w:sz w:val="27"/>
-          <w:szCs w:val="27"/>
-        </w:rPr>
-      </w:pPr>
-      <w:r>
-        <w:rPr>
-          <w:rFonts w:ascii="Helvetica" w:hAnsi="Helvetica" w:cs="Helvetica"/>
-          <w:color w:val="2A2C2E"/>
-          <w:sz w:val="27"/>
-          <w:szCs w:val="27"/>
-        </w:rPr>
-        <w:t>Once employment and products are manufactured in India it can be Exported to other country</w:t>
-      </w:r>
-      <w:r>
-        <w:rPr>
-          <w:rFonts w:ascii="Helvetica" w:hAnsi="Helvetica" w:cs="Helvetica"/>
-          <w:color w:val="2A2C2E"/>
-          <w:sz w:val="27"/>
-          <w:szCs w:val="27"/>
-        </w:rPr>
-        <w:t>.</w:t>
-      </w:r>
-    </w:p>
-    <w:p>
-      <w:pPr>
-        <w:pStyle w:val="NormalWeb"/>
-        <w:shd w:val="clear" w:color="auto" w:fill="FFFFFF"/>
-        <w:spacing w:before="120" w:beforeAutospacing="0" w:after="120" w:afterAutospacing="0"/>
-        <w:rPr>
-          <w:rFonts w:ascii="Helvetica" w:hAnsi="Helvetica" w:cs="Helvetica"/>
-          <w:color w:val="2A2C2E"/>
-          <w:sz w:val="27"/>
-          <w:szCs w:val="27"/>
-        </w:rPr>
-      </w:pPr>
-      <w:r>
-        <w:rPr>
-          <w:rFonts w:ascii="Helvetica" w:hAnsi="Helvetica" w:cs="Helvetica"/>
-          <w:color w:val="2A2C2E"/>
-          <w:sz w:val="27"/>
-          <w:szCs w:val="27"/>
-        </w:rPr>
-        <w:t>This will increase the GDP (Gross Domestic Product) of the country</w:t>
-      </w:r>
-      <w:r>
-        <w:rPr>
-          <w:rFonts w:ascii="Helvetica" w:hAnsi="Helvetica" w:cs="Helvetica"/>
-          <w:color w:val="2A2C2E"/>
-          <w:sz w:val="27"/>
-          <w:szCs w:val="27"/>
-        </w:rPr>
-        <w:t>.</w:t>
-      </w:r>
-    </w:p>
-    <w:p>
-      <w:pPr>
-        <w:pStyle w:val="NormalWeb"/>
-        <w:shd w:val="clear" w:color="auto" w:fill="FFFFFF"/>
-        <w:spacing w:before="120" w:beforeAutospacing="0" w:after="120" w:afterAutospacing="0"/>
-        <w:rPr>
-          <w:rFonts w:ascii="Helvetica" w:hAnsi="Helvetica" w:cs="Helvetica"/>
-          <w:color w:val="2A2C2E"/>
-          <w:sz w:val="27"/>
-          <w:szCs w:val="27"/>
-        </w:rPr>
-      </w:pPr>
-      <w:r>
-        <w:rPr>
-          <w:rFonts w:ascii="Helvetica" w:hAnsi="Helvetica" w:cs="Helvetica"/>
-          <w:color w:val="2A2C2E"/>
-          <w:sz w:val="27"/>
-          <w:szCs w:val="27"/>
-        </w:rPr>
-        <w:t xml:space="preserve">Many new Entrepreneurs will come up with new ideas and further the development of the country will increase  </w:t>
-      </w:r>
-    </w:p>
-    <w:p>
-      <w:pPr>
-        <w:pStyle w:val="NormalWeb"/>
-        <w:shd w:val="clear" w:color="auto" w:fill="FFFFFF"/>
-        <w:spacing w:before="120" w:beforeAutospacing="0" w:after="120" w:afterAutospacing="0"/>
-        <w:rPr>
-          <w:rFonts w:ascii="Helvetica" w:hAnsi="Helvetica" w:cs="Helvetica"/>
-          <w:color w:val="2A2C2E"/>
-          <w:sz w:val="27"/>
-          <w:szCs w:val="27"/>
-        </w:rPr>
-      </w:pPr>
-    </w:p>
-    <w:p>
-      <w:pPr>
-        <w:pStyle w:val="NormalWeb"/>
-        <w:shd w:val="clear" w:color="auto" w:fill="FFFFFF"/>
-        <w:spacing w:before="120" w:beforeAutospacing="0" w:after="120" w:afterAutospacing="0"/>
-        <w:rPr>
-          <w:rFonts w:ascii="Helvetica" w:hAnsi="Helvetica" w:cs="Helvetica"/>
-          <w:b/>
-          <w:color w:val="2A2C2E"/>
-          <w:sz w:val="27"/>
-          <w:szCs w:val="27"/>
-        </w:rPr>
-      </w:pPr>
-      <w:r>
-        <w:rPr>
-          <w:rFonts w:ascii="Helvetica" w:hAnsi="Helvetica" w:cs="Helvetica"/>
-          <w:b/>
-          <w:color w:val="2A2C2E"/>
-          <w:sz w:val="27"/>
-          <w:szCs w:val="27"/>
-        </w:rPr>
-        <w:t>Technology Bucket</w:t>
-      </w:r>
+          <w:b/>
+          <w:color w:val="2A2C2E"/>
+          <w:sz w:val="27"/>
+          <w:szCs w:val="27"/>
+        </w:rPr>
+      </w:pPr>
+    </w:p>
+    <w:p>
+      <w:pPr>
+        <w:pStyle w:val="NormalWeb"/>
+        <w:shd w:val="clear" w:color="auto" w:fill="FFFFFF"/>
+        <w:spacing w:before="120" w:beforeAutospacing="0" w:after="120" w:afterAutospacing="0"/>
+        <w:rPr>
+          <w:rFonts w:ascii="Helvetica" w:hAnsi="Helvetica" w:cs="Helvetica"/>
+          <w:b/>
+          <w:color w:val="2A2C2E"/>
+          <w:sz w:val="27"/>
+          <w:szCs w:val="27"/>
+        </w:rPr>
+      </w:pPr>
+    </w:p>
+    <w:p>
+      <w:pPr>
+        <w:pStyle w:val="NormalWeb"/>
+        <w:shd w:val="clear" w:color="auto" w:fill="FFFFFF"/>
+        <w:spacing w:before="120" w:beforeAutospacing="0" w:after="120" w:afterAutospacing="0"/>
+        <w:rPr>
+          <w:rFonts w:ascii="Helvetica" w:hAnsi="Helvetica" w:cs="Helvetica"/>
+          <w:b/>
+          <w:color w:val="2A2C2E"/>
+          <w:sz w:val="27"/>
+          <w:szCs w:val="27"/>
+        </w:rPr>
+      </w:pPr>
     </w:p>
     <w:p>
       <w:pPr>
@@ -1881,6 +3462,15 @@
           <w:szCs w:val="27"/>
         </w:rPr>
         <w:t>Amrutha</w:t>
+      </w:r>
+      <w:r>
+        <w:rPr>
+          <w:rFonts w:ascii="Helvetica" w:hAnsi="Helvetica" w:cs="Helvetica"/>
+          <w:color w:val="2A2C2E"/>
+          <w:sz w:val="27"/>
+          <w:szCs w:val="27"/>
+        </w:rPr>
+        <w:t xml:space="preserve"> E</w:t>
       </w:r>
     </w:p>
     <w:sectPr>
@@ -2642,6 +4232,25 @@
       <w:contextualSpacing/>
     </w:pPr>
   </w:style>
+  <w:style w:type="table" w:styleId="TableGrid">
+    <w:name w:val="Table Grid"/>
+    <w:basedOn w:val="TableNormal"/>
+    <w:uiPriority w:val="39"/>
+    <w:rsid w:val="006003E9"/>
+    <w:pPr>
+      <w:spacing w:after="0" w:line="240" w:lineRule="auto"/>
+    </w:pPr>
+    <w:tblPr>
+      <w:tblBorders>
+        <w:top w:val="single" w:sz="4" w:space="0" w:color="auto"/>
+        <w:left w:val="single" w:sz="4" w:space="0" w:color="auto"/>
+        <w:bottom w:val="single" w:sz="4" w:space="0" w:color="auto"/>
+        <w:right w:val="single" w:sz="4" w:space="0" w:color="auto"/>
+        <w:insideH w:val="single" w:sz="4" w:space="0" w:color="auto"/>
+        <w:insideV w:val="single" w:sz="4" w:space="0" w:color="auto"/>
+      </w:tblBorders>
+    </w:tblPr>
+  </w:style>
 </w:styles>
 </file>
 

</xml_diff>

<commit_message>
inserted into code table
</commit_message>
<xml_diff>
--- a/report/Project Documentation.docx
+++ b/report/Project Documentation.docx
@@ -1,6 +1,6 @@
 
 <file path=word/document.xml><?xml version="1.0" encoding="utf-8"?>
-<w:document xmlns:wpc="http://schemas.microsoft.com/office/word/2010/wordprocessingCanvas" xmlns:cx="http://schemas.microsoft.com/office/drawing/2014/chartex" xmlns:cx1="http://schemas.microsoft.com/office/drawing/2015/9/8/chartex" xmlns:cx2="http://schemas.microsoft.com/office/drawing/2015/10/21/chartex" xmlns:cx3="http://schemas.microsoft.com/office/drawing/2016/5/9/chartex" xmlns:cx4="http://schemas.microsoft.com/office/drawing/2016/5/10/chartex" xmlns:cx5="http://schemas.microsoft.com/office/drawing/2016/5/11/chartex" xmlns:cx6="http://schemas.microsoft.com/office/drawing/2016/5/12/chartex" xmlns:cx7="http://schemas.microsoft.com/office/drawing/2016/5/13/chartex" xmlns:cx8="http://schemas.microsoft.com/office/drawing/2016/5/14/chartex" xmlns:mc="http://schemas.openxmlformats.org/markup-compatibility/2006" xmlns:aink="http://schemas.microsoft.com/office/drawing/2016/ink" xmlns:am3d="http://schemas.microsoft.com/office/drawing/2017/model3d" xmlns:o="urn:schemas-microsoft-com:office:office" xmlns:r="http://schemas.openxmlformats.org/officeDocument/2006/relationships" xmlns:m="http://schemas.openxmlformats.org/officeDocument/2006/math" xmlns:v="urn:schemas-microsoft-com:vml" xmlns:wp14="http://schemas.microsoft.com/office/word/2010/wordprocessingDrawing" xmlns:wp="http://schemas.openxmlformats.org/drawingml/2006/wordprocessingDrawing" xmlns:w10="urn:schemas-microsoft-com:office:word" xmlns:w="http://schemas.openxmlformats.org/wordprocessingml/2006/main" xmlns:w14="http://schemas.microsoft.com/office/word/2010/wordml" xmlns:w15="http://schemas.microsoft.com/office/word/2012/wordml" xmlns:w16cid="http://schemas.microsoft.com/office/word/2016/wordml/cid" xmlns:w16se="http://schemas.microsoft.com/office/word/2015/wordml/symex" xmlns:wpg="http://schemas.microsoft.com/office/word/2010/wordprocessingGroup" xmlns:wpi="http://schemas.microsoft.com/office/word/2010/wordprocessingInk" xmlns:wne="http://schemas.microsoft.com/office/word/2006/wordml" xmlns:wps="http://schemas.microsoft.com/office/word/2010/wordprocessingShape" mc:Ignorable="w14 w15 w16se w16cid wp14">
+<w:document xmlns:wpc="http://schemas.microsoft.com/office/word/2010/wordprocessingCanvas" xmlns:mc="http://schemas.openxmlformats.org/markup-compatibility/2006" xmlns:o="urn:schemas-microsoft-com:office:office" xmlns:r="http://schemas.openxmlformats.org/officeDocument/2006/relationships" xmlns:m="http://schemas.openxmlformats.org/officeDocument/2006/math" xmlns:v="urn:schemas-microsoft-com:vml" xmlns:wp14="http://schemas.microsoft.com/office/word/2010/wordprocessingDrawing" xmlns:wp="http://schemas.openxmlformats.org/drawingml/2006/wordprocessingDrawing" xmlns:w10="urn:schemas-microsoft-com:office:word" xmlns:w="http://schemas.openxmlformats.org/wordprocessingml/2006/main" xmlns:w14="http://schemas.microsoft.com/office/word/2010/wordml" xmlns:wpg="http://schemas.microsoft.com/office/word/2010/wordprocessingGroup" xmlns:wpi="http://schemas.microsoft.com/office/word/2010/wordprocessingInk" xmlns:wne="http://schemas.microsoft.com/office/word/2006/wordml" xmlns:wps="http://schemas.microsoft.com/office/word/2010/wordprocessingShape" mc:Ignorable="w14 wp14">
   <w:body>
     <w:p>
       <w:pPr>
@@ -165,7 +165,27 @@
           <w:szCs w:val="27"/>
         </w:rPr>
         <w:br/>
-        <w:t>When a business sells a good or service to an individual consumer (e.g. You buy a pair of shoes from an online retailer).</w:t>
+        <w:t xml:space="preserve">When a business sells a good or service to an individual consumer (e.g. </w:t>
+      </w:r>
+      <w:proofErr w:type="gramStart"/>
+      <w:r>
+        <w:rPr>
+          <w:rFonts w:ascii="Helvetica" w:eastAsia="Times New Roman" w:hAnsi="Helvetica" w:cs="Helvetica"/>
+          <w:color w:val="2A2C2E"/>
+          <w:sz w:val="27"/>
+          <w:szCs w:val="27"/>
+        </w:rPr>
+        <w:t>You</w:t>
+      </w:r>
+      <w:proofErr w:type="gramEnd"/>
+      <w:r>
+        <w:rPr>
+          <w:rFonts w:ascii="Helvetica" w:eastAsia="Times New Roman" w:hAnsi="Helvetica" w:cs="Helvetica"/>
+          <w:color w:val="2A2C2E"/>
+          <w:sz w:val="27"/>
+          <w:szCs w:val="27"/>
+        </w:rPr>
+        <w:t xml:space="preserve"> buy a pair of shoes from an online retailer).</w:t>
       </w:r>
     </w:p>
     <w:p>
@@ -196,8 +216,19 @@
           <w:szCs w:val="27"/>
         </w:rPr>
         <w:br/>
-        <w:t>When a business sells a good or service to another business (e.g. A business sells software-as-a-service for other businesses to use)  </w:t>
-      </w:r>
+        <w:t>When a business sells a good or service to another business (e.g. A business sells software-as-a-service for other businesses to use</w:t>
+      </w:r>
+      <w:proofErr w:type="gramStart"/>
+      <w:r>
+        <w:rPr>
+          <w:rFonts w:ascii="Helvetica" w:eastAsia="Times New Roman" w:hAnsi="Helvetica" w:cs="Helvetica"/>
+          <w:color w:val="2A2C2E"/>
+          <w:sz w:val="27"/>
+          <w:szCs w:val="27"/>
+        </w:rPr>
+        <w:t>)  </w:t>
+      </w:r>
+      <w:proofErr w:type="gramEnd"/>
       <w:r>
         <w:rPr>
           <w:rFonts w:ascii="Helvetica" w:eastAsia="Times New Roman" w:hAnsi="Helvetica" w:cs="Helvetica"/>
@@ -225,7 +256,27 @@
           <w:szCs w:val="27"/>
         </w:rPr>
         <w:br/>
-        <w:t>When a consumer sells a good or service to another consumer (e.g. You sell your old furniture on eBay to another consumer).</w:t>
+        <w:t xml:space="preserve">When a consumer sells a good or service to another consumer (e.g. </w:t>
+      </w:r>
+      <w:proofErr w:type="gramStart"/>
+      <w:r>
+        <w:rPr>
+          <w:rFonts w:ascii="Helvetica" w:eastAsia="Times New Roman" w:hAnsi="Helvetica" w:cs="Helvetica"/>
+          <w:color w:val="2A2C2E"/>
+          <w:sz w:val="27"/>
+          <w:szCs w:val="27"/>
+        </w:rPr>
+        <w:t>You</w:t>
+      </w:r>
+      <w:proofErr w:type="gramEnd"/>
+      <w:r>
+        <w:rPr>
+          <w:rFonts w:ascii="Helvetica" w:eastAsia="Times New Roman" w:hAnsi="Helvetica" w:cs="Helvetica"/>
+          <w:color w:val="2A2C2E"/>
+          <w:sz w:val="27"/>
+          <w:szCs w:val="27"/>
+        </w:rPr>
+        <w:t xml:space="preserve"> sell your old furniture on eBay to another consumer).</w:t>
       </w:r>
       <w:r>
         <w:rPr>
@@ -254,7 +305,27 @@
           <w:szCs w:val="27"/>
         </w:rPr>
         <w:br/>
-        <w:t>When a consumer sells their own products or services to a business or organization (e.g. An influencer offers exposure to their online audience in exchange for a fee, or a photographer licenses their photo for a business to use).</w:t>
+        <w:t xml:space="preserve">When a consumer sells their own products or services to a business or organization (e.g. </w:t>
+      </w:r>
+      <w:proofErr w:type="gramStart"/>
+      <w:r>
+        <w:rPr>
+          <w:rFonts w:ascii="Helvetica" w:eastAsia="Times New Roman" w:hAnsi="Helvetica" w:cs="Helvetica"/>
+          <w:color w:val="2A2C2E"/>
+          <w:sz w:val="27"/>
+          <w:szCs w:val="27"/>
+        </w:rPr>
+        <w:t>An</w:t>
+      </w:r>
+      <w:proofErr w:type="gramEnd"/>
+      <w:r>
+        <w:rPr>
+          <w:rFonts w:ascii="Helvetica" w:eastAsia="Times New Roman" w:hAnsi="Helvetica" w:cs="Helvetica"/>
+          <w:color w:val="2A2C2E"/>
+          <w:sz w:val="27"/>
+          <w:szCs w:val="27"/>
+        </w:rPr>
+        <w:t xml:space="preserve"> influencer offers exposure to their online audience in exchange for a fee, or a photographer licenses their photo for a business to use).</w:t>
       </w:r>
     </w:p>
     <w:p>
@@ -551,7 +622,27 @@
           <w:sz w:val="27"/>
           <w:szCs w:val="27"/>
         </w:rPr>
-        <w:t>E-commerce allows customers to overcome geographical barriers and allows them to purchase products anytime and from anywhere. Online and traditional markets have different strategies for conducting business. Traditional retailers offer fewer assortment of products because of shelf space where, online retailers often hold no inventory but send customer orders directly to the manufacture. The pricing strategies are also different for traditional and online retailers. Traditional retailers base their prices on store traffic and the cost to keep inventory. Online retailers’ base prices on the speed of delivery.</w:t>
+        <w:t xml:space="preserve">E-commerce allows customers to overcome geographical barriers and allows them to purchase products anytime and from anywhere. Online and traditional markets have different strategies for conducting business. Traditional retailers offer fewer </w:t>
+      </w:r>
+      <w:proofErr w:type="gramStart"/>
+      <w:r>
+        <w:rPr>
+          <w:rFonts w:ascii="Helvetica" w:eastAsia="Times New Roman" w:hAnsi="Helvetica" w:cs="Helvetica"/>
+          <w:color w:val="2A2C2E"/>
+          <w:sz w:val="27"/>
+          <w:szCs w:val="27"/>
+        </w:rPr>
+        <w:t>assortment</w:t>
+      </w:r>
+      <w:proofErr w:type="gramEnd"/>
+      <w:r>
+        <w:rPr>
+          <w:rFonts w:ascii="Helvetica" w:eastAsia="Times New Roman" w:hAnsi="Helvetica" w:cs="Helvetica"/>
+          <w:color w:val="2A2C2E"/>
+          <w:sz w:val="27"/>
+          <w:szCs w:val="27"/>
+        </w:rPr>
+        <w:t xml:space="preserve"> of products because of shelf space where, online retailers often hold no inventory but send customer orders directly to the manufacture. The pricing strategies are also different for traditional and online retailers. Traditional retailers base their prices on store traffic and the cost to keep inventory. Online retailers’ base prices on the speed of delivery.</w:t>
       </w:r>
     </w:p>
     <w:p>
@@ -756,7 +847,27 @@
           <w:sz w:val="27"/>
           <w:szCs w:val="27"/>
         </w:rPr>
-        <w:t>E-commerce technologies cut transaction costs by allowing both manufactures and consumers to skip through the intermediaries. This is achieved through by extending the search area best price deals and by group purchase. The success of e-commerce in urban and regional levels depend on how the local firms and consumers have adopted to e-commerce.</w:t>
+        <w:t xml:space="preserve">E-commerce technologies cut transaction costs by allowing both manufactures and consumers to skip through the intermediaries. This is achieved through by extending the search area best price deals and by group purchase. The </w:t>
+      </w:r>
+      <w:proofErr w:type="gramStart"/>
+      <w:r>
+        <w:rPr>
+          <w:rFonts w:ascii="Helvetica" w:hAnsi="Helvetica" w:cs="Helvetica"/>
+          <w:color w:val="2A2C2E"/>
+          <w:sz w:val="27"/>
+          <w:szCs w:val="27"/>
+        </w:rPr>
+        <w:t>success of e-commerce in urban and regional levels depend</w:t>
+      </w:r>
+      <w:proofErr w:type="gramEnd"/>
+      <w:r>
+        <w:rPr>
+          <w:rFonts w:ascii="Helvetica" w:hAnsi="Helvetica" w:cs="Helvetica"/>
+          <w:color w:val="2A2C2E"/>
+          <w:sz w:val="27"/>
+          <w:szCs w:val="27"/>
+        </w:rPr>
+        <w:t xml:space="preserve"> on how the local firms and consumers have adopted to e-commerce.</w:t>
       </w:r>
     </w:p>
     <w:p>
@@ -1066,7 +1177,7 @@
           <w:sz w:val="27"/>
           <w:szCs w:val="27"/>
         </w:rPr>
-        <w:t xml:space="preserve">is an Indian e-commerce company based in New Delhi, India. The company was started by Kunal </w:t>
+        <w:t xml:space="preserve">is an Indian e-commerce company based in New Delhi, India. The company was started by </w:t>
       </w:r>
       <w:proofErr w:type="spellStart"/>
       <w:r>
@@ -1076,6 +1187,26 @@
           <w:sz w:val="27"/>
           <w:szCs w:val="27"/>
         </w:rPr>
+        <w:t>Kunal</w:t>
+      </w:r>
+      <w:proofErr w:type="spellEnd"/>
+      <w:r>
+        <w:rPr>
+          <w:rFonts w:ascii="Helvetica" w:hAnsi="Helvetica" w:cs="Helvetica"/>
+          <w:color w:val="2A2C2E"/>
+          <w:sz w:val="27"/>
+          <w:szCs w:val="27"/>
+        </w:rPr>
+        <w:t xml:space="preserve"> </w:t>
+      </w:r>
+      <w:proofErr w:type="spellStart"/>
+      <w:r>
+        <w:rPr>
+          <w:rFonts w:ascii="Helvetica" w:hAnsi="Helvetica" w:cs="Helvetica"/>
+          <w:color w:val="2A2C2E"/>
+          <w:sz w:val="27"/>
+          <w:szCs w:val="27"/>
+        </w:rPr>
         <w:t>Bahl</w:t>
       </w:r>
       <w:proofErr w:type="spellEnd"/>
@@ -1086,7 +1217,47 @@
           <w:sz w:val="27"/>
           <w:szCs w:val="27"/>
         </w:rPr>
-        <w:t xml:space="preserve"> and Rohit Bansal in February 2010.</w:t>
+        <w:t xml:space="preserve"> and </w:t>
+      </w:r>
+      <w:proofErr w:type="spellStart"/>
+      <w:r>
+        <w:rPr>
+          <w:rFonts w:ascii="Helvetica" w:hAnsi="Helvetica" w:cs="Helvetica"/>
+          <w:color w:val="2A2C2E"/>
+          <w:sz w:val="27"/>
+          <w:szCs w:val="27"/>
+        </w:rPr>
+        <w:t>Rohit</w:t>
+      </w:r>
+      <w:proofErr w:type="spellEnd"/>
+      <w:r>
+        <w:rPr>
+          <w:rFonts w:ascii="Helvetica" w:hAnsi="Helvetica" w:cs="Helvetica"/>
+          <w:color w:val="2A2C2E"/>
+          <w:sz w:val="27"/>
+          <w:szCs w:val="27"/>
+        </w:rPr>
+        <w:t xml:space="preserve"> </w:t>
+      </w:r>
+      <w:proofErr w:type="spellStart"/>
+      <w:r>
+        <w:rPr>
+          <w:rFonts w:ascii="Helvetica" w:hAnsi="Helvetica" w:cs="Helvetica"/>
+          <w:color w:val="2A2C2E"/>
+          <w:sz w:val="27"/>
+          <w:szCs w:val="27"/>
+        </w:rPr>
+        <w:t>Bansal</w:t>
+      </w:r>
+      <w:proofErr w:type="spellEnd"/>
+      <w:r>
+        <w:rPr>
+          <w:rFonts w:ascii="Helvetica" w:hAnsi="Helvetica" w:cs="Helvetica"/>
+          <w:color w:val="2A2C2E"/>
+          <w:sz w:val="27"/>
+          <w:szCs w:val="27"/>
+        </w:rPr>
+        <w:t xml:space="preserve"> in February 2010.</w:t>
       </w:r>
       <w:r>
         <w:rPr>
@@ -1169,7 +1340,7 @@
           <w:sz w:val="27"/>
           <w:szCs w:val="27"/>
         </w:rPr>
-        <w:t xml:space="preserve">is an Indian fashion e-commerce company headquartered in Bengaluru, Karnataka, India. The company was founded in 2007 to sell personalized gift items. Established by Mukesh Bansal along with Ashutosh </w:t>
+        <w:t xml:space="preserve">is an Indian fashion e-commerce company headquartered in Bengaluru, Karnataka, India. The company was founded in 2007 to sell personalized gift items. Established by Mukesh Bansal along with </w:t>
       </w:r>
       <w:proofErr w:type="spellStart"/>
       <w:r>
@@ -1179,6 +1350,26 @@
           <w:sz w:val="27"/>
           <w:szCs w:val="27"/>
         </w:rPr>
+        <w:t>Ashutosh</w:t>
+      </w:r>
+      <w:proofErr w:type="spellEnd"/>
+      <w:r>
+        <w:rPr>
+          <w:rFonts w:ascii="Helvetica" w:hAnsi="Helvetica" w:cs="Helvetica"/>
+          <w:color w:val="2A2C2E"/>
+          <w:sz w:val="27"/>
+          <w:szCs w:val="27"/>
+        </w:rPr>
+        <w:t xml:space="preserve"> </w:t>
+      </w:r>
+      <w:proofErr w:type="spellStart"/>
+      <w:r>
+        <w:rPr>
+          <w:rFonts w:ascii="Helvetica" w:hAnsi="Helvetica" w:cs="Helvetica"/>
+          <w:color w:val="2A2C2E"/>
+          <w:sz w:val="27"/>
+          <w:szCs w:val="27"/>
+        </w:rPr>
         <w:t>Lawania</w:t>
       </w:r>
       <w:proofErr w:type="spellEnd"/>
@@ -1189,7 +1380,47 @@
           <w:sz w:val="27"/>
           <w:szCs w:val="27"/>
         </w:rPr>
-        <w:t xml:space="preserve"> and Vineet Saxena; </w:t>
+        <w:t xml:space="preserve"> and </w:t>
+      </w:r>
+      <w:proofErr w:type="spellStart"/>
+      <w:r>
+        <w:rPr>
+          <w:rFonts w:ascii="Helvetica" w:hAnsi="Helvetica" w:cs="Helvetica"/>
+          <w:color w:val="2A2C2E"/>
+          <w:sz w:val="27"/>
+          <w:szCs w:val="27"/>
+        </w:rPr>
+        <w:t>Vineet</w:t>
+      </w:r>
+      <w:proofErr w:type="spellEnd"/>
+      <w:r>
+        <w:rPr>
+          <w:rFonts w:ascii="Helvetica" w:hAnsi="Helvetica" w:cs="Helvetica"/>
+          <w:color w:val="2A2C2E"/>
+          <w:sz w:val="27"/>
+          <w:szCs w:val="27"/>
+        </w:rPr>
+        <w:t xml:space="preserve"> </w:t>
+      </w:r>
+      <w:proofErr w:type="spellStart"/>
+      <w:r>
+        <w:rPr>
+          <w:rFonts w:ascii="Helvetica" w:hAnsi="Helvetica" w:cs="Helvetica"/>
+          <w:color w:val="2A2C2E"/>
+          <w:sz w:val="27"/>
+          <w:szCs w:val="27"/>
+        </w:rPr>
+        <w:t>Saxena</w:t>
+      </w:r>
+      <w:proofErr w:type="spellEnd"/>
+      <w:r>
+        <w:rPr>
+          <w:rFonts w:ascii="Helvetica" w:hAnsi="Helvetica" w:cs="Helvetica"/>
+          <w:color w:val="2A2C2E"/>
+          <w:sz w:val="27"/>
+          <w:szCs w:val="27"/>
+        </w:rPr>
+        <w:t xml:space="preserve">; </w:t>
       </w:r>
       <w:proofErr w:type="spellStart"/>
       <w:r>
@@ -1337,7 +1568,27 @@
           <w:sz w:val="27"/>
           <w:szCs w:val="27"/>
         </w:rPr>
-        <w:t xml:space="preserve"> and the products made by companies under Make In India initiative.</w:t>
+        <w:t xml:space="preserve"> and the products made by companies under Make </w:t>
+      </w:r>
+      <w:proofErr w:type="gramStart"/>
+      <w:r>
+        <w:rPr>
+          <w:rFonts w:ascii="Helvetica" w:hAnsi="Helvetica" w:cs="Helvetica"/>
+          <w:color w:val="2A2C2E"/>
+          <w:sz w:val="27"/>
+          <w:szCs w:val="27"/>
+        </w:rPr>
+        <w:t>In</w:t>
+      </w:r>
+      <w:proofErr w:type="gramEnd"/>
+      <w:r>
+        <w:rPr>
+          <w:rFonts w:ascii="Helvetica" w:hAnsi="Helvetica" w:cs="Helvetica"/>
+          <w:color w:val="2A2C2E"/>
+          <w:sz w:val="27"/>
+          <w:szCs w:val="27"/>
+        </w:rPr>
+        <w:t xml:space="preserve"> India initiative.</w:t>
       </w:r>
     </w:p>
     <w:p>
@@ -1492,7 +1743,27 @@
           <w:sz w:val="27"/>
           <w:szCs w:val="27"/>
         </w:rPr>
-        <w:t>Once employment and products are manufactured in India it can be Exported to other country</w:t>
+        <w:t xml:space="preserve">Once employment and products are manufactured in India it can be </w:t>
+      </w:r>
+      <w:proofErr w:type="gramStart"/>
+      <w:r>
+        <w:rPr>
+          <w:rFonts w:ascii="Helvetica" w:hAnsi="Helvetica" w:cs="Helvetica"/>
+          <w:color w:val="2A2C2E"/>
+          <w:sz w:val="27"/>
+          <w:szCs w:val="27"/>
+        </w:rPr>
+        <w:t>Exported</w:t>
+      </w:r>
+      <w:proofErr w:type="gramEnd"/>
+      <w:r>
+        <w:rPr>
+          <w:rFonts w:ascii="Helvetica" w:hAnsi="Helvetica" w:cs="Helvetica"/>
+          <w:color w:val="2A2C2E"/>
+          <w:sz w:val="27"/>
+          <w:szCs w:val="27"/>
+        </w:rPr>
+        <w:t xml:space="preserve"> to other country</w:t>
       </w:r>
       <w:r>
         <w:rPr>
@@ -2009,6 +2280,18 @@
                 <w:szCs w:val="27"/>
               </w:rPr>
             </w:pPr>
+            <w:r>
+              <w:rPr>
+                <w:rFonts w:ascii="Helvetica" w:hAnsi="Helvetica" w:cs="Helvetica"/>
+                <w:b/>
+                <w:color w:val="2A2C2E"/>
+                <w:sz w:val="27"/>
+                <w:szCs w:val="27"/>
+              </w:rPr>
+              <w:t>Style1</w:t>
+            </w:r>
+            <w:bookmarkStart w:id="0" w:name="_GoBack"/>
+            <w:bookmarkEnd w:id="0"/>
           </w:p>
         </w:tc>
         <w:tc>
@@ -2028,6 +2311,28 @@
                 <w:szCs w:val="27"/>
               </w:rPr>
             </w:pPr>
+            <w:proofErr w:type="spellStart"/>
+            <w:r>
+              <w:rPr>
+                <w:rFonts w:ascii="Helvetica" w:hAnsi="Helvetica" w:cs="Helvetica"/>
+                <w:b/>
+                <w:color w:val="2A2C2E"/>
+                <w:sz w:val="27"/>
+                <w:szCs w:val="27"/>
+              </w:rPr>
+              <w:t>Aboutus</w:t>
+            </w:r>
+            <w:proofErr w:type="spellEnd"/>
+            <w:r>
+              <w:rPr>
+                <w:rFonts w:ascii="Helvetica" w:hAnsi="Helvetica" w:cs="Helvetica"/>
+                <w:b/>
+                <w:color w:val="2A2C2E"/>
+                <w:sz w:val="27"/>
+                <w:szCs w:val="27"/>
+              </w:rPr>
+              <w:t>/images</w:t>
+            </w:r>
           </w:p>
         </w:tc>
       </w:tr>
@@ -3070,27 +3375,7 @@
                 <w:sz w:val="27"/>
                 <w:szCs w:val="27"/>
               </w:rPr>
-              <w:t>A</w:t>
-            </w:r>
-            <w:r>
-              <w:rPr>
-                <w:rFonts w:ascii="Helvetica" w:hAnsi="Helvetica" w:cs="Helvetica"/>
-                <w:b/>
-                <w:color w:val="2A2C2E"/>
-                <w:sz w:val="27"/>
-                <w:szCs w:val="27"/>
-              </w:rPr>
-              <w:t>khila</w:t>
-            </w:r>
-            <w:r>
-              <w:rPr>
-                <w:rFonts w:ascii="Helvetica" w:hAnsi="Helvetica" w:cs="Helvetica"/>
-                <w:b/>
-                <w:color w:val="2A2C2E"/>
-                <w:sz w:val="27"/>
-                <w:szCs w:val="27"/>
-              </w:rPr>
-              <w:t>.V</w:t>
+              <w:t>Akhila.V</w:t>
             </w:r>
             <w:proofErr w:type="spellEnd"/>
           </w:p>
@@ -3119,67 +3404,7 @@
                 <w:sz w:val="27"/>
                 <w:szCs w:val="27"/>
               </w:rPr>
-              <w:t xml:space="preserve">Created </w:t>
-            </w:r>
-            <w:r>
-              <w:rPr>
-                <w:rFonts w:ascii="Helvetica" w:hAnsi="Helvetica" w:cs="Helvetica"/>
-                <w:b/>
-                <w:color w:val="2A2C2E"/>
-                <w:sz w:val="27"/>
-                <w:szCs w:val="27"/>
-              </w:rPr>
-              <w:t>A</w:t>
-            </w:r>
-            <w:r>
-              <w:rPr>
-                <w:rFonts w:ascii="Helvetica" w:hAnsi="Helvetica" w:cs="Helvetica"/>
-                <w:b/>
-                <w:color w:val="2A2C2E"/>
-                <w:sz w:val="27"/>
-                <w:szCs w:val="27"/>
-              </w:rPr>
-              <w:t>bout</w:t>
-            </w:r>
-            <w:r>
-              <w:rPr>
-                <w:rFonts w:ascii="Helvetica" w:hAnsi="Helvetica" w:cs="Helvetica"/>
-                <w:b/>
-                <w:color w:val="2A2C2E"/>
-                <w:sz w:val="27"/>
-                <w:szCs w:val="27"/>
-              </w:rPr>
-              <w:t xml:space="preserve"> U</w:t>
-            </w:r>
-            <w:r>
-              <w:rPr>
-                <w:rFonts w:ascii="Helvetica" w:hAnsi="Helvetica" w:cs="Helvetica"/>
-                <w:b/>
-                <w:color w:val="2A2C2E"/>
-                <w:sz w:val="27"/>
-                <w:szCs w:val="27"/>
-              </w:rPr>
-              <w:t>s</w:t>
-            </w:r>
-            <w:r>
-              <w:rPr>
-                <w:rFonts w:ascii="Helvetica" w:hAnsi="Helvetica" w:cs="Helvetica"/>
-                <w:b/>
-                <w:color w:val="2A2C2E"/>
-                <w:sz w:val="27"/>
-                <w:szCs w:val="27"/>
-              </w:rPr>
-              <w:t xml:space="preserve"> P</w:t>
-            </w:r>
-            <w:r>
-              <w:rPr>
-                <w:rFonts w:ascii="Helvetica" w:hAnsi="Helvetica" w:cs="Helvetica"/>
-                <w:b/>
-                <w:color w:val="2A2C2E"/>
-                <w:sz w:val="27"/>
-                <w:szCs w:val="27"/>
-              </w:rPr>
-              <w:t>age</w:t>
+              <w:t>Created About Us Page</w:t>
             </w:r>
           </w:p>
         </w:tc>
@@ -3201,7 +3426,7 @@
                 <w:szCs w:val="27"/>
               </w:rPr>
             </w:pPr>
-            <w:bookmarkStart w:id="0" w:name="_Hlk536215508"/>
+            <w:bookmarkStart w:id="1" w:name="_Hlk536215508"/>
             <w:r>
               <w:rPr>
                 <w:rFonts w:ascii="Helvetica" w:hAnsi="Helvetica" w:cs="Helvetica"/>
@@ -3291,7 +3516,7 @@
           </w:p>
         </w:tc>
       </w:tr>
-      <w:bookmarkEnd w:id="0"/>
+      <w:bookmarkEnd w:id="1"/>
       <w:tr>
         <w:tc>
           <w:tcPr>
@@ -3850,27 +4075,7 @@
                 <w:sz w:val="27"/>
                 <w:szCs w:val="27"/>
               </w:rPr>
-              <w:t>A</w:t>
-            </w:r>
-            <w:r>
-              <w:rPr>
-                <w:rFonts w:ascii="Helvetica" w:hAnsi="Helvetica" w:cs="Helvetica"/>
-                <w:b/>
-                <w:color w:val="2A2C2E"/>
-                <w:sz w:val="27"/>
-                <w:szCs w:val="27"/>
-              </w:rPr>
-              <w:t>khila</w:t>
-            </w:r>
-            <w:r>
-              <w:rPr>
-                <w:rFonts w:ascii="Helvetica" w:hAnsi="Helvetica" w:cs="Helvetica"/>
-                <w:b/>
-                <w:color w:val="2A2C2E"/>
-                <w:sz w:val="27"/>
-                <w:szCs w:val="27"/>
-              </w:rPr>
-              <w:t>.V</w:t>
+              <w:t>Akhila.V</w:t>
             </w:r>
             <w:proofErr w:type="spellEnd"/>
           </w:p>
@@ -3899,117 +4104,7 @@
                 <w:sz w:val="27"/>
                 <w:szCs w:val="27"/>
               </w:rPr>
-              <w:t>C</w:t>
-            </w:r>
-            <w:r>
-              <w:rPr>
-                <w:rFonts w:ascii="Helvetica" w:hAnsi="Helvetica" w:cs="Helvetica"/>
-                <w:b/>
-                <w:color w:val="2A2C2E"/>
-                <w:sz w:val="27"/>
-                <w:szCs w:val="27"/>
-              </w:rPr>
-              <w:t>hanged</w:t>
-            </w:r>
-            <w:r>
-              <w:rPr>
-                <w:rFonts w:ascii="Helvetica" w:hAnsi="Helvetica" w:cs="Helvetica"/>
-                <w:b/>
-                <w:color w:val="2A2C2E"/>
-                <w:sz w:val="27"/>
-                <w:szCs w:val="27"/>
-              </w:rPr>
-              <w:t xml:space="preserve"> </w:t>
-            </w:r>
-            <w:r>
-              <w:rPr>
-                <w:rFonts w:ascii="Helvetica" w:hAnsi="Helvetica" w:cs="Helvetica"/>
-                <w:b/>
-                <w:color w:val="2A2C2E"/>
-                <w:sz w:val="27"/>
-                <w:szCs w:val="27"/>
-              </w:rPr>
-              <w:t>the</w:t>
-            </w:r>
-            <w:r>
-              <w:rPr>
-                <w:rFonts w:ascii="Helvetica" w:hAnsi="Helvetica" w:cs="Helvetica"/>
-                <w:b/>
-                <w:color w:val="2A2C2E"/>
-                <w:sz w:val="27"/>
-                <w:szCs w:val="27"/>
-              </w:rPr>
-              <w:t xml:space="preserve"> B</w:t>
-            </w:r>
-            <w:r>
-              <w:rPr>
-                <w:rFonts w:ascii="Helvetica" w:hAnsi="Helvetica" w:cs="Helvetica"/>
-                <w:b/>
-                <w:color w:val="2A2C2E"/>
-                <w:sz w:val="27"/>
-                <w:szCs w:val="27"/>
-              </w:rPr>
-              <w:t>ackground</w:t>
-            </w:r>
-            <w:r>
-              <w:rPr>
-                <w:rFonts w:ascii="Helvetica" w:hAnsi="Helvetica" w:cs="Helvetica"/>
-                <w:b/>
-                <w:color w:val="2A2C2E"/>
-                <w:sz w:val="27"/>
-                <w:szCs w:val="27"/>
-              </w:rPr>
-              <w:t xml:space="preserve"> </w:t>
-            </w:r>
-            <w:r>
-              <w:rPr>
-                <w:rFonts w:ascii="Helvetica" w:hAnsi="Helvetica" w:cs="Helvetica"/>
-                <w:b/>
-                <w:color w:val="2A2C2E"/>
-                <w:sz w:val="27"/>
-                <w:szCs w:val="27"/>
-              </w:rPr>
-              <w:t>&amp;</w:t>
-            </w:r>
-            <w:r>
-              <w:rPr>
-                <w:rFonts w:ascii="Helvetica" w:hAnsi="Helvetica" w:cs="Helvetica"/>
-                <w:b/>
-                <w:color w:val="2A2C2E"/>
-                <w:sz w:val="27"/>
-                <w:szCs w:val="27"/>
-              </w:rPr>
-              <w:t xml:space="preserve"> </w:t>
-            </w:r>
-            <w:r>
-              <w:rPr>
-                <w:rFonts w:ascii="Helvetica" w:hAnsi="Helvetica" w:cs="Helvetica"/>
-                <w:b/>
-                <w:color w:val="2A2C2E"/>
-                <w:sz w:val="27"/>
-                <w:szCs w:val="27"/>
-              </w:rPr>
-              <w:t>added Parallax</w:t>
-            </w:r>
-            <w:r>
-              <w:rPr>
-                <w:rFonts w:ascii="Helvetica" w:hAnsi="Helvetica" w:cs="Helvetica"/>
-                <w:b/>
-                <w:color w:val="2A2C2E"/>
-                <w:sz w:val="27"/>
-                <w:szCs w:val="27"/>
-              </w:rPr>
-              <w:t xml:space="preserve"> </w:t>
-            </w:r>
-            <w:r>
-              <w:rPr>
-                <w:rFonts w:ascii="Helvetica" w:hAnsi="Helvetica" w:cs="Helvetica"/>
-                <w:b/>
-                <w:color w:val="2A2C2E"/>
-                <w:sz w:val="27"/>
-                <w:szCs w:val="27"/>
-              </w:rPr>
-              <w:t>effect</w:t>
+              <w:t>Changed the Background &amp; added Parallax effect</w:t>
             </w:r>
           </w:p>
         </w:tc>
@@ -4481,16 +4576,7 @@
           <w:sz w:val="27"/>
           <w:szCs w:val="27"/>
         </w:rPr>
-        <w:t>:</w:t>
-      </w:r>
-      <w:r>
-        <w:rPr>
-          <w:rFonts w:ascii="Helvetica" w:hAnsi="Helvetica" w:cs="Helvetica"/>
-          <w:color w:val="2A2C2E"/>
-          <w:sz w:val="27"/>
-          <w:szCs w:val="27"/>
-        </w:rPr>
-        <w:t xml:space="preserve">  A form for About Us page No styling has been added as of now. Technology Bucket used is HTML,</w:t>
+        <w:t>:  A form for About Us page No styling has been added as of now. Technology Bucket used is HTML,</w:t>
       </w:r>
       <w:r>
         <w:rPr>
@@ -4732,8 +4818,6 @@
         </w:rPr>
         <w:t>.</w:t>
       </w:r>
-      <w:bookmarkStart w:id="1" w:name="_GoBack"/>
-      <w:bookmarkEnd w:id="1"/>
     </w:p>
     <w:p>
       <w:pPr>
@@ -4941,7 +5025,7 @@
           <w:szCs w:val="27"/>
           <w:u w:val="single"/>
         </w:rPr>
-        <w:t>CU-250119-1430</w:t>
+        <w:t>CU-250119-1430:</w:t>
       </w:r>
       <w:r>
         <w:rPr>
@@ -4952,17 +5036,6 @@
           <w:szCs w:val="27"/>
           <w:u w:val="single"/>
         </w:rPr>
-        <w:t>:</w:t>
-      </w:r>
-      <w:r>
-        <w:rPr>
-          <w:rFonts w:ascii="Helvetica" w:hAnsi="Helvetica" w:cs="Helvetica"/>
-          <w:b/>
-          <w:color w:val="2A2C2E"/>
-          <w:sz w:val="27"/>
-          <w:szCs w:val="27"/>
-          <w:u w:val="single"/>
-        </w:rPr>
         <w:t xml:space="preserve"> </w:t>
       </w:r>
       <w:bookmarkStart w:id="2" w:name="_Hlk536217282"/>
@@ -4973,16 +5046,36 @@
           <w:sz w:val="27"/>
           <w:szCs w:val="27"/>
         </w:rPr>
-        <w:t>changed the background and added parallax effect</w:t>
-      </w:r>
-      <w:r>
-        <w:rPr>
-          <w:rFonts w:ascii="Helvetica" w:hAnsi="Helvetica" w:cs="Helvetica"/>
-          <w:color w:val="2A2C2E"/>
-          <w:sz w:val="27"/>
-          <w:szCs w:val="27"/>
-        </w:rPr>
-        <w:t xml:space="preserve">  Technology Bucket used is CSS Font awesome</w:t>
+        <w:t xml:space="preserve">changed the background and added parallax </w:t>
+      </w:r>
+      <w:proofErr w:type="gramStart"/>
+      <w:r>
+        <w:rPr>
+          <w:rFonts w:ascii="Helvetica" w:hAnsi="Helvetica" w:cs="Helvetica"/>
+          <w:color w:val="2A2C2E"/>
+          <w:sz w:val="27"/>
+          <w:szCs w:val="27"/>
+        </w:rPr>
+        <w:t>effect</w:t>
+      </w:r>
+      <w:r>
+        <w:rPr>
+          <w:rFonts w:ascii="Helvetica" w:hAnsi="Helvetica" w:cs="Helvetica"/>
+          <w:color w:val="2A2C2E"/>
+          <w:sz w:val="27"/>
+          <w:szCs w:val="27"/>
+        </w:rPr>
+        <w:t xml:space="preserve">  Technology</w:t>
+      </w:r>
+      <w:proofErr w:type="gramEnd"/>
+      <w:r>
+        <w:rPr>
+          <w:rFonts w:ascii="Helvetica" w:hAnsi="Helvetica" w:cs="Helvetica"/>
+          <w:color w:val="2A2C2E"/>
+          <w:sz w:val="27"/>
+          <w:szCs w:val="27"/>
+        </w:rPr>
+        <w:t xml:space="preserve"> Bucket used is CSS Font awesome</w:t>
       </w:r>
       <w:bookmarkEnd w:id="2"/>
       <w:r>
@@ -5407,14 +5500,25 @@
           <w:szCs w:val="27"/>
         </w:rPr>
       </w:pPr>
-      <w:r>
-        <w:rPr>
-          <w:rFonts w:ascii="Helvetica" w:hAnsi="Helvetica" w:cs="Helvetica"/>
-          <w:color w:val="2A2C2E"/>
-          <w:sz w:val="27"/>
-          <w:szCs w:val="27"/>
-        </w:rPr>
-        <w:t xml:space="preserve">Akash P </w:t>
+      <w:proofErr w:type="spellStart"/>
+      <w:r>
+        <w:rPr>
+          <w:rFonts w:ascii="Helvetica" w:hAnsi="Helvetica" w:cs="Helvetica"/>
+          <w:color w:val="2A2C2E"/>
+          <w:sz w:val="27"/>
+          <w:szCs w:val="27"/>
+        </w:rPr>
+        <w:t>Akash</w:t>
+      </w:r>
+      <w:proofErr w:type="spellEnd"/>
+      <w:r>
+        <w:rPr>
+          <w:rFonts w:ascii="Helvetica" w:hAnsi="Helvetica" w:cs="Helvetica"/>
+          <w:color w:val="2A2C2E"/>
+          <w:sz w:val="27"/>
+          <w:szCs w:val="27"/>
+        </w:rPr>
+        <w:t xml:space="preserve"> P </w:t>
       </w:r>
       <w:proofErr w:type="spellStart"/>
       <w:r>
@@ -5536,7 +5640,7 @@
 </file>
 
 <file path=word/endnotes.xml><?xml version="1.0" encoding="utf-8"?>
-<w:endnotes xmlns:wpc="http://schemas.microsoft.com/office/word/2010/wordprocessingCanvas" xmlns:cx="http://schemas.microsoft.com/office/drawing/2014/chartex" xmlns:cx1="http://schemas.microsoft.com/office/drawing/2015/9/8/chartex" xmlns:cx2="http://schemas.microsoft.com/office/drawing/2015/10/21/chartex" xmlns:cx3="http://schemas.microsoft.com/office/drawing/2016/5/9/chartex" xmlns:cx4="http://schemas.microsoft.com/office/drawing/2016/5/10/chartex" xmlns:cx5="http://schemas.microsoft.com/office/drawing/2016/5/11/chartex" xmlns:cx6="http://schemas.microsoft.com/office/drawing/2016/5/12/chartex" xmlns:cx7="http://schemas.microsoft.com/office/drawing/2016/5/13/chartex" xmlns:cx8="http://schemas.microsoft.com/office/drawing/2016/5/14/chartex" xmlns:mc="http://schemas.openxmlformats.org/markup-compatibility/2006" xmlns:aink="http://schemas.microsoft.com/office/drawing/2016/ink" xmlns:am3d="http://schemas.microsoft.com/office/drawing/2017/model3d" xmlns:o="urn:schemas-microsoft-com:office:office" xmlns:r="http://schemas.openxmlformats.org/officeDocument/2006/relationships" xmlns:m="http://schemas.openxmlformats.org/officeDocument/2006/math" xmlns:v="urn:schemas-microsoft-com:vml" xmlns:wp14="http://schemas.microsoft.com/office/word/2010/wordprocessingDrawing" xmlns:wp="http://schemas.openxmlformats.org/drawingml/2006/wordprocessingDrawing" xmlns:w10="urn:schemas-microsoft-com:office:word" xmlns:w="http://schemas.openxmlformats.org/wordprocessingml/2006/main" xmlns:w14="http://schemas.microsoft.com/office/word/2010/wordml" xmlns:w15="http://schemas.microsoft.com/office/word/2012/wordml" xmlns:w16cid="http://schemas.microsoft.com/office/word/2016/wordml/cid" xmlns:w16se="http://schemas.microsoft.com/office/word/2015/wordml/symex" xmlns:wpg="http://schemas.microsoft.com/office/word/2010/wordprocessingGroup" xmlns:wpi="http://schemas.microsoft.com/office/word/2010/wordprocessingInk" xmlns:wne="http://schemas.microsoft.com/office/word/2006/wordml" xmlns:wps="http://schemas.microsoft.com/office/word/2010/wordprocessingShape" mc:Ignorable="w14 w15 w16se w16cid wp14">
+<w:endnotes xmlns:wpc="http://schemas.microsoft.com/office/word/2010/wordprocessingCanvas" xmlns:mc="http://schemas.openxmlformats.org/markup-compatibility/2006" xmlns:o="urn:schemas-microsoft-com:office:office" xmlns:r="http://schemas.openxmlformats.org/officeDocument/2006/relationships" xmlns:m="http://schemas.openxmlformats.org/officeDocument/2006/math" xmlns:v="urn:schemas-microsoft-com:vml" xmlns:wp14="http://schemas.microsoft.com/office/word/2010/wordprocessingDrawing" xmlns:wp="http://schemas.openxmlformats.org/drawingml/2006/wordprocessingDrawing" xmlns:w10="urn:schemas-microsoft-com:office:word" xmlns:w="http://schemas.openxmlformats.org/wordprocessingml/2006/main" xmlns:w14="http://schemas.microsoft.com/office/word/2010/wordml" xmlns:wpg="http://schemas.microsoft.com/office/word/2010/wordprocessingGroup" xmlns:wpi="http://schemas.microsoft.com/office/word/2010/wordprocessingInk" xmlns:wne="http://schemas.microsoft.com/office/word/2006/wordml" xmlns:wps="http://schemas.microsoft.com/office/word/2010/wordprocessingShape" mc:Ignorable="w14 wp14">
   <w:endnote w:type="separator" w:id="-1">
     <w:p>
       <w:pPr>
@@ -5561,7 +5665,7 @@
 </file>
 
 <file path=word/footnotes.xml><?xml version="1.0" encoding="utf-8"?>
-<w:footnotes xmlns:wpc="http://schemas.microsoft.com/office/word/2010/wordprocessingCanvas" xmlns:cx="http://schemas.microsoft.com/office/drawing/2014/chartex" xmlns:cx1="http://schemas.microsoft.com/office/drawing/2015/9/8/chartex" xmlns:cx2="http://schemas.microsoft.com/office/drawing/2015/10/21/chartex" xmlns:cx3="http://schemas.microsoft.com/office/drawing/2016/5/9/chartex" xmlns:cx4="http://schemas.microsoft.com/office/drawing/2016/5/10/chartex" xmlns:cx5="http://schemas.microsoft.com/office/drawing/2016/5/11/chartex" xmlns:cx6="http://schemas.microsoft.com/office/drawing/2016/5/12/chartex" xmlns:cx7="http://schemas.microsoft.com/office/drawing/2016/5/13/chartex" xmlns:cx8="http://schemas.microsoft.com/office/drawing/2016/5/14/chartex" xmlns:mc="http://schemas.openxmlformats.org/markup-compatibility/2006" xmlns:aink="http://schemas.microsoft.com/office/drawing/2016/ink" xmlns:am3d="http://schemas.microsoft.com/office/drawing/2017/model3d" xmlns:o="urn:schemas-microsoft-com:office:office" xmlns:r="http://schemas.openxmlformats.org/officeDocument/2006/relationships" xmlns:m="http://schemas.openxmlformats.org/officeDocument/2006/math" xmlns:v="urn:schemas-microsoft-com:vml" xmlns:wp14="http://schemas.microsoft.com/office/word/2010/wordprocessingDrawing" xmlns:wp="http://schemas.openxmlformats.org/drawingml/2006/wordprocessingDrawing" xmlns:w10="urn:schemas-microsoft-com:office:word" xmlns:w="http://schemas.openxmlformats.org/wordprocessingml/2006/main" xmlns:w14="http://schemas.microsoft.com/office/word/2010/wordml" xmlns:w15="http://schemas.microsoft.com/office/word/2012/wordml" xmlns:w16cid="http://schemas.microsoft.com/office/word/2016/wordml/cid" xmlns:w16se="http://schemas.microsoft.com/office/word/2015/wordml/symex" xmlns:wpg="http://schemas.microsoft.com/office/word/2010/wordprocessingGroup" xmlns:wpi="http://schemas.microsoft.com/office/word/2010/wordprocessingInk" xmlns:wne="http://schemas.microsoft.com/office/word/2006/wordml" xmlns:wps="http://schemas.microsoft.com/office/word/2010/wordprocessingShape" mc:Ignorable="w14 w15 w16se w16cid wp14">
+<w:footnotes xmlns:wpc="http://schemas.microsoft.com/office/word/2010/wordprocessingCanvas" xmlns:mc="http://schemas.openxmlformats.org/markup-compatibility/2006" xmlns:o="urn:schemas-microsoft-com:office:office" xmlns:r="http://schemas.openxmlformats.org/officeDocument/2006/relationships" xmlns:m="http://schemas.openxmlformats.org/officeDocument/2006/math" xmlns:v="urn:schemas-microsoft-com:vml" xmlns:wp14="http://schemas.microsoft.com/office/word/2010/wordprocessingDrawing" xmlns:wp="http://schemas.openxmlformats.org/drawingml/2006/wordprocessingDrawing" xmlns:w10="urn:schemas-microsoft-com:office:word" xmlns:w="http://schemas.openxmlformats.org/wordprocessingml/2006/main" xmlns:w14="http://schemas.microsoft.com/office/word/2010/wordml" xmlns:wpg="http://schemas.microsoft.com/office/word/2010/wordprocessingGroup" xmlns:wpi="http://schemas.microsoft.com/office/word/2010/wordprocessingInk" xmlns:wne="http://schemas.microsoft.com/office/word/2006/wordml" xmlns:wps="http://schemas.microsoft.com/office/word/2010/wordprocessingShape" mc:Ignorable="w14 wp14">
   <w:footnote w:type="separator" w:id="-1">
     <w:p>
       <w:pPr>
@@ -5586,8 +5690,8 @@
 </file>
 
 <file path=word/numbering.xml><?xml version="1.0" encoding="utf-8"?>
-<w:numbering xmlns:wpc="http://schemas.microsoft.com/office/word/2010/wordprocessingCanvas" xmlns:cx="http://schemas.microsoft.com/office/drawing/2014/chartex" xmlns:cx1="http://schemas.microsoft.com/office/drawing/2015/9/8/chartex" xmlns:cx2="http://schemas.microsoft.com/office/drawing/2015/10/21/chartex" xmlns:cx3="http://schemas.microsoft.com/office/drawing/2016/5/9/chartex" xmlns:cx4="http://schemas.microsoft.com/office/drawing/2016/5/10/chartex" xmlns:cx5="http://schemas.microsoft.com/office/drawing/2016/5/11/chartex" xmlns:cx6="http://schemas.microsoft.com/office/drawing/2016/5/12/chartex" xmlns:cx7="http://schemas.microsoft.com/office/drawing/2016/5/13/chartex" xmlns:cx8="http://schemas.microsoft.com/office/drawing/2016/5/14/chartex" xmlns:mc="http://schemas.openxmlformats.org/markup-compatibility/2006" xmlns:aink="http://schemas.microsoft.com/office/drawing/2016/ink" xmlns:am3d="http://schemas.microsoft.com/office/drawing/2017/model3d" xmlns:o="urn:schemas-microsoft-com:office:office" xmlns:r="http://schemas.openxmlformats.org/officeDocument/2006/relationships" xmlns:m="http://schemas.openxmlformats.org/officeDocument/2006/math" xmlns:v="urn:schemas-microsoft-com:vml" xmlns:wp14="http://schemas.microsoft.com/office/word/2010/wordprocessingDrawing" xmlns:wp="http://schemas.openxmlformats.org/drawingml/2006/wordprocessingDrawing" xmlns:w10="urn:schemas-microsoft-com:office:word" xmlns:w="http://schemas.openxmlformats.org/wordprocessingml/2006/main" xmlns:w14="http://schemas.microsoft.com/office/word/2010/wordml" xmlns:w15="http://schemas.microsoft.com/office/word/2012/wordml" xmlns:w16cid="http://schemas.microsoft.com/office/word/2016/wordml/cid" xmlns:w16se="http://schemas.microsoft.com/office/word/2015/wordml/symex" xmlns:wpg="http://schemas.microsoft.com/office/word/2010/wordprocessingGroup" xmlns:wpi="http://schemas.microsoft.com/office/word/2010/wordprocessingInk" xmlns:wne="http://schemas.microsoft.com/office/word/2006/wordml" xmlns:wps="http://schemas.microsoft.com/office/word/2010/wordprocessingShape" mc:Ignorable="w14 w15 w16se w16cid wp14">
-  <w:abstractNum w:abstractNumId="0" w15:restartNumberingAfterBreak="0">
+<w:numbering xmlns:wpc="http://schemas.microsoft.com/office/word/2010/wordprocessingCanvas" xmlns:mc="http://schemas.openxmlformats.org/markup-compatibility/2006" xmlns:o="urn:schemas-microsoft-com:office:office" xmlns:r="http://schemas.openxmlformats.org/officeDocument/2006/relationships" xmlns:m="http://schemas.openxmlformats.org/officeDocument/2006/math" xmlns:v="urn:schemas-microsoft-com:vml" xmlns:wp14="http://schemas.microsoft.com/office/word/2010/wordprocessingDrawing" xmlns:wp="http://schemas.openxmlformats.org/drawingml/2006/wordprocessingDrawing" xmlns:w10="urn:schemas-microsoft-com:office:word" xmlns:w="http://schemas.openxmlformats.org/wordprocessingml/2006/main" xmlns:w14="http://schemas.microsoft.com/office/word/2010/wordml" xmlns:wpg="http://schemas.microsoft.com/office/word/2010/wordprocessingGroup" xmlns:wpi="http://schemas.microsoft.com/office/word/2010/wordprocessingInk" xmlns:wne="http://schemas.microsoft.com/office/word/2006/wordml" xmlns:wps="http://schemas.microsoft.com/office/word/2010/wordprocessingShape" mc:Ignorable="w14 wp14">
+  <w:abstractNum w:abstractNumId="0">
     <w:nsid w:val="29B716C7"/>
     <w:multiLevelType w:val="hybridMultilevel"/>
     <w:tmpl w:val="19F65EF2"/>
@@ -5700,7 +5804,7 @@
       </w:rPr>
     </w:lvl>
   </w:abstractNum>
-  <w:abstractNum w:abstractNumId="1" w15:restartNumberingAfterBreak="0">
+  <w:abstractNum w:abstractNumId="1">
     <w:nsid w:val="664C2D9A"/>
     <w:multiLevelType w:val="hybridMultilevel"/>
     <w:tmpl w:val="53882052"/>
@@ -5813,7 +5917,7 @@
       </w:rPr>
     </w:lvl>
   </w:abstractNum>
-  <w:abstractNum w:abstractNumId="2" w15:restartNumberingAfterBreak="0">
+  <w:abstractNum w:abstractNumId="2">
     <w:nsid w:val="6C5545C9"/>
     <w:multiLevelType w:val="hybridMultilevel"/>
     <w:tmpl w:val="CEFAFC40"/>
@@ -5939,7 +6043,7 @@
 </file>
 
 <file path=word/styles.xml><?xml version="1.0" encoding="utf-8"?>
-<w:styles xmlns:mc="http://schemas.openxmlformats.org/markup-compatibility/2006" xmlns:r="http://schemas.openxmlformats.org/officeDocument/2006/relationships" xmlns:w="http://schemas.openxmlformats.org/wordprocessingml/2006/main" xmlns:w14="http://schemas.microsoft.com/office/word/2010/wordml" xmlns:w15="http://schemas.microsoft.com/office/word/2012/wordml" xmlns:w16cid="http://schemas.microsoft.com/office/word/2016/wordml/cid" xmlns:w16se="http://schemas.microsoft.com/office/word/2015/wordml/symex" mc:Ignorable="w14 w15 w16se w16cid">
+<w:styles xmlns:mc="http://schemas.openxmlformats.org/markup-compatibility/2006" xmlns:r="http://schemas.openxmlformats.org/officeDocument/2006/relationships" xmlns:w="http://schemas.openxmlformats.org/wordprocessingml/2006/main" xmlns:w14="http://schemas.microsoft.com/office/word/2010/wordml" mc:Ignorable="w14">
   <w:docDefaults>
     <w:rPrDefault>
       <w:rPr>
@@ -5955,382 +6059,144 @@
       </w:pPr>
     </w:pPrDefault>
   </w:docDefaults>
-  <w:latentStyles w:defLockedState="0" w:defUIPriority="99" w:defSemiHidden="0" w:defUnhideWhenUsed="0" w:defQFormat="0" w:count="375">
-    <w:lsdException w:name="Normal" w:uiPriority="0" w:qFormat="1"/>
-    <w:lsdException w:name="heading 1" w:uiPriority="9" w:qFormat="1"/>
-    <w:lsdException w:name="heading 2" w:semiHidden="1" w:uiPriority="9" w:unhideWhenUsed="1" w:qFormat="1"/>
-    <w:lsdException w:name="heading 3" w:semiHidden="1" w:uiPriority="9" w:unhideWhenUsed="1" w:qFormat="1"/>
-    <w:lsdException w:name="heading 4" w:semiHidden="1" w:uiPriority="9" w:unhideWhenUsed="1" w:qFormat="1"/>
-    <w:lsdException w:name="heading 5" w:semiHidden="1" w:uiPriority="9" w:unhideWhenUsed="1" w:qFormat="1"/>
-    <w:lsdException w:name="heading 6" w:semiHidden="1" w:uiPriority="9" w:unhideWhenUsed="1" w:qFormat="1"/>
-    <w:lsdException w:name="heading 7" w:semiHidden="1" w:uiPriority="9" w:unhideWhenUsed="1" w:qFormat="1"/>
-    <w:lsdException w:name="heading 8" w:semiHidden="1" w:uiPriority="9" w:unhideWhenUsed="1" w:qFormat="1"/>
-    <w:lsdException w:name="heading 9" w:semiHidden="1" w:uiPriority="9" w:unhideWhenUsed="1" w:qFormat="1"/>
-    <w:lsdException w:name="index 1" w:semiHidden="1" w:unhideWhenUsed="1"/>
-    <w:lsdException w:name="index 2" w:semiHidden="1" w:unhideWhenUsed="1"/>
-    <w:lsdException w:name="index 3" w:semiHidden="1" w:unhideWhenUsed="1"/>
-    <w:lsdException w:name="index 4" w:semiHidden="1" w:unhideWhenUsed="1"/>
-    <w:lsdException w:name="index 5" w:semiHidden="1" w:unhideWhenUsed="1"/>
-    <w:lsdException w:name="index 6" w:semiHidden="1" w:unhideWhenUsed="1"/>
-    <w:lsdException w:name="index 7" w:semiHidden="1" w:unhideWhenUsed="1"/>
-    <w:lsdException w:name="index 8" w:semiHidden="1" w:unhideWhenUsed="1"/>
-    <w:lsdException w:name="index 9" w:semiHidden="1" w:unhideWhenUsed="1"/>
-    <w:lsdException w:name="toc 1" w:semiHidden="1" w:uiPriority="39" w:unhideWhenUsed="1"/>
-    <w:lsdException w:name="toc 2" w:semiHidden="1" w:uiPriority="39" w:unhideWhenUsed="1"/>
-    <w:lsdException w:name="toc 3" w:semiHidden="1" w:uiPriority="39" w:unhideWhenUsed="1"/>
-    <w:lsdException w:name="toc 4" w:semiHidden="1" w:uiPriority="39" w:unhideWhenUsed="1"/>
-    <w:lsdException w:name="toc 5" w:semiHidden="1" w:uiPriority="39" w:unhideWhenUsed="1"/>
-    <w:lsdException w:name="toc 6" w:semiHidden="1" w:uiPriority="39" w:unhideWhenUsed="1"/>
-    <w:lsdException w:name="toc 7" w:semiHidden="1" w:uiPriority="39" w:unhideWhenUsed="1"/>
-    <w:lsdException w:name="toc 8" w:semiHidden="1" w:uiPriority="39" w:unhideWhenUsed="1"/>
-    <w:lsdException w:name="toc 9" w:semiHidden="1" w:uiPriority="39" w:unhideWhenUsed="1"/>
-    <w:lsdException w:name="Normal Indent" w:semiHidden="1" w:unhideWhenUsed="1"/>
-    <w:lsdException w:name="footnote text" w:semiHidden="1" w:unhideWhenUsed="1"/>
-    <w:lsdException w:name="annotation text" w:semiHidden="1" w:unhideWhenUsed="1"/>
-    <w:lsdException w:name="header" w:semiHidden="1" w:unhideWhenUsed="1"/>
-    <w:lsdException w:name="footer" w:semiHidden="1" w:unhideWhenUsed="1"/>
-    <w:lsdException w:name="index heading" w:semiHidden="1" w:unhideWhenUsed="1"/>
-    <w:lsdException w:name="caption" w:semiHidden="1" w:uiPriority="35" w:unhideWhenUsed="1" w:qFormat="1"/>
-    <w:lsdException w:name="table of figures" w:semiHidden="1" w:unhideWhenUsed="1"/>
-    <w:lsdException w:name="envelope address" w:semiHidden="1" w:unhideWhenUsed="1"/>
-    <w:lsdException w:name="envelope return" w:semiHidden="1" w:unhideWhenUsed="1"/>
-    <w:lsdException w:name="footnote reference" w:semiHidden="1" w:unhideWhenUsed="1"/>
-    <w:lsdException w:name="annotation reference" w:semiHidden="1" w:unhideWhenUsed="1"/>
-    <w:lsdException w:name="line number" w:semiHidden="1" w:unhideWhenUsed="1"/>
-    <w:lsdException w:name="page number" w:semiHidden="1" w:unhideWhenUsed="1"/>
-    <w:lsdException w:name="endnote reference" w:semiHidden="1" w:unhideWhenUsed="1"/>
-    <w:lsdException w:name="endnote text" w:semiHidden="1" w:unhideWhenUsed="1"/>
-    <w:lsdException w:name="table of authorities" w:semiHidden="1" w:unhideWhenUsed="1"/>
-    <w:lsdException w:name="macro" w:semiHidden="1" w:unhideWhenUsed="1"/>
-    <w:lsdException w:name="toa heading" w:semiHidden="1" w:unhideWhenUsed="1"/>
-    <w:lsdException w:name="List" w:semiHidden="1" w:unhideWhenUsed="1"/>
-    <w:lsdException w:name="List Bullet" w:semiHidden="1" w:unhideWhenUsed="1"/>
-    <w:lsdException w:name="List Number" w:semiHidden="1" w:unhideWhenUsed="1"/>
-    <w:lsdException w:name="List 2" w:semiHidden="1" w:unhideWhenUsed="1"/>
-    <w:lsdException w:name="List 3" w:semiHidden="1" w:unhideWhenUsed="1"/>
-    <w:lsdException w:name="List 4" w:semiHidden="1" w:unhideWhenUsed="1"/>
-    <w:lsdException w:name="List 5" w:semiHidden="1" w:unhideWhenUsed="1"/>
-    <w:lsdException w:name="List Bullet 2" w:semiHidden="1" w:unhideWhenUsed="1"/>
-    <w:lsdException w:name="List Bullet 3" w:semiHidden="1" w:unhideWhenUsed="1"/>
-    <w:lsdException w:name="List Bullet 4" w:semiHidden="1" w:unhideWhenUsed="1"/>
-    <w:lsdException w:name="List Bullet 5" w:semiHidden="1" w:unhideWhenUsed="1"/>
-    <w:lsdException w:name="List Number 2" w:semiHidden="1" w:unhideWhenUsed="1"/>
-    <w:lsdException w:name="List Number 3" w:semiHidden="1" w:unhideWhenUsed="1"/>
-    <w:lsdException w:name="List Number 4" w:semiHidden="1" w:unhideWhenUsed="1"/>
-    <w:lsdException w:name="List Number 5" w:semiHidden="1" w:unhideWhenUsed="1"/>
-    <w:lsdException w:name="Title" w:uiPriority="10" w:qFormat="1"/>
-    <w:lsdException w:name="Closing" w:semiHidden="1" w:unhideWhenUsed="1"/>
-    <w:lsdException w:name="Signature" w:semiHidden="1" w:unhideWhenUsed="1"/>
-    <w:lsdException w:name="Default Paragraph Font" w:semiHidden="1" w:uiPriority="1" w:unhideWhenUsed="1"/>
-    <w:lsdException w:name="Body Text" w:semiHidden="1" w:unhideWhenUsed="1"/>
-    <w:lsdException w:name="Body Text Indent" w:semiHidden="1" w:unhideWhenUsed="1"/>
-    <w:lsdException w:name="List Continue" w:semiHidden="1" w:unhideWhenUsed="1"/>
-    <w:lsdException w:name="List Continue 2" w:semiHidden="1" w:unhideWhenUsed="1"/>
-    <w:lsdException w:name="List Continue 3" w:semiHidden="1" w:unhideWhenUsed="1"/>
-    <w:lsdException w:name="List Continue 4" w:semiHidden="1" w:unhideWhenUsed="1"/>
-    <w:lsdException w:name="List Continue 5" w:semiHidden="1" w:unhideWhenUsed="1"/>
-    <w:lsdException w:name="Message Header" w:semiHidden="1" w:unhideWhenUsed="1"/>
-    <w:lsdException w:name="Subtitle" w:uiPriority="11" w:qFormat="1"/>
-    <w:lsdException w:name="Salutation" w:semiHidden="1" w:unhideWhenUsed="1"/>
-    <w:lsdException w:name="Date" w:semiHidden="1" w:unhideWhenUsed="1"/>
-    <w:lsdException w:name="Body Text First Indent" w:semiHidden="1" w:unhideWhenUsed="1"/>
-    <w:lsdException w:name="Body Text First Indent 2" w:semiHidden="1" w:unhideWhenUsed="1"/>
-    <w:lsdException w:name="Note Heading" w:semiHidden="1" w:unhideWhenUsed="1"/>
-    <w:lsdException w:name="Body Text 2" w:semiHidden="1" w:unhideWhenUsed="1"/>
-    <w:lsdException w:name="Body Text 3" w:semiHidden="1" w:unhideWhenUsed="1"/>
-    <w:lsdException w:name="Body Text Indent 2" w:semiHidden="1" w:unhideWhenUsed="1"/>
-    <w:lsdException w:name="Body Text Indent 3" w:semiHidden="1" w:unhideWhenUsed="1"/>
-    <w:lsdException w:name="Block Text" w:semiHidden="1" w:unhideWhenUsed="1"/>
-    <w:lsdException w:name="Hyperlink" w:semiHidden="1" w:unhideWhenUsed="1"/>
-    <w:lsdException w:name="FollowedHyperlink" w:semiHidden="1" w:unhideWhenUsed="1"/>
-    <w:lsdException w:name="Strong" w:uiPriority="22" w:qFormat="1"/>
-    <w:lsdException w:name="Emphasis" w:uiPriority="20" w:qFormat="1"/>
-    <w:lsdException w:name="Document Map" w:semiHidden="1" w:unhideWhenUsed="1"/>
-    <w:lsdException w:name="Plain Text" w:semiHidden="1" w:unhideWhenUsed="1"/>
-    <w:lsdException w:name="E-mail Signature" w:semiHidden="1" w:unhideWhenUsed="1"/>
-    <w:lsdException w:name="HTML Top of Form" w:semiHidden="1" w:unhideWhenUsed="1"/>
-    <w:lsdException w:name="HTML Bottom of Form" w:semiHidden="1" w:unhideWhenUsed="1"/>
-    <w:lsdException w:name="Normal (Web)" w:semiHidden="1" w:unhideWhenUsed="1"/>
-    <w:lsdException w:name="HTML Acronym" w:semiHidden="1" w:unhideWhenUsed="1"/>
-    <w:lsdException w:name="HTML Address" w:semiHidden="1" w:unhideWhenUsed="1"/>
-    <w:lsdException w:name="HTML Cite" w:semiHidden="1" w:unhideWhenUsed="1"/>
-    <w:lsdException w:name="HTML Code" w:semiHidden="1" w:unhideWhenUsed="1"/>
-    <w:lsdException w:name="HTML Definition" w:semiHidden="1" w:unhideWhenUsed="1"/>
-    <w:lsdException w:name="HTML Keyboard" w:semiHidden="1" w:unhideWhenUsed="1"/>
-    <w:lsdException w:name="HTML Preformatted" w:semiHidden="1" w:unhideWhenUsed="1"/>
-    <w:lsdException w:name="HTML Sample" w:semiHidden="1" w:unhideWhenUsed="1"/>
-    <w:lsdException w:name="HTML Typewriter" w:semiHidden="1" w:unhideWhenUsed="1"/>
-    <w:lsdException w:name="HTML Variable" w:semiHidden="1" w:unhideWhenUsed="1"/>
-    <w:lsdException w:name="Normal Table" w:semiHidden="1" w:unhideWhenUsed="1"/>
-    <w:lsdException w:name="annotation subject" w:semiHidden="1" w:unhideWhenUsed="1"/>
-    <w:lsdException w:name="No List" w:semiHidden="1" w:unhideWhenUsed="1"/>
-    <w:lsdException w:name="Outline List 1" w:semiHidden="1" w:unhideWhenUsed="1"/>
-    <w:lsdException w:name="Outline List 2" w:semiHidden="1" w:unhideWhenUsed="1"/>
-    <w:lsdException w:name="Outline List 3" w:semiHidden="1" w:unhideWhenUsed="1"/>
-    <w:lsdException w:name="Table Simple 1" w:semiHidden="1" w:unhideWhenUsed="1"/>
-    <w:lsdException w:name="Table Simple 2" w:semiHidden="1" w:unhideWhenUsed="1"/>
-    <w:lsdException w:name="Table Simple 3" w:semiHidden="1" w:unhideWhenUsed="1"/>
-    <w:lsdException w:name="Table Classic 1" w:semiHidden="1" w:unhideWhenUsed="1"/>
-    <w:lsdException w:name="Table Classic 2" w:semiHidden="1" w:unhideWhenUsed="1"/>
-    <w:lsdException w:name="Table Classic 3" w:semiHidden="1" w:unhideWhenUsed="1"/>
-    <w:lsdException w:name="Table Classic 4" w:semiHidden="1" w:unhideWhenUsed="1"/>
-    <w:lsdException w:name="Table Colorful 1" w:semiHidden="1" w:unhideWhenUsed="1"/>
-    <w:lsdException w:name="Table Colorful 2" w:semiHidden="1" w:unhideWhenUsed="1"/>
-    <w:lsdException w:name="Table Colorful 3" w:semiHidden="1" w:unhideWhenUsed="1"/>
-    <w:lsdException w:name="Table Columns 1" w:semiHidden="1" w:unhideWhenUsed="1"/>
-    <w:lsdException w:name="Table Columns 2" w:semiHidden="1" w:unhideWhenUsed="1"/>
-    <w:lsdException w:name="Table Columns 3" w:semiHidden="1" w:unhideWhenUsed="1"/>
-    <w:lsdException w:name="Table Columns 4" w:semiHidden="1" w:unhideWhenUsed="1"/>
-    <w:lsdException w:name="Table Columns 5" w:semiHidden="1" w:unhideWhenUsed="1"/>
-    <w:lsdException w:name="Table Grid 1" w:semiHidden="1" w:unhideWhenUsed="1"/>
-    <w:lsdException w:name="Table Grid 2" w:semiHidden="1" w:unhideWhenUsed="1"/>
-    <w:lsdException w:name="Table Grid 3" w:semiHidden="1" w:unhideWhenUsed="1"/>
-    <w:lsdException w:name="Table Grid 4" w:semiHidden="1" w:unhideWhenUsed="1"/>
-    <w:lsdException w:name="Table Grid 5" w:semiHidden="1" w:unhideWhenUsed="1"/>
-    <w:lsdException w:name="Table Grid 6" w:semiHidden="1" w:unhideWhenUsed="1"/>
-    <w:lsdException w:name="Table Grid 7" w:semiHidden="1" w:unhideWhenUsed="1"/>
-    <w:lsdException w:name="Table Grid 8" w:semiHidden="1" w:unhideWhenUsed="1"/>
-    <w:lsdException w:name="Table List 1" w:semiHidden="1" w:unhideWhenUsed="1"/>
-    <w:lsdException w:name="Table List 2" w:semiHidden="1" w:unhideWhenUsed="1"/>
-    <w:lsdException w:name="Table List 3" w:semiHidden="1" w:unhideWhenUsed="1"/>
-    <w:lsdException w:name="Table List 4" w:semiHidden="1" w:unhideWhenUsed="1"/>
-    <w:lsdException w:name="Table List 5" w:semiHidden="1" w:unhideWhenUsed="1"/>
-    <w:lsdException w:name="Table List 6" w:semiHidden="1" w:unhideWhenUsed="1"/>
-    <w:lsdException w:name="Table List 7" w:semiHidden="1" w:unhideWhenUsed="1"/>
-    <w:lsdException w:name="Table List 8" w:semiHidden="1" w:unhideWhenUsed="1"/>
-    <w:lsdException w:name="Table 3D effects 1" w:semiHidden="1" w:unhideWhenUsed="1"/>
-    <w:lsdException w:name="Table 3D effects 2" w:semiHidden="1" w:unhideWhenUsed="1"/>
-    <w:lsdException w:name="Table 3D effects 3" w:semiHidden="1" w:unhideWhenUsed="1"/>
-    <w:lsdException w:name="Table Contemporary" w:semiHidden="1" w:unhideWhenUsed="1"/>
-    <w:lsdException w:name="Table Elegant" w:semiHidden="1" w:unhideWhenUsed="1"/>
-    <w:lsdException w:name="Table Professional" w:semiHidden="1" w:unhideWhenUsed="1"/>
-    <w:lsdException w:name="Table Subtle 1" w:semiHidden="1" w:unhideWhenUsed="1"/>
-    <w:lsdException w:name="Table Subtle 2" w:semiHidden="1" w:unhideWhenUsed="1"/>
-    <w:lsdException w:name="Table Web 1" w:semiHidden="1" w:unhideWhenUsed="1"/>
-    <w:lsdException w:name="Table Web 2" w:semiHidden="1" w:unhideWhenUsed="1"/>
-    <w:lsdException w:name="Table Web 3" w:semiHidden="1" w:unhideWhenUsed="1"/>
-    <w:lsdException w:name="Balloon Text" w:semiHidden="1" w:unhideWhenUsed="1"/>
-    <w:lsdException w:name="Table Grid" w:uiPriority="39"/>
-    <w:lsdException w:name="Table Theme" w:semiHidden="1" w:unhideWhenUsed="1"/>
-    <w:lsdException w:name="Placeholder Text" w:semiHidden="1"/>
-    <w:lsdException w:name="No Spacing" w:uiPriority="1" w:qFormat="1"/>
-    <w:lsdException w:name="Light Shading" w:uiPriority="60"/>
-    <w:lsdException w:name="Light List" w:uiPriority="61"/>
-    <w:lsdException w:name="Light Grid" w:uiPriority="62"/>
-    <w:lsdException w:name="Medium Shading 1" w:uiPriority="63"/>
-    <w:lsdException w:name="Medium Shading 2" w:uiPriority="64"/>
-    <w:lsdException w:name="Medium List 1" w:uiPriority="65"/>
-    <w:lsdException w:name="Medium List 2" w:uiPriority="66"/>
-    <w:lsdException w:name="Medium Grid 1" w:uiPriority="67"/>
-    <w:lsdException w:name="Medium Grid 2" w:uiPriority="68"/>
-    <w:lsdException w:name="Medium Grid 3" w:uiPriority="69"/>
-    <w:lsdException w:name="Dark List" w:uiPriority="70"/>
-    <w:lsdException w:name="Colorful Shading" w:uiPriority="71"/>
-    <w:lsdException w:name="Colorful List" w:uiPriority="72"/>
-    <w:lsdException w:name="Colorful Grid" w:uiPriority="73"/>
-    <w:lsdException w:name="Light Shading Accent 1" w:uiPriority="60"/>
-    <w:lsdException w:name="Light List Accent 1" w:uiPriority="61"/>
-    <w:lsdException w:name="Light Grid Accent 1" w:uiPriority="62"/>
-    <w:lsdException w:name="Medium Shading 1 Accent 1" w:uiPriority="63"/>
-    <w:lsdException w:name="Medium Shading 2 Accent 1" w:uiPriority="64"/>
-    <w:lsdException w:name="Medium List 1 Accent 1" w:uiPriority="65"/>
-    <w:lsdException w:name="Revision" w:semiHidden="1"/>
-    <w:lsdException w:name="List Paragraph" w:uiPriority="34" w:qFormat="1"/>
-    <w:lsdException w:name="Quote" w:uiPriority="29" w:qFormat="1"/>
-    <w:lsdException w:name="Intense Quote" w:uiPriority="30" w:qFormat="1"/>
-    <w:lsdException w:name="Medium List 2 Accent 1" w:uiPriority="66"/>
-    <w:lsdException w:name="Medium Grid 1 Accent 1" w:uiPriority="67"/>
-    <w:lsdException w:name="Medium Grid 2 Accent 1" w:uiPriority="68"/>
-    <w:lsdException w:name="Medium Grid 3 Accent 1" w:uiPriority="69"/>
-    <w:lsdException w:name="Dark List Accent 1" w:uiPriority="70"/>
-    <w:lsdException w:name="Colorful Shading Accent 1" w:uiPriority="71"/>
-    <w:lsdException w:name="Colorful List Accent 1" w:uiPriority="72"/>
-    <w:lsdException w:name="Colorful Grid Accent 1" w:uiPriority="73"/>
-    <w:lsdException w:name="Light Shading Accent 2" w:uiPriority="60"/>
-    <w:lsdException w:name="Light List Accent 2" w:uiPriority="61"/>
-    <w:lsdException w:name="Light Grid Accent 2" w:uiPriority="62"/>
-    <w:lsdException w:name="Medium Shading 1 Accent 2" w:uiPriority="63"/>
-    <w:lsdException w:name="Medium Shading 2 Accent 2" w:uiPriority="64"/>
-    <w:lsdException w:name="Medium List 1 Accent 2" w:uiPriority="65"/>
-    <w:lsdException w:name="Medium List 2 Accent 2" w:uiPriority="66"/>
-    <w:lsdException w:name="Medium Grid 1 Accent 2" w:uiPriority="67"/>
-    <w:lsdException w:name="Medium Grid 2 Accent 2" w:uiPriority="68"/>
-    <w:lsdException w:name="Medium Grid 3 Accent 2" w:uiPriority="69"/>
-    <w:lsdException w:name="Dark List Accent 2" w:uiPriority="70"/>
-    <w:lsdException w:name="Colorful Shading Accent 2" w:uiPriority="71"/>
-    <w:lsdException w:name="Colorful List Accent 2" w:uiPriority="72"/>
-    <w:lsdException w:name="Colorful Grid Accent 2" w:uiPriority="73"/>
-    <w:lsdException w:name="Light Shading Accent 3" w:uiPriority="60"/>
-    <w:lsdException w:name="Light List Accent 3" w:uiPriority="61"/>
-    <w:lsdException w:name="Light Grid Accent 3" w:uiPriority="62"/>
-    <w:lsdException w:name="Medium Shading 1 Accent 3" w:uiPriority="63"/>
-    <w:lsdException w:name="Medium Shading 2 Accent 3" w:uiPriority="64"/>
-    <w:lsdException w:name="Medium List 1 Accent 3" w:uiPriority="65"/>
-    <w:lsdException w:name="Medium List 2 Accent 3" w:uiPriority="66"/>
-    <w:lsdException w:name="Medium Grid 1 Accent 3" w:uiPriority="67"/>
-    <w:lsdException w:name="Medium Grid 2 Accent 3" w:uiPriority="68"/>
-    <w:lsdException w:name="Medium Grid 3 Accent 3" w:uiPriority="69"/>
-    <w:lsdException w:name="Dark List Accent 3" w:uiPriority="70"/>
-    <w:lsdException w:name="Colorful Shading Accent 3" w:uiPriority="71"/>
-    <w:lsdException w:name="Colorful List Accent 3" w:uiPriority="72"/>
-    <w:lsdException w:name="Colorful Grid Accent 3" w:uiPriority="73"/>
-    <w:lsdException w:name="Light Shading Accent 4" w:uiPriority="60"/>
-    <w:lsdException w:name="Light List Accent 4" w:uiPriority="61"/>
-    <w:lsdException w:name="Light Grid Accent 4" w:uiPriority="62"/>
-    <w:lsdException w:name="Medium Shading 1 Accent 4" w:uiPriority="63"/>
-    <w:lsdException w:name="Medium Shading 2 Accent 4" w:uiPriority="64"/>
-    <w:lsdException w:name="Medium List 1 Accent 4" w:uiPriority="65"/>
-    <w:lsdException w:name="Medium List 2 Accent 4" w:uiPriority="66"/>
-    <w:lsdException w:name="Medium Grid 1 Accent 4" w:uiPriority="67"/>
-    <w:lsdException w:name="Medium Grid 2 Accent 4" w:uiPriority="68"/>
-    <w:lsdException w:name="Medium Grid 3 Accent 4" w:uiPriority="69"/>
-    <w:lsdException w:name="Dark List Accent 4" w:uiPriority="70"/>
-    <w:lsdException w:name="Colorful Shading Accent 4" w:uiPriority="71"/>
-    <w:lsdException w:name="Colorful List Accent 4" w:uiPriority="72"/>
-    <w:lsdException w:name="Colorful Grid Accent 4" w:uiPriority="73"/>
-    <w:lsdException w:name="Light Shading Accent 5" w:uiPriority="60"/>
-    <w:lsdException w:name="Light List Accent 5" w:uiPriority="61"/>
-    <w:lsdException w:name="Light Grid Accent 5" w:uiPriority="62"/>
-    <w:lsdException w:name="Medium Shading 1 Accent 5" w:uiPriority="63"/>
-    <w:lsdException w:name="Medium Shading 2 Accent 5" w:uiPriority="64"/>
-    <w:lsdException w:name="Medium List 1 Accent 5" w:uiPriority="65"/>
-    <w:lsdException w:name="Medium List 2 Accent 5" w:uiPriority="66"/>
-    <w:lsdException w:name="Medium Grid 1 Accent 5" w:uiPriority="67"/>
-    <w:lsdException w:name="Medium Grid 2 Accent 5" w:uiPriority="68"/>
-    <w:lsdException w:name="Medium Grid 3 Accent 5" w:uiPriority="69"/>
-    <w:lsdException w:name="Dark List Accent 5" w:uiPriority="70"/>
-    <w:lsdException w:name="Colorful Shading Accent 5" w:uiPriority="71"/>
-    <w:lsdException w:name="Colorful List Accent 5" w:uiPriority="72"/>
-    <w:lsdException w:name="Colorful Grid Accent 5" w:uiPriority="73"/>
-    <w:lsdException w:name="Light Shading Accent 6" w:uiPriority="60"/>
-    <w:lsdException w:name="Light List Accent 6" w:uiPriority="61"/>
-    <w:lsdException w:name="Light Grid Accent 6" w:uiPriority="62"/>
-    <w:lsdException w:name="Medium Shading 1 Accent 6" w:uiPriority="63"/>
-    <w:lsdException w:name="Medium Shading 2 Accent 6" w:uiPriority="64"/>
-    <w:lsdException w:name="Medium List 1 Accent 6" w:uiPriority="65"/>
-    <w:lsdException w:name="Medium List 2 Accent 6" w:uiPriority="66"/>
-    <w:lsdException w:name="Medium Grid 1 Accent 6" w:uiPriority="67"/>
-    <w:lsdException w:name="Medium Grid 2 Accent 6" w:uiPriority="68"/>
-    <w:lsdException w:name="Medium Grid 3 Accent 6" w:uiPriority="69"/>
-    <w:lsdException w:name="Dark List Accent 6" w:uiPriority="70"/>
-    <w:lsdException w:name="Colorful Shading Accent 6" w:uiPriority="71"/>
-    <w:lsdException w:name="Colorful List Accent 6" w:uiPriority="72"/>
-    <w:lsdException w:name="Colorful Grid Accent 6" w:uiPriority="73"/>
-    <w:lsdException w:name="Subtle Emphasis" w:uiPriority="19" w:qFormat="1"/>
-    <w:lsdException w:name="Intense Emphasis" w:uiPriority="21" w:qFormat="1"/>
-    <w:lsdException w:name="Subtle Reference" w:uiPriority="31" w:qFormat="1"/>
-    <w:lsdException w:name="Intense Reference" w:uiPriority="32" w:qFormat="1"/>
-    <w:lsdException w:name="Book Title" w:uiPriority="33" w:qFormat="1"/>
-    <w:lsdException w:name="Bibliography" w:semiHidden="1" w:uiPriority="37" w:unhideWhenUsed="1"/>
-    <w:lsdException w:name="TOC Heading" w:semiHidden="1" w:uiPriority="39" w:unhideWhenUsed="1" w:qFormat="1"/>
-    <w:lsdException w:name="Plain Table 1" w:uiPriority="41"/>
-    <w:lsdException w:name="Plain Table 2" w:uiPriority="42"/>
-    <w:lsdException w:name="Plain Table 3" w:uiPriority="43"/>
-    <w:lsdException w:name="Plain Table 4" w:uiPriority="44"/>
-    <w:lsdException w:name="Plain Table 5" w:uiPriority="45"/>
-    <w:lsdException w:name="Grid Table Light" w:uiPriority="40"/>
-    <w:lsdException w:name="Grid Table 1 Light" w:uiPriority="46"/>
-    <w:lsdException w:name="Grid Table 2" w:uiPriority="47"/>
-    <w:lsdException w:name="Grid Table 3" w:uiPriority="48"/>
-    <w:lsdException w:name="Grid Table 4" w:uiPriority="49"/>
-    <w:lsdException w:name="Grid Table 5 Dark" w:uiPriority="50"/>
-    <w:lsdException w:name="Grid Table 6 Colorful" w:uiPriority="51"/>
-    <w:lsdException w:name="Grid Table 7 Colorful" w:uiPriority="52"/>
-    <w:lsdException w:name="Grid Table 1 Light Accent 1" w:uiPriority="46"/>
-    <w:lsdException w:name="Grid Table 2 Accent 1" w:uiPriority="47"/>
-    <w:lsdException w:name="Grid Table 3 Accent 1" w:uiPriority="48"/>
-    <w:lsdException w:name="Grid Table 4 Accent 1" w:uiPriority="49"/>
-    <w:lsdException w:name="Grid Table 5 Dark Accent 1" w:uiPriority="50"/>
-    <w:lsdException w:name="Grid Table 6 Colorful Accent 1" w:uiPriority="51"/>
-    <w:lsdException w:name="Grid Table 7 Colorful Accent 1" w:uiPriority="52"/>
-    <w:lsdException w:name="Grid Table 1 Light Accent 2" w:uiPriority="46"/>
-    <w:lsdException w:name="Grid Table 2 Accent 2" w:uiPriority="47"/>
-    <w:lsdException w:name="Grid Table 3 Accent 2" w:uiPriority="48"/>
-    <w:lsdException w:name="Grid Table 4 Accent 2" w:uiPriority="49"/>
-    <w:lsdException w:name="Grid Table 5 Dark Accent 2" w:uiPriority="50"/>
-    <w:lsdException w:name="Grid Table 6 Colorful Accent 2" w:uiPriority="51"/>
-    <w:lsdException w:name="Grid Table 7 Colorful Accent 2" w:uiPriority="52"/>
-    <w:lsdException w:name="Grid Table 1 Light Accent 3" w:uiPriority="46"/>
-    <w:lsdException w:name="Grid Table 2 Accent 3" w:uiPriority="47"/>
-    <w:lsdException w:name="Grid Table 3 Accent 3" w:uiPriority="48"/>
-    <w:lsdException w:name="Grid Table 4 Accent 3" w:uiPriority="49"/>
-    <w:lsdException w:name="Grid Table 5 Dark Accent 3" w:uiPriority="50"/>
-    <w:lsdException w:name="Grid Table 6 Colorful Accent 3" w:uiPriority="51"/>
-    <w:lsdException w:name="Grid Table 7 Colorful Accent 3" w:uiPriority="52"/>
-    <w:lsdException w:name="Grid Table 1 Light Accent 4" w:uiPriority="46"/>
-    <w:lsdException w:name="Grid Table 2 Accent 4" w:uiPriority="47"/>
-    <w:lsdException w:name="Grid Table 3 Accent 4" w:uiPriority="48"/>
-    <w:lsdException w:name="Grid Table 4 Accent 4" w:uiPriority="49"/>
-    <w:lsdException w:name="Grid Table 5 Dark Accent 4" w:uiPriority="50"/>
-    <w:lsdException w:name="Grid Table 6 Colorful Accent 4" w:uiPriority="51"/>
-    <w:lsdException w:name="Grid Table 7 Colorful Accent 4" w:uiPriority="52"/>
-    <w:lsdException w:name="Grid Table 1 Light Accent 5" w:uiPriority="46"/>
-    <w:lsdException w:name="Grid Table 2 Accent 5" w:uiPriority="47"/>
-    <w:lsdException w:name="Grid Table 3 Accent 5" w:uiPriority="48"/>
-    <w:lsdException w:name="Grid Table 4 Accent 5" w:uiPriority="49"/>
-    <w:lsdException w:name="Grid Table 5 Dark Accent 5" w:uiPriority="50"/>
-    <w:lsdException w:name="Grid Table 6 Colorful Accent 5" w:uiPriority="51"/>
-    <w:lsdException w:name="Grid Table 7 Colorful Accent 5" w:uiPriority="52"/>
-    <w:lsdException w:name="Grid Table 1 Light Accent 6" w:uiPriority="46"/>
-    <w:lsdException w:name="Grid Table 2 Accent 6" w:uiPriority="47"/>
-    <w:lsdException w:name="Grid Table 3 Accent 6" w:uiPriority="48"/>
-    <w:lsdException w:name="Grid Table 4 Accent 6" w:uiPriority="49"/>
-    <w:lsdException w:name="Grid Table 5 Dark Accent 6" w:uiPriority="50"/>
-    <w:lsdException w:name="Grid Table 6 Colorful Accent 6" w:uiPriority="51"/>
-    <w:lsdException w:name="Grid Table 7 Colorful Accent 6" w:uiPriority="52"/>
-    <w:lsdException w:name="List Table 1 Light" w:uiPriority="46"/>
-    <w:lsdException w:name="List Table 2" w:uiPriority="47"/>
-    <w:lsdException w:name="List Table 3" w:uiPriority="48"/>
-    <w:lsdException w:name="List Table 4" w:uiPriority="49"/>
-    <w:lsdException w:name="List Table 5 Dark" w:uiPriority="50"/>
-    <w:lsdException w:name="List Table 6 Colorful" w:uiPriority="51"/>
-    <w:lsdException w:name="List Table 7 Colorful" w:uiPriority="52"/>
-    <w:lsdException w:name="List Table 1 Light Accent 1" w:uiPriority="46"/>
-    <w:lsdException w:name="List Table 2 Accent 1" w:uiPriority="47"/>
-    <w:lsdException w:name="List Table 3 Accent 1" w:uiPriority="48"/>
-    <w:lsdException w:name="List Table 4 Accent 1" w:uiPriority="49"/>
-    <w:lsdException w:name="List Table 5 Dark Accent 1" w:uiPriority="50"/>
-    <w:lsdException w:name="List Table 6 Colorful Accent 1" w:uiPriority="51"/>
-    <w:lsdException w:name="List Table 7 Colorful Accent 1" w:uiPriority="52"/>
-    <w:lsdException w:name="List Table 1 Light Accent 2" w:uiPriority="46"/>
-    <w:lsdException w:name="List Table 2 Accent 2" w:uiPriority="47"/>
-    <w:lsdException w:name="List Table 3 Accent 2" w:uiPriority="48"/>
-    <w:lsdException w:name="List Table 4 Accent 2" w:uiPriority="49"/>
-    <w:lsdException w:name="List Table 5 Dark Accent 2" w:uiPriority="50"/>
-    <w:lsdException w:name="List Table 6 Colorful Accent 2" w:uiPriority="51"/>
-    <w:lsdException w:name="List Table 7 Colorful Accent 2" w:uiPriority="52"/>
-    <w:lsdException w:name="List Table 1 Light Accent 3" w:uiPriority="46"/>
-    <w:lsdException w:name="List Table 2 Accent 3" w:uiPriority="47"/>
-    <w:lsdException w:name="List Table 3 Accent 3" w:uiPriority="48"/>
-    <w:lsdException w:name="List Table 4 Accent 3" w:uiPriority="49"/>
-    <w:lsdException w:name="List Table 5 Dark Accent 3" w:uiPriority="50"/>
-    <w:lsdException w:name="List Table 6 Colorful Accent 3" w:uiPriority="51"/>
-    <w:lsdException w:name="List Table 7 Colorful Accent 3" w:uiPriority="52"/>
-    <w:lsdException w:name="List Table 1 Light Accent 4" w:uiPriority="46"/>
-    <w:lsdException w:name="List Table 2 Accent 4" w:uiPriority="47"/>
-    <w:lsdException w:name="List Table 3 Accent 4" w:uiPriority="48"/>
-    <w:lsdException w:name="List Table 4 Accent 4" w:uiPriority="49"/>
-    <w:lsdException w:name="List Table 5 Dark Accent 4" w:uiPriority="50"/>
-    <w:lsdException w:name="List Table 6 Colorful Accent 4" w:uiPriority="51"/>
-    <w:lsdException w:name="List Table 7 Colorful Accent 4" w:uiPriority="52"/>
-    <w:lsdException w:name="List Table 1 Light Accent 5" w:uiPriority="46"/>
-    <w:lsdException w:name="List Table 2 Accent 5" w:uiPriority="47"/>
-    <w:lsdException w:name="List Table 3 Accent 5" w:uiPriority="48"/>
-    <w:lsdException w:name="List Table 4 Accent 5" w:uiPriority="49"/>
-    <w:lsdException w:name="List Table 5 Dark Accent 5" w:uiPriority="50"/>
-    <w:lsdException w:name="List Table 6 Colorful Accent 5" w:uiPriority="51"/>
-    <w:lsdException w:name="List Table 7 Colorful Accent 5" w:uiPriority="52"/>
-    <w:lsdException w:name="List Table 1 Light Accent 6" w:uiPriority="46"/>
-    <w:lsdException w:name="List Table 2 Accent 6" w:uiPriority="47"/>
-    <w:lsdException w:name="List Table 3 Accent 6" w:uiPriority="48"/>
-    <w:lsdException w:name="List Table 4 Accent 6" w:uiPriority="49"/>
-    <w:lsdException w:name="List Table 5 Dark Accent 6" w:uiPriority="50"/>
-    <w:lsdException w:name="List Table 6 Colorful Accent 6" w:uiPriority="51"/>
-    <w:lsdException w:name="List Table 7 Colorful Accent 6" w:uiPriority="52"/>
-    <w:lsdException w:name="Mention" w:semiHidden="1" w:unhideWhenUsed="1"/>
-    <w:lsdException w:name="Smart Hyperlink" w:semiHidden="1" w:unhideWhenUsed="1"/>
-    <w:lsdException w:name="Hashtag" w:semiHidden="1" w:unhideWhenUsed="1"/>
-    <w:lsdException w:name="Unresolved Mention" w:semiHidden="1" w:unhideWhenUsed="1"/>
+  <w:latentStyles w:defLockedState="0" w:defUIPriority="99" w:defSemiHidden="1" w:defUnhideWhenUsed="1" w:defQFormat="0" w:count="267">
+    <w:lsdException w:name="Normal" w:semiHidden="0" w:uiPriority="0" w:unhideWhenUsed="0" w:qFormat="1"/>
+    <w:lsdException w:name="heading 1" w:semiHidden="0" w:uiPriority="9" w:unhideWhenUsed="0" w:qFormat="1"/>
+    <w:lsdException w:name="heading 2" w:uiPriority="9" w:qFormat="1"/>
+    <w:lsdException w:name="heading 3" w:uiPriority="9" w:qFormat="1"/>
+    <w:lsdException w:name="heading 4" w:uiPriority="9" w:qFormat="1"/>
+    <w:lsdException w:name="heading 5" w:uiPriority="9" w:qFormat="1"/>
+    <w:lsdException w:name="heading 6" w:uiPriority="9" w:qFormat="1"/>
+    <w:lsdException w:name="heading 7" w:uiPriority="9" w:qFormat="1"/>
+    <w:lsdException w:name="heading 8" w:uiPriority="9" w:qFormat="1"/>
+    <w:lsdException w:name="heading 9" w:uiPriority="9" w:qFormat="1"/>
+    <w:lsdException w:name="toc 1" w:uiPriority="39"/>
+    <w:lsdException w:name="toc 2" w:uiPriority="39"/>
+    <w:lsdException w:name="toc 3" w:uiPriority="39"/>
+    <w:lsdException w:name="toc 4" w:uiPriority="39"/>
+    <w:lsdException w:name="toc 5" w:uiPriority="39"/>
+    <w:lsdException w:name="toc 6" w:uiPriority="39"/>
+    <w:lsdException w:name="toc 7" w:uiPriority="39"/>
+    <w:lsdException w:name="toc 8" w:uiPriority="39"/>
+    <w:lsdException w:name="toc 9" w:uiPriority="39"/>
+    <w:lsdException w:name="caption" w:uiPriority="35" w:qFormat="1"/>
+    <w:lsdException w:name="Title" w:semiHidden="0" w:uiPriority="10" w:unhideWhenUsed="0" w:qFormat="1"/>
+    <w:lsdException w:name="Default Paragraph Font" w:uiPriority="1"/>
+    <w:lsdException w:name="Subtitle" w:semiHidden="0" w:uiPriority="11" w:unhideWhenUsed="0" w:qFormat="1"/>
+    <w:lsdException w:name="Strong" w:semiHidden="0" w:uiPriority="22" w:unhideWhenUsed="0" w:qFormat="1"/>
+    <w:lsdException w:name="Emphasis" w:semiHidden="0" w:uiPriority="20" w:unhideWhenUsed="0" w:qFormat="1"/>
+    <w:lsdException w:name="Table Grid" w:semiHidden="0" w:uiPriority="39" w:unhideWhenUsed="0"/>
+    <w:lsdException w:name="Placeholder Text" w:unhideWhenUsed="0"/>
+    <w:lsdException w:name="No Spacing" w:semiHidden="0" w:uiPriority="1" w:unhideWhenUsed="0" w:qFormat="1"/>
+    <w:lsdException w:name="Light Shading" w:semiHidden="0" w:uiPriority="60" w:unhideWhenUsed="0"/>
+    <w:lsdException w:name="Light List" w:semiHidden="0" w:uiPriority="61" w:unhideWhenUsed="0"/>
+    <w:lsdException w:name="Light Grid" w:semiHidden="0" w:uiPriority="62" w:unhideWhenUsed="0"/>
+    <w:lsdException w:name="Medium Shading 1" w:semiHidden="0" w:uiPriority="63" w:unhideWhenUsed="0"/>
+    <w:lsdException w:name="Medium Shading 2" w:semiHidden="0" w:uiPriority="64" w:unhideWhenUsed="0"/>
+    <w:lsdException w:name="Medium List 1" w:semiHidden="0" w:uiPriority="65" w:unhideWhenUsed="0"/>
+    <w:lsdException w:name="Medium List 2" w:semiHidden="0" w:uiPriority="66" w:unhideWhenUsed="0"/>
+    <w:lsdException w:name="Medium Grid 1" w:semiHidden="0" w:uiPriority="67" w:unhideWhenUsed="0"/>
+    <w:lsdException w:name="Medium Grid 2" w:semiHidden="0" w:uiPriority="68" w:unhideWhenUsed="0"/>
+    <w:lsdException w:name="Medium Grid 3" w:semiHidden="0" w:uiPriority="69" w:unhideWhenUsed="0"/>
+    <w:lsdException w:name="Dark List" w:semiHidden="0" w:uiPriority="70" w:unhideWhenUsed="0"/>
+    <w:lsdException w:name="Colorful Shading" w:semiHidden="0" w:uiPriority="71" w:unhideWhenUsed="0"/>
+    <w:lsdException w:name="Colorful List" w:semiHidden="0" w:uiPriority="72" w:unhideWhenUsed="0"/>
+    <w:lsdException w:name="Colorful Grid" w:semiHidden="0" w:uiPriority="73" w:unhideWhenUsed="0"/>
+    <w:lsdException w:name="Light Shading Accent 1" w:semiHidden="0" w:uiPriority="60" w:unhideWhenUsed="0"/>
+    <w:lsdException w:name="Light List Accent 1" w:semiHidden="0" w:uiPriority="61" w:unhideWhenUsed="0"/>
+    <w:lsdException w:name="Light Grid Accent 1" w:semiHidden="0" w:uiPriority="62" w:unhideWhenUsed="0"/>
+    <w:lsdException w:name="Medium Shading 1 Accent 1" w:semiHidden="0" w:uiPriority="63" w:unhideWhenUsed="0"/>
+    <w:lsdException w:name="Medium Shading 2 Accent 1" w:semiHidden="0" w:uiPriority="64" w:unhideWhenUsed="0"/>
+    <w:lsdException w:name="Medium List 1 Accent 1" w:semiHidden="0" w:uiPriority="65" w:unhideWhenUsed="0"/>
+    <w:lsdException w:name="Revision" w:unhideWhenUsed="0"/>
+    <w:lsdException w:name="List Paragraph" w:semiHidden="0" w:uiPriority="34" w:unhideWhenUsed="0" w:qFormat="1"/>
+    <w:lsdException w:name="Quote" w:semiHidden="0" w:uiPriority="29" w:unhideWhenUsed="0" w:qFormat="1"/>
+    <w:lsdException w:name="Intense Quote" w:semiHidden="0" w:uiPriority="30" w:unhideWhenUsed="0" w:qFormat="1"/>
+    <w:lsdException w:name="Medium List 2 Accent 1" w:semiHidden="0" w:uiPriority="66" w:unhideWhenUsed="0"/>
+    <w:lsdException w:name="Medium Grid 1 Accent 1" w:semiHidden="0" w:uiPriority="67" w:unhideWhenUsed="0"/>
+    <w:lsdException w:name="Medium Grid 2 Accent 1" w:semiHidden="0" w:uiPriority="68" w:unhideWhenUsed="0"/>
+    <w:lsdException w:name="Medium Grid 3 Accent 1" w:semiHidden="0" w:uiPriority="69" w:unhideWhenUsed="0"/>
+    <w:lsdException w:name="Dark List Accent 1" w:semiHidden="0" w:uiPriority="70" w:unhideWhenUsed="0"/>
+    <w:lsdException w:name="Colorful Shading Accent 1" w:semiHidden="0" w:uiPriority="71" w:unhideWhenUsed="0"/>
+    <w:lsdException w:name="Colorful List Accent 1" w:semiHidden="0" w:uiPriority="72" w:unhideWhenUsed="0"/>
+    <w:lsdException w:name="Colorful Grid Accent 1" w:semiHidden="0" w:uiPriority="73" w:unhideWhenUsed="0"/>
+    <w:lsdException w:name="Light Shading Accent 2" w:semiHidden="0" w:uiPriority="60" w:unhideWhenUsed="0"/>
+    <w:lsdException w:name="Light List Accent 2" w:semiHidden="0" w:uiPriority="61" w:unhideWhenUsed="0"/>
+    <w:lsdException w:name="Light Grid Accent 2" w:semiHidden="0" w:uiPriority="62" w:unhideWhenUsed="0"/>
+    <w:lsdException w:name="Medium Shading 1 Accent 2" w:semiHidden="0" w:uiPriority="63" w:unhideWhenUsed="0"/>
+    <w:lsdException w:name="Medium Shading 2 Accent 2" w:semiHidden="0" w:uiPriority="64" w:unhideWhenUsed="0"/>
+    <w:lsdException w:name="Medium List 1 Accent 2" w:semiHidden="0" w:uiPriority="65" w:unhideWhenUsed="0"/>
+    <w:lsdException w:name="Medium List 2 Accent 2" w:semiHidden="0" w:uiPriority="66" w:unhideWhenUsed="0"/>
+    <w:lsdException w:name="Medium Grid 1 Accent 2" w:semiHidden="0" w:uiPriority="67" w:unhideWhenUsed="0"/>
+    <w:lsdException w:name="Medium Grid 2 Accent 2" w:semiHidden="0" w:uiPriority="68" w:unhideWhenUsed="0"/>
+    <w:lsdException w:name="Medium Grid 3 Accent 2" w:semiHidden="0" w:uiPriority="69" w:unhideWhenUsed="0"/>
+    <w:lsdException w:name="Dark List Accent 2" w:semiHidden="0" w:uiPriority="70" w:unhideWhenUsed="0"/>
+    <w:lsdException w:name="Colorful Shading Accent 2" w:semiHidden="0" w:uiPriority="71" w:unhideWhenUsed="0"/>
+    <w:lsdException w:name="Colorful List Accent 2" w:semiHidden="0" w:uiPriority="72" w:unhideWhenUsed="0"/>
+    <w:lsdException w:name="Colorful Grid Accent 2" w:semiHidden="0" w:uiPriority="73" w:unhideWhenUsed="0"/>
+    <w:lsdException w:name="Light Shading Accent 3" w:semiHidden="0" w:uiPriority="60" w:unhideWhenUsed="0"/>
+    <w:lsdException w:name="Light List Accent 3" w:semiHidden="0" w:uiPriority="61" w:unhideWhenUsed="0"/>
+    <w:lsdException w:name="Light Grid Accent 3" w:semiHidden="0" w:uiPriority="62" w:unhideWhenUsed="0"/>
+    <w:lsdException w:name="Medium Shading 1 Accent 3" w:semiHidden="0" w:uiPriority="63" w:unhideWhenUsed="0"/>
+    <w:lsdException w:name="Medium Shading 2 Accent 3" w:semiHidden="0" w:uiPriority="64" w:unhideWhenUsed="0"/>
+    <w:lsdException w:name="Medium List 1 Accent 3" w:semiHidden="0" w:uiPriority="65" w:unhideWhenUsed="0"/>
+    <w:lsdException w:name="Medium List 2 Accent 3" w:semiHidden="0" w:uiPriority="66" w:unhideWhenUsed="0"/>
+    <w:lsdException w:name="Medium Grid 1 Accent 3" w:semiHidden="0" w:uiPriority="67" w:unhideWhenUsed="0"/>
+    <w:lsdException w:name="Medium Grid 2 Accent 3" w:semiHidden="0" w:uiPriority="68" w:unhideWhenUsed="0"/>
+    <w:lsdException w:name="Medium Grid 3 Accent 3" w:semiHidden="0" w:uiPriority="69" w:unhideWhenUsed="0"/>
+    <w:lsdException w:name="Dark List Accent 3" w:semiHidden="0" w:uiPriority="70" w:unhideWhenUsed="0"/>
+    <w:lsdException w:name="Colorful Shading Accent 3" w:semiHidden="0" w:uiPriority="71" w:unhideWhenUsed="0"/>
+    <w:lsdException w:name="Colorful List Accent 3" w:semiHidden="0" w:uiPriority="72" w:unhideWhenUsed="0"/>
+    <w:lsdException w:name="Colorful Grid Accent 3" w:semiHidden="0" w:uiPriority="73" w:unhideWhenUsed="0"/>
+    <w:lsdException w:name="Light Shading Accent 4" w:semiHidden="0" w:uiPriority="60" w:unhideWhenUsed="0"/>
+    <w:lsdException w:name="Light List Accent 4" w:semiHidden="0" w:uiPriority="61" w:unhideWhenUsed="0"/>
+    <w:lsdException w:name="Light Grid Accent 4" w:semiHidden="0" w:uiPriority="62" w:unhideWhenUsed="0"/>
+    <w:lsdException w:name="Medium Shading 1 Accent 4" w:semiHidden="0" w:uiPriority="63" w:unhideWhenUsed="0"/>
+    <w:lsdException w:name="Medium Shading 2 Accent 4" w:semiHidden="0" w:uiPriority="64" w:unhideWhenUsed="0"/>
+    <w:lsdException w:name="Medium List 1 Accent 4" w:semiHidden="0" w:uiPriority="65" w:unhideWhenUsed="0"/>
+    <w:lsdException w:name="Medium List 2 Accent 4" w:semiHidden="0" w:uiPriority="66" w:unhideWhenUsed="0"/>
+    <w:lsdException w:name="Medium Grid 1 Accent 4" w:semiHidden="0" w:uiPriority="67" w:unhideWhenUsed="0"/>
+    <w:lsdException w:name="Medium Grid 2 Accent 4" w:semiHidden="0" w:uiPriority="68" w:unhideWhenUsed="0"/>
+    <w:lsdException w:name="Medium Grid 3 Accent 4" w:semiHidden="0" w:uiPriority="69" w:unhideWhenUsed="0"/>
+    <w:lsdException w:name="Dark List Accent 4" w:semiHidden="0" w:uiPriority="70" w:unhideWhenUsed="0"/>
+    <w:lsdException w:name="Colorful Shading Accent 4" w:semiHidden="0" w:uiPriority="71" w:unhideWhenUsed="0"/>
+    <w:lsdException w:name="Colorful List Accent 4" w:semiHidden="0" w:uiPriority="72" w:unhideWhenUsed="0"/>
+    <w:lsdException w:name="Colorful Grid Accent 4" w:semiHidden="0" w:uiPriority="73" w:unhideWhenUsed="0"/>
+    <w:lsdException w:name="Light Shading Accent 5" w:semiHidden="0" w:uiPriority="60" w:unhideWhenUsed="0"/>
+    <w:lsdException w:name="Light List Accent 5" w:semiHidden="0" w:uiPriority="61" w:unhideWhenUsed="0"/>
+    <w:lsdException w:name="Light Grid Accent 5" w:semiHidden="0" w:uiPriority="62" w:unhideWhenUsed="0"/>
+    <w:lsdException w:name="Medium Shading 1 Accent 5" w:semiHidden="0" w:uiPriority="63" w:unhideWhenUsed="0"/>
+    <w:lsdException w:name="Medium Shading 2 Accent 5" w:semiHidden="0" w:uiPriority="64" w:unhideWhenUsed="0"/>
+    <w:lsdException w:name="Medium List 1 Accent 5" w:semiHidden="0" w:uiPriority="65" w:unhideWhenUsed="0"/>
+    <w:lsdException w:name="Medium List 2 Accent 5" w:semiHidden="0" w:uiPriority="66" w:unhideWhenUsed="0"/>
+    <w:lsdException w:name="Medium Grid 1 Accent 5" w:semiHidden="0" w:uiPriority="67" w:unhideWhenUsed="0"/>
+    <w:lsdException w:name="Medium Grid 2 Accent 5" w:semiHidden="0" w:uiPriority="68" w:unhideWhenUsed="0"/>
+    <w:lsdException w:name="Medium Grid 3 Accent 5" w:semiHidden="0" w:uiPriority="69" w:unhideWhenUsed="0"/>
+    <w:lsdException w:name="Dark List Accent 5" w:semiHidden="0" w:uiPriority="70" w:unhideWhenUsed="0"/>
+    <w:lsdException w:name="Colorful Shading Accent 5" w:semiHidden="0" w:uiPriority="71" w:unhideWhenUsed="0"/>
+    <w:lsdException w:name="Colorful List Accent 5" w:semiHidden="0" w:uiPriority="72" w:unhideWhenUsed="0"/>
+    <w:lsdException w:name="Colorful Grid Accent 5" w:semiHidden="0" w:uiPriority="73" w:unhideWhenUsed="0"/>
+    <w:lsdException w:name="Light Shading Accent 6" w:semiHidden="0" w:uiPriority="60" w:unhideWhenUsed="0"/>
+    <w:lsdException w:name="Light List Accent 6" w:semiHidden="0" w:uiPriority="61" w:unhideWhenUsed="0"/>
+    <w:lsdException w:name="Light Grid Accent 6" w:semiHidden="0" w:uiPriority="62" w:unhideWhenUsed="0"/>
+    <w:lsdException w:name="Medium Shading 1 Accent 6" w:semiHidden="0" w:uiPriority="63" w:unhideWhenUsed="0"/>
+    <w:lsdException w:name="Medium Shading 2 Accent 6" w:semiHidden="0" w:uiPriority="64" w:unhideWhenUsed="0"/>
+    <w:lsdException w:name="Medium List 1 Accent 6" w:semiHidden="0" w:uiPriority="65" w:unhideWhenUsed="0"/>
+    <w:lsdException w:name="Medium List 2 Accent 6" w:semiHidden="0" w:uiPriority="66" w:unhideWhenUsed="0"/>
+    <w:lsdException w:name="Medium Grid 1 Accent 6" w:semiHidden="0" w:uiPriority="67" w:unhideWhenUsed="0"/>
+    <w:lsdException w:name="Medium Grid 2 Accent 6" w:semiHidden="0" w:uiPriority="68" w:unhideWhenUsed="0"/>
+    <w:lsdException w:name="Medium Grid 3 Accent 6" w:semiHidden="0" w:uiPriority="69" w:unhideWhenUsed="0"/>
+    <w:lsdException w:name="Dark List Accent 6" w:semiHidden="0" w:uiPriority="70" w:unhideWhenUsed="0"/>
+    <w:lsdException w:name="Colorful Shading Accent 6" w:semiHidden="0" w:uiPriority="71" w:unhideWhenUsed="0"/>
+    <w:lsdException w:name="Colorful List Accent 6" w:semiHidden="0" w:uiPriority="72" w:unhideWhenUsed="0"/>
+    <w:lsdException w:name="Colorful Grid Accent 6" w:semiHidden="0" w:uiPriority="73" w:unhideWhenUsed="0"/>
+    <w:lsdException w:name="Subtle Emphasis" w:semiHidden="0" w:uiPriority="19" w:unhideWhenUsed="0" w:qFormat="1"/>
+    <w:lsdException w:name="Intense Emphasis" w:semiHidden="0" w:uiPriority="21" w:unhideWhenUsed="0" w:qFormat="1"/>
+    <w:lsdException w:name="Subtle Reference" w:semiHidden="0" w:uiPriority="31" w:unhideWhenUsed="0" w:qFormat="1"/>
+    <w:lsdException w:name="Intense Reference" w:semiHidden="0" w:uiPriority="32" w:unhideWhenUsed="0" w:qFormat="1"/>
+    <w:lsdException w:name="Book Title" w:semiHidden="0" w:uiPriority="33" w:unhideWhenUsed="0" w:qFormat="1"/>
+    <w:lsdException w:name="Bibliography" w:uiPriority="37"/>
+    <w:lsdException w:name="TOC Heading" w:uiPriority="39" w:qFormat="1"/>
   </w:latentStyles>
   <w:style w:type="paragraph" w:default="1" w:styleId="Normal">
     <w:name w:val="Normal"/>
@@ -6459,6 +6325,7 @@
       <w:spacing w:after="0" w:line="240" w:lineRule="auto"/>
     </w:pPr>
     <w:tblPr>
+      <w:tblInd w:w="0" w:type="dxa"/>
       <w:tblBorders>
         <w:top w:val="single" w:sz="4" w:space="0" w:color="auto"/>
         <w:left w:val="single" w:sz="4" w:space="0" w:color="auto"/>
@@ -6467,6 +6334,359 @@
         <w:insideH w:val="single" w:sz="4" w:space="0" w:color="auto"/>
         <w:insideV w:val="single" w:sz="4" w:space="0" w:color="auto"/>
       </w:tblBorders>
+      <w:tblCellMar>
+        <w:top w:w="0" w:type="dxa"/>
+        <w:left w:w="108" w:type="dxa"/>
+        <w:bottom w:w="0" w:type="dxa"/>
+        <w:right w:w="108" w:type="dxa"/>
+      </w:tblCellMar>
+    </w:tblPr>
+  </w:style>
+  <w:style w:type="paragraph" w:styleId="Header">
+    <w:name w:val="header"/>
+    <w:basedOn w:val="Normal"/>
+    <w:link w:val="HeaderChar"/>
+    <w:uiPriority w:val="99"/>
+    <w:unhideWhenUsed/>
+    <w:rsid w:val="004A58A1"/>
+    <w:pPr>
+      <w:tabs>
+        <w:tab w:val="center" w:pos="4513"/>
+        <w:tab w:val="right" w:pos="9026"/>
+      </w:tabs>
+      <w:spacing w:after="0" w:line="240" w:lineRule="auto"/>
+    </w:pPr>
+  </w:style>
+  <w:style w:type="character" w:customStyle="1" w:styleId="HeaderChar">
+    <w:name w:val="Header Char"/>
+    <w:basedOn w:val="DefaultParagraphFont"/>
+    <w:link w:val="Header"/>
+    <w:uiPriority w:val="99"/>
+    <w:rsid w:val="004A58A1"/>
+  </w:style>
+  <w:style w:type="paragraph" w:styleId="Footer">
+    <w:name w:val="footer"/>
+    <w:basedOn w:val="Normal"/>
+    <w:link w:val="FooterChar"/>
+    <w:uiPriority w:val="99"/>
+    <w:unhideWhenUsed/>
+    <w:rsid w:val="004A58A1"/>
+    <w:pPr>
+      <w:tabs>
+        <w:tab w:val="center" w:pos="4513"/>
+        <w:tab w:val="right" w:pos="9026"/>
+      </w:tabs>
+      <w:spacing w:after="0" w:line="240" w:lineRule="auto"/>
+    </w:pPr>
+  </w:style>
+  <w:style w:type="character" w:customStyle="1" w:styleId="FooterChar">
+    <w:name w:val="Footer Char"/>
+    <w:basedOn w:val="DefaultParagraphFont"/>
+    <w:link w:val="Footer"/>
+    <w:uiPriority w:val="99"/>
+    <w:rsid w:val="004A58A1"/>
+  </w:style>
+</w:styles>
+</file>
+
+<file path=word/stylesWithEffects.xml><?xml version="1.0" encoding="utf-8"?>
+<w:styles xmlns:wpc="http://schemas.microsoft.com/office/word/2010/wordprocessingCanvas" xmlns:mc="http://schemas.openxmlformats.org/markup-compatibility/2006" xmlns:o="urn:schemas-microsoft-com:office:office" xmlns:r="http://schemas.openxmlformats.org/officeDocument/2006/relationships" xmlns:m="http://schemas.openxmlformats.org/officeDocument/2006/math" xmlns:v="urn:schemas-microsoft-com:vml" xmlns:wp14="http://schemas.microsoft.com/office/word/2010/wordprocessingDrawing" xmlns:wp="http://schemas.openxmlformats.org/drawingml/2006/wordprocessingDrawing" xmlns:w10="urn:schemas-microsoft-com:office:word" xmlns:w="http://schemas.openxmlformats.org/wordprocessingml/2006/main" xmlns:w14="http://schemas.microsoft.com/office/word/2010/wordml" xmlns:wpg="http://schemas.microsoft.com/office/word/2010/wordprocessingGroup" xmlns:wpi="http://schemas.microsoft.com/office/word/2010/wordprocessingInk" xmlns:wne="http://schemas.microsoft.com/office/word/2006/wordml" xmlns:wps="http://schemas.microsoft.com/office/word/2010/wordprocessingShape" mc:Ignorable="w14 wp14">
+  <w:docDefaults>
+    <w:rPrDefault>
+      <w:rPr>
+        <w:rFonts w:asciiTheme="minorHAnsi" w:eastAsiaTheme="minorHAnsi" w:hAnsiTheme="minorHAnsi" w:cstheme="minorBidi"/>
+        <w:sz w:val="22"/>
+        <w:szCs w:val="22"/>
+        <w:lang w:val="en-US" w:eastAsia="en-US" w:bidi="ar-SA"/>
+      </w:rPr>
+    </w:rPrDefault>
+    <w:pPrDefault>
+      <w:pPr>
+        <w:spacing w:after="160" w:line="259" w:lineRule="auto"/>
+      </w:pPr>
+    </w:pPrDefault>
+  </w:docDefaults>
+  <w:latentStyles w:defLockedState="0" w:defUIPriority="99" w:defSemiHidden="1" w:defUnhideWhenUsed="1" w:defQFormat="0" w:count="267">
+    <w:lsdException w:name="Normal" w:semiHidden="0" w:uiPriority="0" w:unhideWhenUsed="0" w:qFormat="1"/>
+    <w:lsdException w:name="heading 1" w:semiHidden="0" w:uiPriority="9" w:unhideWhenUsed="0" w:qFormat="1"/>
+    <w:lsdException w:name="heading 2" w:uiPriority="9" w:qFormat="1"/>
+    <w:lsdException w:name="heading 3" w:uiPriority="9" w:qFormat="1"/>
+    <w:lsdException w:name="heading 4" w:uiPriority="9" w:qFormat="1"/>
+    <w:lsdException w:name="heading 5" w:uiPriority="9" w:qFormat="1"/>
+    <w:lsdException w:name="heading 6" w:uiPriority="9" w:qFormat="1"/>
+    <w:lsdException w:name="heading 7" w:uiPriority="9" w:qFormat="1"/>
+    <w:lsdException w:name="heading 8" w:uiPriority="9" w:qFormat="1"/>
+    <w:lsdException w:name="heading 9" w:uiPriority="9" w:qFormat="1"/>
+    <w:lsdException w:name="toc 1" w:uiPriority="39"/>
+    <w:lsdException w:name="toc 2" w:uiPriority="39"/>
+    <w:lsdException w:name="toc 3" w:uiPriority="39"/>
+    <w:lsdException w:name="toc 4" w:uiPriority="39"/>
+    <w:lsdException w:name="toc 5" w:uiPriority="39"/>
+    <w:lsdException w:name="toc 6" w:uiPriority="39"/>
+    <w:lsdException w:name="toc 7" w:uiPriority="39"/>
+    <w:lsdException w:name="toc 8" w:uiPriority="39"/>
+    <w:lsdException w:name="toc 9" w:uiPriority="39"/>
+    <w:lsdException w:name="caption" w:uiPriority="35" w:qFormat="1"/>
+    <w:lsdException w:name="Title" w:semiHidden="0" w:uiPriority="10" w:unhideWhenUsed="0" w:qFormat="1"/>
+    <w:lsdException w:name="Default Paragraph Font" w:uiPriority="1"/>
+    <w:lsdException w:name="Subtitle" w:semiHidden="0" w:uiPriority="11" w:unhideWhenUsed="0" w:qFormat="1"/>
+    <w:lsdException w:name="Strong" w:semiHidden="0" w:uiPriority="22" w:unhideWhenUsed="0" w:qFormat="1"/>
+    <w:lsdException w:name="Emphasis" w:semiHidden="0" w:uiPriority="20" w:unhideWhenUsed="0" w:qFormat="1"/>
+    <w:lsdException w:name="Table Grid" w:semiHidden="0" w:uiPriority="39" w:unhideWhenUsed="0"/>
+    <w:lsdException w:name="Placeholder Text" w:unhideWhenUsed="0"/>
+    <w:lsdException w:name="No Spacing" w:semiHidden="0" w:uiPriority="1" w:unhideWhenUsed="0" w:qFormat="1"/>
+    <w:lsdException w:name="Light Shading" w:semiHidden="0" w:uiPriority="60" w:unhideWhenUsed="0"/>
+    <w:lsdException w:name="Light List" w:semiHidden="0" w:uiPriority="61" w:unhideWhenUsed="0"/>
+    <w:lsdException w:name="Light Grid" w:semiHidden="0" w:uiPriority="62" w:unhideWhenUsed="0"/>
+    <w:lsdException w:name="Medium Shading 1" w:semiHidden="0" w:uiPriority="63" w:unhideWhenUsed="0"/>
+    <w:lsdException w:name="Medium Shading 2" w:semiHidden="0" w:uiPriority="64" w:unhideWhenUsed="0"/>
+    <w:lsdException w:name="Medium List 1" w:semiHidden="0" w:uiPriority="65" w:unhideWhenUsed="0"/>
+    <w:lsdException w:name="Medium List 2" w:semiHidden="0" w:uiPriority="66" w:unhideWhenUsed="0"/>
+    <w:lsdException w:name="Medium Grid 1" w:semiHidden="0" w:uiPriority="67" w:unhideWhenUsed="0"/>
+    <w:lsdException w:name="Medium Grid 2" w:semiHidden="0" w:uiPriority="68" w:unhideWhenUsed="0"/>
+    <w:lsdException w:name="Medium Grid 3" w:semiHidden="0" w:uiPriority="69" w:unhideWhenUsed="0"/>
+    <w:lsdException w:name="Dark List" w:semiHidden="0" w:uiPriority="70" w:unhideWhenUsed="0"/>
+    <w:lsdException w:name="Colorful Shading" w:semiHidden="0" w:uiPriority="71" w:unhideWhenUsed="0"/>
+    <w:lsdException w:name="Colorful List" w:semiHidden="0" w:uiPriority="72" w:unhideWhenUsed="0"/>
+    <w:lsdException w:name="Colorful Grid" w:semiHidden="0" w:uiPriority="73" w:unhideWhenUsed="0"/>
+    <w:lsdException w:name="Light Shading Accent 1" w:semiHidden="0" w:uiPriority="60" w:unhideWhenUsed="0"/>
+    <w:lsdException w:name="Light List Accent 1" w:semiHidden="0" w:uiPriority="61" w:unhideWhenUsed="0"/>
+    <w:lsdException w:name="Light Grid Accent 1" w:semiHidden="0" w:uiPriority="62" w:unhideWhenUsed="0"/>
+    <w:lsdException w:name="Medium Shading 1 Accent 1" w:semiHidden="0" w:uiPriority="63" w:unhideWhenUsed="0"/>
+    <w:lsdException w:name="Medium Shading 2 Accent 1" w:semiHidden="0" w:uiPriority="64" w:unhideWhenUsed="0"/>
+    <w:lsdException w:name="Medium List 1 Accent 1" w:semiHidden="0" w:uiPriority="65" w:unhideWhenUsed="0"/>
+    <w:lsdException w:name="Revision" w:unhideWhenUsed="0"/>
+    <w:lsdException w:name="List Paragraph" w:semiHidden="0" w:uiPriority="34" w:unhideWhenUsed="0" w:qFormat="1"/>
+    <w:lsdException w:name="Quote" w:semiHidden="0" w:uiPriority="29" w:unhideWhenUsed="0" w:qFormat="1"/>
+    <w:lsdException w:name="Intense Quote" w:semiHidden="0" w:uiPriority="30" w:unhideWhenUsed="0" w:qFormat="1"/>
+    <w:lsdException w:name="Medium List 2 Accent 1" w:semiHidden="0" w:uiPriority="66" w:unhideWhenUsed="0"/>
+    <w:lsdException w:name="Medium Grid 1 Accent 1" w:semiHidden="0" w:uiPriority="67" w:unhideWhenUsed="0"/>
+    <w:lsdException w:name="Medium Grid 2 Accent 1" w:semiHidden="0" w:uiPriority="68" w:unhideWhenUsed="0"/>
+    <w:lsdException w:name="Medium Grid 3 Accent 1" w:semiHidden="0" w:uiPriority="69" w:unhideWhenUsed="0"/>
+    <w:lsdException w:name="Dark List Accent 1" w:semiHidden="0" w:uiPriority="70" w:unhideWhenUsed="0"/>
+    <w:lsdException w:name="Colorful Shading Accent 1" w:semiHidden="0" w:uiPriority="71" w:unhideWhenUsed="0"/>
+    <w:lsdException w:name="Colorful List Accent 1" w:semiHidden="0" w:uiPriority="72" w:unhideWhenUsed="0"/>
+    <w:lsdException w:name="Colorful Grid Accent 1" w:semiHidden="0" w:uiPriority="73" w:unhideWhenUsed="0"/>
+    <w:lsdException w:name="Light Shading Accent 2" w:semiHidden="0" w:uiPriority="60" w:unhideWhenUsed="0"/>
+    <w:lsdException w:name="Light List Accent 2" w:semiHidden="0" w:uiPriority="61" w:unhideWhenUsed="0"/>
+    <w:lsdException w:name="Light Grid Accent 2" w:semiHidden="0" w:uiPriority="62" w:unhideWhenUsed="0"/>
+    <w:lsdException w:name="Medium Shading 1 Accent 2" w:semiHidden="0" w:uiPriority="63" w:unhideWhenUsed="0"/>
+    <w:lsdException w:name="Medium Shading 2 Accent 2" w:semiHidden="0" w:uiPriority="64" w:unhideWhenUsed="0"/>
+    <w:lsdException w:name="Medium List 1 Accent 2" w:semiHidden="0" w:uiPriority="65" w:unhideWhenUsed="0"/>
+    <w:lsdException w:name="Medium List 2 Accent 2" w:semiHidden="0" w:uiPriority="66" w:unhideWhenUsed="0"/>
+    <w:lsdException w:name="Medium Grid 1 Accent 2" w:semiHidden="0" w:uiPriority="67" w:unhideWhenUsed="0"/>
+    <w:lsdException w:name="Medium Grid 2 Accent 2" w:semiHidden="0" w:uiPriority="68" w:unhideWhenUsed="0"/>
+    <w:lsdException w:name="Medium Grid 3 Accent 2" w:semiHidden="0" w:uiPriority="69" w:unhideWhenUsed="0"/>
+    <w:lsdException w:name="Dark List Accent 2" w:semiHidden="0" w:uiPriority="70" w:unhideWhenUsed="0"/>
+    <w:lsdException w:name="Colorful Shading Accent 2" w:semiHidden="0" w:uiPriority="71" w:unhideWhenUsed="0"/>
+    <w:lsdException w:name="Colorful List Accent 2" w:semiHidden="0" w:uiPriority="72" w:unhideWhenUsed="0"/>
+    <w:lsdException w:name="Colorful Grid Accent 2" w:semiHidden="0" w:uiPriority="73" w:unhideWhenUsed="0"/>
+    <w:lsdException w:name="Light Shading Accent 3" w:semiHidden="0" w:uiPriority="60" w:unhideWhenUsed="0"/>
+    <w:lsdException w:name="Light List Accent 3" w:semiHidden="0" w:uiPriority="61" w:unhideWhenUsed="0"/>
+    <w:lsdException w:name="Light Grid Accent 3" w:semiHidden="0" w:uiPriority="62" w:unhideWhenUsed="0"/>
+    <w:lsdException w:name="Medium Shading 1 Accent 3" w:semiHidden="0" w:uiPriority="63" w:unhideWhenUsed="0"/>
+    <w:lsdException w:name="Medium Shading 2 Accent 3" w:semiHidden="0" w:uiPriority="64" w:unhideWhenUsed="0"/>
+    <w:lsdException w:name="Medium List 1 Accent 3" w:semiHidden="0" w:uiPriority="65" w:unhideWhenUsed="0"/>
+    <w:lsdException w:name="Medium List 2 Accent 3" w:semiHidden="0" w:uiPriority="66" w:unhideWhenUsed="0"/>
+    <w:lsdException w:name="Medium Grid 1 Accent 3" w:semiHidden="0" w:uiPriority="67" w:unhideWhenUsed="0"/>
+    <w:lsdException w:name="Medium Grid 2 Accent 3" w:semiHidden="0" w:uiPriority="68" w:unhideWhenUsed="0"/>
+    <w:lsdException w:name="Medium Grid 3 Accent 3" w:semiHidden="0" w:uiPriority="69" w:unhideWhenUsed="0"/>
+    <w:lsdException w:name="Dark List Accent 3" w:semiHidden="0" w:uiPriority="70" w:unhideWhenUsed="0"/>
+    <w:lsdException w:name="Colorful Shading Accent 3" w:semiHidden="0" w:uiPriority="71" w:unhideWhenUsed="0"/>
+    <w:lsdException w:name="Colorful List Accent 3" w:semiHidden="0" w:uiPriority="72" w:unhideWhenUsed="0"/>
+    <w:lsdException w:name="Colorful Grid Accent 3" w:semiHidden="0" w:uiPriority="73" w:unhideWhenUsed="0"/>
+    <w:lsdException w:name="Light Shading Accent 4" w:semiHidden="0" w:uiPriority="60" w:unhideWhenUsed="0"/>
+    <w:lsdException w:name="Light List Accent 4" w:semiHidden="0" w:uiPriority="61" w:unhideWhenUsed="0"/>
+    <w:lsdException w:name="Light Grid Accent 4" w:semiHidden="0" w:uiPriority="62" w:unhideWhenUsed="0"/>
+    <w:lsdException w:name="Medium Shading 1 Accent 4" w:semiHidden="0" w:uiPriority="63" w:unhideWhenUsed="0"/>
+    <w:lsdException w:name="Medium Shading 2 Accent 4" w:semiHidden="0" w:uiPriority="64" w:unhideWhenUsed="0"/>
+    <w:lsdException w:name="Medium List 1 Accent 4" w:semiHidden="0" w:uiPriority="65" w:unhideWhenUsed="0"/>
+    <w:lsdException w:name="Medium List 2 Accent 4" w:semiHidden="0" w:uiPriority="66" w:unhideWhenUsed="0"/>
+    <w:lsdException w:name="Medium Grid 1 Accent 4" w:semiHidden="0" w:uiPriority="67" w:unhideWhenUsed="0"/>
+    <w:lsdException w:name="Medium Grid 2 Accent 4" w:semiHidden="0" w:uiPriority="68" w:unhideWhenUsed="0"/>
+    <w:lsdException w:name="Medium Grid 3 Accent 4" w:semiHidden="0" w:uiPriority="69" w:unhideWhenUsed="0"/>
+    <w:lsdException w:name="Dark List Accent 4" w:semiHidden="0" w:uiPriority="70" w:unhideWhenUsed="0"/>
+    <w:lsdException w:name="Colorful Shading Accent 4" w:semiHidden="0" w:uiPriority="71" w:unhideWhenUsed="0"/>
+    <w:lsdException w:name="Colorful List Accent 4" w:semiHidden="0" w:uiPriority="72" w:unhideWhenUsed="0"/>
+    <w:lsdException w:name="Colorful Grid Accent 4" w:semiHidden="0" w:uiPriority="73" w:unhideWhenUsed="0"/>
+    <w:lsdException w:name="Light Shading Accent 5" w:semiHidden="0" w:uiPriority="60" w:unhideWhenUsed="0"/>
+    <w:lsdException w:name="Light List Accent 5" w:semiHidden="0" w:uiPriority="61" w:unhideWhenUsed="0"/>
+    <w:lsdException w:name="Light Grid Accent 5" w:semiHidden="0" w:uiPriority="62" w:unhideWhenUsed="0"/>
+    <w:lsdException w:name="Medium Shading 1 Accent 5" w:semiHidden="0" w:uiPriority="63" w:unhideWhenUsed="0"/>
+    <w:lsdException w:name="Medium Shading 2 Accent 5" w:semiHidden="0" w:uiPriority="64" w:unhideWhenUsed="0"/>
+    <w:lsdException w:name="Medium List 1 Accent 5" w:semiHidden="0" w:uiPriority="65" w:unhideWhenUsed="0"/>
+    <w:lsdException w:name="Medium List 2 Accent 5" w:semiHidden="0" w:uiPriority="66" w:unhideWhenUsed="0"/>
+    <w:lsdException w:name="Medium Grid 1 Accent 5" w:semiHidden="0" w:uiPriority="67" w:unhideWhenUsed="0"/>
+    <w:lsdException w:name="Medium Grid 2 Accent 5" w:semiHidden="0" w:uiPriority="68" w:unhideWhenUsed="0"/>
+    <w:lsdException w:name="Medium Grid 3 Accent 5" w:semiHidden="0" w:uiPriority="69" w:unhideWhenUsed="0"/>
+    <w:lsdException w:name="Dark List Accent 5" w:semiHidden="0" w:uiPriority="70" w:unhideWhenUsed="0"/>
+    <w:lsdException w:name="Colorful Shading Accent 5" w:semiHidden="0" w:uiPriority="71" w:unhideWhenUsed="0"/>
+    <w:lsdException w:name="Colorful List Accent 5" w:semiHidden="0" w:uiPriority="72" w:unhideWhenUsed="0"/>
+    <w:lsdException w:name="Colorful Grid Accent 5" w:semiHidden="0" w:uiPriority="73" w:unhideWhenUsed="0"/>
+    <w:lsdException w:name="Light Shading Accent 6" w:semiHidden="0" w:uiPriority="60" w:unhideWhenUsed="0"/>
+    <w:lsdException w:name="Light List Accent 6" w:semiHidden="0" w:uiPriority="61" w:unhideWhenUsed="0"/>
+    <w:lsdException w:name="Light Grid Accent 6" w:semiHidden="0" w:uiPriority="62" w:unhideWhenUsed="0"/>
+    <w:lsdException w:name="Medium Shading 1 Accent 6" w:semiHidden="0" w:uiPriority="63" w:unhideWhenUsed="0"/>
+    <w:lsdException w:name="Medium Shading 2 Accent 6" w:semiHidden="0" w:uiPriority="64" w:unhideWhenUsed="0"/>
+    <w:lsdException w:name="Medium List 1 Accent 6" w:semiHidden="0" w:uiPriority="65" w:unhideWhenUsed="0"/>
+    <w:lsdException w:name="Medium List 2 Accent 6" w:semiHidden="0" w:uiPriority="66" w:unhideWhenUsed="0"/>
+    <w:lsdException w:name="Medium Grid 1 Accent 6" w:semiHidden="0" w:uiPriority="67" w:unhideWhenUsed="0"/>
+    <w:lsdException w:name="Medium Grid 2 Accent 6" w:semiHidden="0" w:uiPriority="68" w:unhideWhenUsed="0"/>
+    <w:lsdException w:name="Medium Grid 3 Accent 6" w:semiHidden="0" w:uiPriority="69" w:unhideWhenUsed="0"/>
+    <w:lsdException w:name="Dark List Accent 6" w:semiHidden="0" w:uiPriority="70" w:unhideWhenUsed="0"/>
+    <w:lsdException w:name="Colorful Shading Accent 6" w:semiHidden="0" w:uiPriority="71" w:unhideWhenUsed="0"/>
+    <w:lsdException w:name="Colorful List Accent 6" w:semiHidden="0" w:uiPriority="72" w:unhideWhenUsed="0"/>
+    <w:lsdException w:name="Colorful Grid Accent 6" w:semiHidden="0" w:uiPriority="73" w:unhideWhenUsed="0"/>
+    <w:lsdException w:name="Subtle Emphasis" w:semiHidden="0" w:uiPriority="19" w:unhideWhenUsed="0" w:qFormat="1"/>
+    <w:lsdException w:name="Intense Emphasis" w:semiHidden="0" w:uiPriority="21" w:unhideWhenUsed="0" w:qFormat="1"/>
+    <w:lsdException w:name="Subtle Reference" w:semiHidden="0" w:uiPriority="31" w:unhideWhenUsed="0" w:qFormat="1"/>
+    <w:lsdException w:name="Intense Reference" w:semiHidden="0" w:uiPriority="32" w:unhideWhenUsed="0" w:qFormat="1"/>
+    <w:lsdException w:name="Book Title" w:semiHidden="0" w:uiPriority="33" w:unhideWhenUsed="0" w:qFormat="1"/>
+    <w:lsdException w:name="Bibliography" w:uiPriority="37"/>
+    <w:lsdException w:name="TOC Heading" w:uiPriority="39" w:qFormat="1"/>
+  </w:latentStyles>
+  <w:style w:type="paragraph" w:default="1" w:styleId="Normal">
+    <w:name w:val="Normal"/>
+    <w:qFormat/>
+  </w:style>
+  <w:style w:type="paragraph" w:styleId="Heading2">
+    <w:name w:val="heading 2"/>
+    <w:basedOn w:val="Normal"/>
+    <w:link w:val="Heading2Char"/>
+    <w:uiPriority w:val="9"/>
+    <w:qFormat/>
+    <w:rsid w:val="00371EAB"/>
+    <w:pPr>
+      <w:spacing w:before="100" w:beforeAutospacing="1" w:after="100" w:afterAutospacing="1" w:line="240" w:lineRule="auto"/>
+      <w:outlineLvl w:val="1"/>
+    </w:pPr>
+    <w:rPr>
+      <w:rFonts w:ascii="Times New Roman" w:eastAsia="Times New Roman" w:hAnsi="Times New Roman" w:cs="Times New Roman"/>
+      <w:b/>
+      <w:bCs/>
+      <w:sz w:val="36"/>
+      <w:szCs w:val="36"/>
+    </w:rPr>
+  </w:style>
+  <w:style w:type="character" w:default="1" w:styleId="DefaultParagraphFont">
+    <w:name w:val="Default Paragraph Font"/>
+    <w:uiPriority w:val="1"/>
+    <w:semiHidden/>
+    <w:unhideWhenUsed/>
+  </w:style>
+  <w:style w:type="table" w:default="1" w:styleId="TableNormal">
+    <w:name w:val="Normal Table"/>
+    <w:uiPriority w:val="99"/>
+    <w:semiHidden/>
+    <w:unhideWhenUsed/>
+    <w:tblPr>
+      <w:tblInd w:w="0" w:type="dxa"/>
+      <w:tblCellMar>
+        <w:top w:w="0" w:type="dxa"/>
+        <w:left w:w="108" w:type="dxa"/>
+        <w:bottom w:w="0" w:type="dxa"/>
+        <w:right w:w="108" w:type="dxa"/>
+      </w:tblCellMar>
+    </w:tblPr>
+  </w:style>
+  <w:style w:type="numbering" w:default="1" w:styleId="NoList">
+    <w:name w:val="No List"/>
+    <w:uiPriority w:val="99"/>
+    <w:semiHidden/>
+    <w:unhideWhenUsed/>
+  </w:style>
+  <w:style w:type="paragraph" w:styleId="NormalWeb">
+    <w:name w:val="Normal (Web)"/>
+    <w:basedOn w:val="Normal"/>
+    <w:uiPriority w:val="99"/>
+    <w:unhideWhenUsed/>
+    <w:rsid w:val="00371EAB"/>
+    <w:pPr>
+      <w:spacing w:before="100" w:beforeAutospacing="1" w:after="100" w:afterAutospacing="1" w:line="240" w:lineRule="auto"/>
+    </w:pPr>
+    <w:rPr>
+      <w:rFonts w:ascii="Times New Roman" w:eastAsia="Times New Roman" w:hAnsi="Times New Roman" w:cs="Times New Roman"/>
+      <w:sz w:val="24"/>
+      <w:szCs w:val="24"/>
+    </w:rPr>
+  </w:style>
+  <w:style w:type="character" w:customStyle="1" w:styleId="Heading2Char">
+    <w:name w:val="Heading 2 Char"/>
+    <w:basedOn w:val="DefaultParagraphFont"/>
+    <w:link w:val="Heading2"/>
+    <w:uiPriority w:val="9"/>
+    <w:rsid w:val="00371EAB"/>
+    <w:rPr>
+      <w:rFonts w:ascii="Times New Roman" w:eastAsia="Times New Roman" w:hAnsi="Times New Roman" w:cs="Times New Roman"/>
+      <w:b/>
+      <w:bCs/>
+      <w:sz w:val="36"/>
+      <w:szCs w:val="36"/>
+    </w:rPr>
+  </w:style>
+  <w:style w:type="character" w:styleId="Strong">
+    <w:name w:val="Strong"/>
+    <w:basedOn w:val="DefaultParagraphFont"/>
+    <w:uiPriority w:val="22"/>
+    <w:qFormat/>
+    <w:rsid w:val="00371EAB"/>
+    <w:rPr>
+      <w:b/>
+      <w:bCs/>
+    </w:rPr>
+  </w:style>
+  <w:style w:type="character" w:styleId="Hyperlink">
+    <w:name w:val="Hyperlink"/>
+    <w:basedOn w:val="DefaultParagraphFont"/>
+    <w:uiPriority w:val="99"/>
+    <w:semiHidden/>
+    <w:unhideWhenUsed/>
+    <w:rsid w:val="00371EAB"/>
+    <w:rPr>
+      <w:color w:val="0000FF"/>
+      <w:u w:val="single"/>
+    </w:rPr>
+  </w:style>
+  <w:style w:type="character" w:customStyle="1" w:styleId="mw-headline">
+    <w:name w:val="mw-headline"/>
+    <w:basedOn w:val="DefaultParagraphFont"/>
+    <w:rsid w:val="00371EAB"/>
+  </w:style>
+  <w:style w:type="paragraph" w:styleId="ListParagraph">
+    <w:name w:val="List Paragraph"/>
+    <w:basedOn w:val="Normal"/>
+    <w:uiPriority w:val="34"/>
+    <w:qFormat/>
+    <w:rsid w:val="00695124"/>
+    <w:pPr>
+      <w:ind w:left="720"/>
+      <w:contextualSpacing/>
+    </w:pPr>
+  </w:style>
+  <w:style w:type="table" w:styleId="TableGrid">
+    <w:name w:val="Table Grid"/>
+    <w:basedOn w:val="TableNormal"/>
+    <w:uiPriority w:val="39"/>
+    <w:rsid w:val="006003E9"/>
+    <w:pPr>
+      <w:spacing w:after="0" w:line="240" w:lineRule="auto"/>
+    </w:pPr>
+    <w:tblPr>
+      <w:tblInd w:w="0" w:type="dxa"/>
+      <w:tblBorders>
+        <w:top w:val="single" w:sz="4" w:space="0" w:color="auto"/>
+        <w:left w:val="single" w:sz="4" w:space="0" w:color="auto"/>
+        <w:bottom w:val="single" w:sz="4" w:space="0" w:color="auto"/>
+        <w:right w:val="single" w:sz="4" w:space="0" w:color="auto"/>
+        <w:insideH w:val="single" w:sz="4" w:space="0" w:color="auto"/>
+        <w:insideV w:val="single" w:sz="4" w:space="0" w:color="auto"/>
+      </w:tblBorders>
+      <w:tblCellMar>
+        <w:top w:w="0" w:type="dxa"/>
+        <w:left w:w="108" w:type="dxa"/>
+        <w:bottom w:w="0" w:type="dxa"/>
+        <w:right w:w="108" w:type="dxa"/>
+      </w:tblCellMar>
     </w:tblPr>
   </w:style>
   <w:style w:type="paragraph" w:styleId="Header">
@@ -6559,7 +6779,7 @@
     </a:clrScheme>
     <a:fontScheme name="Office">
       <a:majorFont>
-        <a:latin typeface="Calibri Light" panose="020F0302020204030204"/>
+        <a:latin typeface="Calibri Light"/>
         <a:ea typeface=""/>
         <a:cs typeface=""/>
         <a:font script="Jpan" typeface="游ゴシック Light"/>
@@ -6594,7 +6814,7 @@
         <a:font script="Geor" typeface="Sylfaen"/>
       </a:majorFont>
       <a:minorFont>
-        <a:latin typeface="Calibri" panose="020F0502020204030204"/>
+        <a:latin typeface="Calibri"/>
         <a:ea typeface=""/>
         <a:cs typeface=""/>
         <a:font script="Jpan" typeface="游明朝"/>
@@ -6771,7 +6991,7 @@
   <a:extraClrSchemeLst/>
   <a:extLst>
     <a:ext uri="{05A4C25C-085E-4340-85A3-A5531E510DB2}">
-      <thm15:themeFamily xmlns:thm15="http://schemas.microsoft.com/office/thememl/2012/main" name="Office Theme" id="{62F939B6-93AF-4DB8-9C6B-D6C7DFDC589F}" vid="{4A3C46E8-61CC-4603-A589-7422A47A8E4A}"/>
+      <thm15:themeFamily xmlns:thm15="http://schemas.microsoft.com/office/thememl/2012/main" xmlns="" name="Office Theme" id="{62F939B6-93AF-4DB8-9C6B-D6C7DFDC589F}" vid="{4A3C46E8-61CC-4603-A589-7422A47A8E4A}"/>
     </a:ext>
   </a:extLst>
 </a:theme>

</xml_diff>

<commit_message>
added map to contactus
</commit_message>
<xml_diff>
--- a/report/Project Documentation.docx
+++ b/report/Project Documentation.docx
@@ -1825,8 +1825,6 @@
           <w:szCs w:val="27"/>
         </w:rPr>
       </w:pPr>
-      <w:bookmarkStart w:id="0" w:name="_GoBack"/>
-      <w:bookmarkEnd w:id="0"/>
       <w:r>
         <w:rPr>
           <w:rFonts w:ascii="Helvetica" w:hAnsi="Helvetica" w:cs="Helvetica"/>
@@ -3260,7 +3258,7 @@
                 <w:szCs w:val="27"/>
               </w:rPr>
             </w:pPr>
-            <w:bookmarkStart w:id="1" w:name="_Hlk536215508"/>
+            <w:bookmarkStart w:id="0" w:name="_Hlk536215508"/>
             <w:r>
               <w:rPr>
                 <w:rFonts w:ascii="Helvetica" w:hAnsi="Helvetica" w:cs="Helvetica"/>
@@ -3350,7 +3348,7 @@
           </w:p>
         </w:tc>
       </w:tr>
-      <w:bookmarkEnd w:id="1"/>
+      <w:bookmarkEnd w:id="0"/>
       <w:tr>
         <w:tc>
           <w:tcPr>
@@ -5044,7 +5042,7 @@
         </w:rPr>
         <w:t xml:space="preserve"> </w:t>
       </w:r>
-      <w:bookmarkStart w:id="2" w:name="_Hlk536217282"/>
+      <w:bookmarkStart w:id="1" w:name="_Hlk536217282"/>
       <w:r>
         <w:rPr>
           <w:rFonts w:ascii="Helvetica" w:hAnsi="Helvetica" w:cs="Helvetica"/>
@@ -5083,7 +5081,7 @@
         </w:rPr>
         <w:t xml:space="preserve"> Bucket used is CSS Font awesome</w:t>
       </w:r>
-      <w:bookmarkEnd w:id="2"/>
+      <w:bookmarkEnd w:id="1"/>
       <w:r>
         <w:rPr>
           <w:rFonts w:ascii="Helvetica" w:hAnsi="Helvetica" w:cs="Helvetica"/>
@@ -5653,6 +5651,8 @@
         </w:rPr>
         <w:t xml:space="preserve"> E</w:t>
       </w:r>
+      <w:bookmarkStart w:id="2" w:name="_GoBack"/>
+      <w:bookmarkEnd w:id="2"/>
     </w:p>
     <w:sectPr>
       <w:pgSz w:w="12240" w:h="15840"/>

</xml_diff>

<commit_message>
final contact page done
</commit_message>
<xml_diff>
--- a/report/Project Documentation.docx
+++ b/report/Project Documentation.docx
@@ -5392,16 +5392,1119 @@
     <w:p>
       <w:pPr>
         <w:pStyle w:val="NormalWeb"/>
-        <w:shd w:val="clear" w:color="auto" w:fill="FFFFFF"/>
-        <w:spacing w:before="120" w:beforeAutospacing="0" w:after="120" w:afterAutospacing="0"/>
-        <w:rPr>
-          <w:rFonts w:ascii="Helvetica" w:hAnsi="Helvetica" w:cs="Helvetica"/>
-          <w:b/>
-          <w:color w:val="2A2C2E"/>
-          <w:sz w:val="27"/>
-          <w:szCs w:val="27"/>
-        </w:rPr>
-      </w:pPr>
+        <w:spacing w:before="120" w:beforeAutospacing="0" w:after="120" w:afterAutospacing="0"/>
+        <w:rPr>
+          <w:rFonts w:ascii="Helvetica" w:hAnsi="Helvetica" w:cs="Helvetica"/>
+          <w:b/>
+          <w:color w:val="2A2C2E"/>
+          <w:sz w:val="27"/>
+          <w:szCs w:val="27"/>
+          <w:u w:val="single"/>
+        </w:rPr>
+      </w:pPr>
+    </w:p>
+    <w:p>
+      <w:pPr>
+        <w:pStyle w:val="NormalWeb"/>
+        <w:spacing w:before="120" w:beforeAutospacing="0" w:after="120" w:afterAutospacing="0"/>
+        <w:rPr>
+          <w:rFonts w:ascii="Helvetica" w:hAnsi="Helvetica" w:cs="Helvetica"/>
+          <w:b/>
+          <w:color w:val="2A2C2E"/>
+          <w:sz w:val="27"/>
+          <w:szCs w:val="27"/>
+          <w:u w:val="single"/>
+        </w:rPr>
+      </w:pPr>
+    </w:p>
+    <w:p>
+      <w:pPr>
+        <w:pStyle w:val="NormalWeb"/>
+        <w:spacing w:before="120" w:beforeAutospacing="0" w:after="120" w:afterAutospacing="0"/>
+        <w:rPr>
+          <w:rFonts w:ascii="Helvetica" w:hAnsi="Helvetica" w:cs="Helvetica"/>
+          <w:b/>
+          <w:color w:val="2A2C2E"/>
+          <w:sz w:val="27"/>
+          <w:szCs w:val="27"/>
+          <w:u w:val="single"/>
+        </w:rPr>
+      </w:pPr>
+    </w:p>
+    <w:p>
+      <w:pPr>
+        <w:pStyle w:val="NormalWeb"/>
+        <w:spacing w:before="120" w:beforeAutospacing="0" w:after="120" w:afterAutospacing="0"/>
+        <w:rPr>
+          <w:rFonts w:ascii="Helvetica" w:hAnsi="Helvetica" w:cs="Helvetica"/>
+          <w:b/>
+          <w:color w:val="2A2C2E"/>
+          <w:sz w:val="27"/>
+          <w:szCs w:val="27"/>
+          <w:u w:val="single"/>
+        </w:rPr>
+      </w:pPr>
+    </w:p>
+    <w:p>
+      <w:pPr>
+        <w:pStyle w:val="NormalWeb"/>
+        <w:spacing w:before="120" w:beforeAutospacing="0" w:after="120" w:afterAutospacing="0"/>
+        <w:rPr>
+          <w:rFonts w:ascii="Helvetica" w:hAnsi="Helvetica" w:cs="Helvetica"/>
+          <w:b/>
+          <w:color w:val="2A2C2E"/>
+          <w:sz w:val="27"/>
+          <w:szCs w:val="27"/>
+          <w:u w:val="single"/>
+        </w:rPr>
+      </w:pPr>
+    </w:p>
+    <w:p>
+      <w:pPr>
+        <w:pStyle w:val="NormalWeb"/>
+        <w:spacing w:before="120" w:beforeAutospacing="0" w:after="120" w:afterAutospacing="0"/>
+        <w:rPr>
+          <w:rFonts w:ascii="Helvetica" w:hAnsi="Helvetica" w:cs="Helvetica"/>
+          <w:b/>
+          <w:color w:val="2A2C2E"/>
+          <w:sz w:val="27"/>
+          <w:szCs w:val="27"/>
+          <w:u w:val="single"/>
+        </w:rPr>
+      </w:pPr>
+    </w:p>
+    <w:p>
+      <w:pPr>
+        <w:pStyle w:val="NormalWeb"/>
+        <w:spacing w:before="120" w:beforeAutospacing="0" w:after="120" w:afterAutospacing="0"/>
+        <w:rPr>
+          <w:rFonts w:ascii="Helvetica" w:hAnsi="Helvetica" w:cs="Helvetica"/>
+          <w:b/>
+          <w:color w:val="2A2C2E"/>
+          <w:sz w:val="27"/>
+          <w:szCs w:val="27"/>
+          <w:u w:val="single"/>
+        </w:rPr>
+      </w:pPr>
+    </w:p>
+    <w:p>
+      <w:pPr>
+        <w:pStyle w:val="NormalWeb"/>
+        <w:spacing w:before="120" w:beforeAutospacing="0" w:after="120" w:afterAutospacing="0"/>
+        <w:rPr>
+          <w:rFonts w:ascii="Helvetica" w:hAnsi="Helvetica" w:cs="Helvetica"/>
+          <w:b/>
+          <w:color w:val="2A2C2E"/>
+          <w:sz w:val="27"/>
+          <w:szCs w:val="27"/>
+          <w:u w:val="single"/>
+        </w:rPr>
+      </w:pPr>
+    </w:p>
+    <w:p>
+      <w:pPr>
+        <w:pStyle w:val="NormalWeb"/>
+        <w:spacing w:before="120" w:beforeAutospacing="0" w:after="120" w:afterAutospacing="0"/>
+        <w:rPr>
+          <w:rFonts w:ascii="Helvetica" w:hAnsi="Helvetica" w:cs="Helvetica"/>
+          <w:b/>
+          <w:color w:val="2A2C2E"/>
+          <w:sz w:val="27"/>
+          <w:szCs w:val="27"/>
+          <w:u w:val="single"/>
+        </w:rPr>
+      </w:pPr>
+    </w:p>
+    <w:p>
+      <w:pPr>
+        <w:pStyle w:val="NormalWeb"/>
+        <w:spacing w:before="120" w:beforeAutospacing="0" w:after="120" w:afterAutospacing="0"/>
+        <w:rPr>
+          <w:rFonts w:ascii="Helvetica" w:hAnsi="Helvetica" w:cs="Helvetica"/>
+          <w:b/>
+          <w:color w:val="2A2C2E"/>
+          <w:sz w:val="27"/>
+          <w:szCs w:val="27"/>
+          <w:u w:val="single"/>
+        </w:rPr>
+      </w:pPr>
+    </w:p>
+    <w:p>
+      <w:pPr>
+        <w:pStyle w:val="NormalWeb"/>
+        <w:spacing w:before="120" w:beforeAutospacing="0" w:after="120" w:afterAutospacing="0"/>
+        <w:rPr>
+          <w:rFonts w:ascii="Helvetica" w:hAnsi="Helvetica" w:cs="Helvetica"/>
+          <w:b/>
+          <w:color w:val="2A2C2E"/>
+          <w:sz w:val="27"/>
+          <w:szCs w:val="27"/>
+          <w:u w:val="single"/>
+        </w:rPr>
+      </w:pPr>
+    </w:p>
+    <w:p>
+      <w:pPr>
+        <w:pStyle w:val="NormalWeb"/>
+        <w:spacing w:before="120" w:beforeAutospacing="0" w:after="120" w:afterAutospacing="0"/>
+        <w:rPr>
+          <w:rFonts w:ascii="Helvetica" w:hAnsi="Helvetica" w:cs="Helvetica"/>
+          <w:b/>
+          <w:color w:val="2A2C2E"/>
+          <w:sz w:val="27"/>
+          <w:szCs w:val="27"/>
+          <w:u w:val="single"/>
+        </w:rPr>
+      </w:pPr>
+    </w:p>
+    <w:p>
+      <w:pPr>
+        <w:pStyle w:val="NormalWeb"/>
+        <w:spacing w:before="120" w:beforeAutospacing="0" w:after="120" w:afterAutospacing="0"/>
+        <w:rPr>
+          <w:rFonts w:ascii="Helvetica" w:hAnsi="Helvetica" w:cs="Helvetica"/>
+          <w:b/>
+          <w:color w:val="2A2C2E"/>
+          <w:sz w:val="27"/>
+          <w:szCs w:val="27"/>
+          <w:u w:val="single"/>
+        </w:rPr>
+      </w:pPr>
+    </w:p>
+    <w:p>
+      <w:pPr>
+        <w:pStyle w:val="NormalWeb"/>
+        <w:spacing w:before="120" w:beforeAutospacing="0" w:after="120" w:afterAutospacing="0"/>
+        <w:rPr>
+          <w:rFonts w:ascii="Helvetica" w:hAnsi="Helvetica" w:cs="Helvetica"/>
+          <w:b/>
+          <w:color w:val="2A2C2E"/>
+          <w:sz w:val="27"/>
+          <w:szCs w:val="27"/>
+          <w:u w:val="single"/>
+        </w:rPr>
+      </w:pPr>
+    </w:p>
+    <w:p>
+      <w:pPr>
+        <w:pStyle w:val="NormalWeb"/>
+        <w:spacing w:before="120" w:beforeAutospacing="0" w:after="120" w:afterAutospacing="0"/>
+        <w:rPr>
+          <w:rFonts w:ascii="Helvetica" w:hAnsi="Helvetica" w:cs="Helvetica"/>
+          <w:b/>
+          <w:color w:val="2A2C2E"/>
+          <w:sz w:val="27"/>
+          <w:szCs w:val="27"/>
+          <w:u w:val="single"/>
+        </w:rPr>
+      </w:pPr>
+    </w:p>
+    <w:p>
+      <w:pPr>
+        <w:pStyle w:val="NormalWeb"/>
+        <w:spacing w:before="120" w:beforeAutospacing="0" w:after="120" w:afterAutospacing="0"/>
+        <w:rPr>
+          <w:rFonts w:ascii="Helvetica" w:hAnsi="Helvetica" w:cs="Helvetica"/>
+          <w:b/>
+          <w:color w:val="2A2C2E"/>
+          <w:sz w:val="27"/>
+          <w:szCs w:val="27"/>
+          <w:u w:val="single"/>
+        </w:rPr>
+      </w:pPr>
+    </w:p>
+    <w:p>
+      <w:pPr>
+        <w:pStyle w:val="NormalWeb"/>
+        <w:spacing w:before="120" w:beforeAutospacing="0" w:after="120" w:afterAutospacing="0"/>
+        <w:rPr>
+          <w:rFonts w:ascii="Helvetica" w:hAnsi="Helvetica" w:cs="Helvetica"/>
+          <w:b/>
+          <w:color w:val="2A2C2E"/>
+          <w:sz w:val="27"/>
+          <w:szCs w:val="27"/>
+          <w:u w:val="single"/>
+        </w:rPr>
+      </w:pPr>
+    </w:p>
+    <w:p>
+      <w:pPr>
+        <w:pStyle w:val="NormalWeb"/>
+        <w:spacing w:before="120" w:beforeAutospacing="0" w:after="120" w:afterAutospacing="0"/>
+        <w:rPr>
+          <w:rFonts w:ascii="Helvetica" w:hAnsi="Helvetica" w:cs="Helvetica"/>
+          <w:b/>
+          <w:color w:val="2A2C2E"/>
+          <w:sz w:val="27"/>
+          <w:szCs w:val="27"/>
+          <w:u w:val="single"/>
+        </w:rPr>
+      </w:pPr>
+    </w:p>
+    <w:p>
+      <w:pPr>
+        <w:pStyle w:val="NormalWeb"/>
+        <w:spacing w:before="120" w:beforeAutospacing="0" w:after="120" w:afterAutospacing="0"/>
+        <w:rPr>
+          <w:rFonts w:ascii="Helvetica" w:hAnsi="Helvetica" w:cs="Helvetica"/>
+          <w:b/>
+          <w:color w:val="2A2C2E"/>
+          <w:sz w:val="27"/>
+          <w:szCs w:val="27"/>
+          <w:u w:val="single"/>
+        </w:rPr>
+      </w:pPr>
+    </w:p>
+    <w:p>
+      <w:pPr>
+        <w:pStyle w:val="NormalWeb"/>
+        <w:spacing w:before="120" w:beforeAutospacing="0" w:after="120" w:afterAutospacing="0"/>
+        <w:rPr>
+          <w:rFonts w:ascii="Helvetica" w:hAnsi="Helvetica" w:cs="Helvetica"/>
+          <w:b/>
+          <w:color w:val="2A2C2E"/>
+          <w:sz w:val="27"/>
+          <w:szCs w:val="27"/>
+          <w:u w:val="single"/>
+        </w:rPr>
+      </w:pPr>
+    </w:p>
+    <w:p>
+      <w:pPr>
+        <w:pStyle w:val="NormalWeb"/>
+        <w:spacing w:before="120" w:beforeAutospacing="0" w:after="120" w:afterAutospacing="0"/>
+        <w:rPr>
+          <w:rFonts w:ascii="Helvetica" w:hAnsi="Helvetica" w:cs="Helvetica"/>
+          <w:b/>
+          <w:color w:val="2A2C2E"/>
+          <w:sz w:val="27"/>
+          <w:szCs w:val="27"/>
+          <w:u w:val="single"/>
+        </w:rPr>
+      </w:pPr>
+    </w:p>
+    <w:p>
+      <w:pPr>
+        <w:pStyle w:val="NormalWeb"/>
+        <w:spacing w:before="120" w:beforeAutospacing="0" w:after="120" w:afterAutospacing="0"/>
+        <w:rPr>
+          <w:rFonts w:ascii="Helvetica" w:hAnsi="Helvetica" w:cs="Helvetica"/>
+          <w:b/>
+          <w:color w:val="2A2C2E"/>
+          <w:sz w:val="27"/>
+          <w:szCs w:val="27"/>
+          <w:u w:val="single"/>
+        </w:rPr>
+      </w:pPr>
+    </w:p>
+    <w:p>
+      <w:pPr>
+        <w:pStyle w:val="NormalWeb"/>
+        <w:spacing w:before="120" w:beforeAutospacing="0" w:after="120" w:afterAutospacing="0"/>
+        <w:rPr>
+          <w:rFonts w:ascii="Helvetica" w:hAnsi="Helvetica" w:cs="Helvetica"/>
+          <w:b/>
+          <w:color w:val="2A2C2E"/>
+          <w:sz w:val="27"/>
+          <w:szCs w:val="27"/>
+          <w:u w:val="single"/>
+        </w:rPr>
+      </w:pPr>
+    </w:p>
+    <w:p>
+      <w:pPr>
+        <w:pStyle w:val="NormalWeb"/>
+        <w:spacing w:before="120" w:beforeAutospacing="0" w:after="120" w:afterAutospacing="0"/>
+        <w:rPr>
+          <w:rFonts w:ascii="Helvetica" w:hAnsi="Helvetica" w:cs="Helvetica"/>
+          <w:b/>
+          <w:color w:val="2A2C2E"/>
+          <w:sz w:val="27"/>
+          <w:szCs w:val="27"/>
+          <w:u w:val="single"/>
+        </w:rPr>
+      </w:pPr>
+    </w:p>
+    <w:p>
+      <w:pPr>
+        <w:pStyle w:val="NormalWeb"/>
+        <w:spacing w:before="120" w:beforeAutospacing="0" w:after="120" w:afterAutospacing="0"/>
+        <w:rPr>
+          <w:rFonts w:ascii="Helvetica" w:hAnsi="Helvetica" w:cs="Helvetica"/>
+          <w:b/>
+          <w:color w:val="2A2C2E"/>
+          <w:sz w:val="27"/>
+          <w:szCs w:val="27"/>
+          <w:u w:val="single"/>
+        </w:rPr>
+      </w:pPr>
+    </w:p>
+    <w:p>
+      <w:pPr>
+        <w:pStyle w:val="NormalWeb"/>
+        <w:spacing w:before="120" w:beforeAutospacing="0" w:after="120" w:afterAutospacing="0"/>
+        <w:rPr>
+          <w:rFonts w:ascii="Helvetica" w:hAnsi="Helvetica" w:cs="Helvetica"/>
+          <w:b/>
+          <w:color w:val="2A2C2E"/>
+          <w:sz w:val="27"/>
+          <w:szCs w:val="27"/>
+          <w:u w:val="single"/>
+        </w:rPr>
+      </w:pPr>
+      <w:r>
+        <w:rPr>
+          <w:rFonts w:ascii="Helvetica" w:hAnsi="Helvetica" w:cs="Helvetica"/>
+          <w:b/>
+          <w:color w:val="2A2C2E"/>
+          <w:sz w:val="27"/>
+          <w:szCs w:val="27"/>
+          <w:u w:val="single"/>
+        </w:rPr>
+        <w:lastRenderedPageBreak/>
+        <w:t>SNAPSHOTS:</w:t>
+      </w:r>
+    </w:p>
+    <w:p>
+      <w:pPr>
+        <w:pStyle w:val="NormalWeb"/>
+        <w:spacing w:before="120" w:beforeAutospacing="0" w:after="120" w:afterAutospacing="0"/>
+        <w:rPr>
+          <w:rFonts w:ascii="Helvetica" w:hAnsi="Helvetica" w:cs="Helvetica"/>
+          <w:b/>
+          <w:color w:val="2A2C2E"/>
+          <w:sz w:val="27"/>
+          <w:szCs w:val="27"/>
+          <w:u w:val="single"/>
+        </w:rPr>
+      </w:pPr>
+    </w:p>
+    <w:p>
+      <w:pPr>
+        <w:pStyle w:val="NormalWeb"/>
+        <w:spacing w:before="120" w:beforeAutospacing="0" w:after="120" w:afterAutospacing="0"/>
+        <w:rPr>
+          <w:rFonts w:ascii="Helvetica" w:hAnsi="Helvetica" w:cs="Helvetica"/>
+          <w:b/>
+          <w:color w:val="2A2C2E"/>
+          <w:sz w:val="27"/>
+          <w:szCs w:val="27"/>
+          <w:u w:val="single"/>
+        </w:rPr>
+      </w:pPr>
+      <w:r>
+        <w:rPr>
+          <w:rFonts w:ascii="Helvetica" w:hAnsi="Helvetica" w:cs="Helvetica"/>
+          <w:b/>
+          <w:noProof/>
+          <w:color w:val="2A2C2E"/>
+          <w:sz w:val="27"/>
+          <w:szCs w:val="27"/>
+          <w:u w:val="single"/>
+        </w:rPr>
+        <w:drawing>
+          <wp:inline distT="0" distB="0" distL="0" distR="0" wp14:anchorId="0B5DA2C5" wp14:editId="5683C5EE">
+            <wp:extent cx="5943600" cy="3341370"/>
+            <wp:effectExtent l="0" t="0" r="0" b="0"/>
+            <wp:docPr id="1" name="Picture 1"/>
+            <wp:cNvGraphicFramePr>
+              <a:graphicFrameLocks xmlns:a="http://schemas.openxmlformats.org/drawingml/2006/main" noChangeAspect="1"/>
+            </wp:cNvGraphicFramePr>
+            <a:graphic xmlns:a="http://schemas.openxmlformats.org/drawingml/2006/main">
+              <a:graphicData uri="http://schemas.openxmlformats.org/drawingml/2006/picture">
+                <pic:pic xmlns:pic="http://schemas.openxmlformats.org/drawingml/2006/picture">
+                  <pic:nvPicPr>
+                    <pic:cNvPr id="1" name="about.png"/>
+                    <pic:cNvPicPr/>
+                  </pic:nvPicPr>
+                  <pic:blipFill>
+                    <a:blip r:embed="rId7">
+                      <a:extLst>
+                        <a:ext uri="{28A0092B-C50C-407E-A947-70E740481C1C}">
+                          <a14:useLocalDpi xmlns:a14="http://schemas.microsoft.com/office/drawing/2010/main" val="0"/>
+                        </a:ext>
+                      </a:extLst>
+                    </a:blip>
+                    <a:stretch>
+                      <a:fillRect/>
+                    </a:stretch>
+                  </pic:blipFill>
+                  <pic:spPr>
+                    <a:xfrm>
+                      <a:off x="0" y="0"/>
+                      <a:ext cx="5943600" cy="3341370"/>
+                    </a:xfrm>
+                    <a:prstGeom prst="rect">
+                      <a:avLst/>
+                    </a:prstGeom>
+                  </pic:spPr>
+                </pic:pic>
+              </a:graphicData>
+            </a:graphic>
+          </wp:inline>
+        </w:drawing>
+      </w:r>
+    </w:p>
+    <w:p>
+      <w:pPr>
+        <w:pStyle w:val="NormalWeb"/>
+        <w:spacing w:before="120" w:beforeAutospacing="0" w:after="120" w:afterAutospacing="0"/>
+        <w:rPr>
+          <w:rFonts w:ascii="Helvetica" w:hAnsi="Helvetica" w:cs="Helvetica"/>
+          <w:b/>
+          <w:color w:val="2A2C2E"/>
+          <w:sz w:val="27"/>
+          <w:szCs w:val="27"/>
+          <w:u w:val="single"/>
+        </w:rPr>
+      </w:pPr>
+    </w:p>
+    <w:p>
+      <w:pPr>
+        <w:pStyle w:val="NormalWeb"/>
+        <w:spacing w:before="120" w:beforeAutospacing="0" w:after="120" w:afterAutospacing="0"/>
+        <w:rPr>
+          <w:rFonts w:ascii="Helvetica" w:hAnsi="Helvetica" w:cs="Helvetica"/>
+          <w:b/>
+          <w:color w:val="2A2C2E"/>
+          <w:sz w:val="27"/>
+          <w:szCs w:val="27"/>
+          <w:u w:val="single"/>
+        </w:rPr>
+      </w:pPr>
+    </w:p>
+    <w:p>
+      <w:pPr>
+        <w:pStyle w:val="NormalWeb"/>
+        <w:spacing w:before="120" w:beforeAutospacing="0" w:after="120" w:afterAutospacing="0"/>
+        <w:rPr>
+          <w:rFonts w:ascii="Helvetica" w:hAnsi="Helvetica" w:cs="Helvetica"/>
+          <w:b/>
+          <w:color w:val="2A2C2E"/>
+          <w:sz w:val="27"/>
+          <w:szCs w:val="27"/>
+          <w:u w:val="single"/>
+        </w:rPr>
+      </w:pPr>
+    </w:p>
+    <w:p>
+      <w:pPr>
+        <w:pStyle w:val="NormalWeb"/>
+        <w:spacing w:before="120" w:beforeAutospacing="0" w:after="120" w:afterAutospacing="0"/>
+        <w:rPr>
+          <w:rFonts w:ascii="Helvetica" w:hAnsi="Helvetica" w:cs="Helvetica"/>
+          <w:b/>
+          <w:color w:val="2A2C2E"/>
+          <w:sz w:val="27"/>
+          <w:szCs w:val="27"/>
+          <w:u w:val="single"/>
+        </w:rPr>
+      </w:pPr>
+    </w:p>
+    <w:p>
+      <w:pPr>
+        <w:pStyle w:val="NormalWeb"/>
+        <w:spacing w:before="120" w:beforeAutospacing="0" w:after="120" w:afterAutospacing="0"/>
+        <w:rPr>
+          <w:rFonts w:ascii="Helvetica" w:hAnsi="Helvetica" w:cs="Helvetica"/>
+          <w:b/>
+          <w:color w:val="2A2C2E"/>
+          <w:sz w:val="27"/>
+          <w:szCs w:val="27"/>
+          <w:u w:val="single"/>
+        </w:rPr>
+      </w:pPr>
+    </w:p>
+    <w:p>
+      <w:pPr>
+        <w:pStyle w:val="NormalWeb"/>
+        <w:spacing w:before="120" w:beforeAutospacing="0" w:after="120" w:afterAutospacing="0"/>
+        <w:rPr>
+          <w:rFonts w:ascii="Helvetica" w:hAnsi="Helvetica" w:cs="Helvetica"/>
+          <w:b/>
+          <w:color w:val="2A2C2E"/>
+          <w:sz w:val="27"/>
+          <w:szCs w:val="27"/>
+          <w:u w:val="single"/>
+        </w:rPr>
+      </w:pPr>
+      <w:r>
+        <w:rPr>
+          <w:rFonts w:ascii="Helvetica" w:hAnsi="Helvetica" w:cs="Helvetica"/>
+          <w:b/>
+          <w:noProof/>
+          <w:color w:val="2A2C2E"/>
+          <w:sz w:val="27"/>
+          <w:szCs w:val="27"/>
+          <w:u w:val="single"/>
+        </w:rPr>
+        <w:lastRenderedPageBreak/>
+        <w:drawing>
+          <wp:inline distT="0" distB="0" distL="0" distR="0" wp14:anchorId="596B0700" wp14:editId="04AF43BB">
+            <wp:extent cx="5943600" cy="3341370"/>
+            <wp:effectExtent l="0" t="0" r="0" b="0"/>
+            <wp:docPr id="2" name="Picture 2"/>
+            <wp:cNvGraphicFramePr>
+              <a:graphicFrameLocks xmlns:a="http://schemas.openxmlformats.org/drawingml/2006/main" noChangeAspect="1"/>
+            </wp:cNvGraphicFramePr>
+            <a:graphic xmlns:a="http://schemas.openxmlformats.org/drawingml/2006/main">
+              <a:graphicData uri="http://schemas.openxmlformats.org/drawingml/2006/picture">
+                <pic:pic xmlns:pic="http://schemas.openxmlformats.org/drawingml/2006/picture">
+                  <pic:nvPicPr>
+                    <pic:cNvPr id="2" name="account.png"/>
+                    <pic:cNvPicPr/>
+                  </pic:nvPicPr>
+                  <pic:blipFill>
+                    <a:blip r:embed="rId8">
+                      <a:extLst>
+                        <a:ext uri="{28A0092B-C50C-407E-A947-70E740481C1C}">
+                          <a14:useLocalDpi xmlns:a14="http://schemas.microsoft.com/office/drawing/2010/main" val="0"/>
+                        </a:ext>
+                      </a:extLst>
+                    </a:blip>
+                    <a:stretch>
+                      <a:fillRect/>
+                    </a:stretch>
+                  </pic:blipFill>
+                  <pic:spPr>
+                    <a:xfrm>
+                      <a:off x="0" y="0"/>
+                      <a:ext cx="5943600" cy="3341370"/>
+                    </a:xfrm>
+                    <a:prstGeom prst="rect">
+                      <a:avLst/>
+                    </a:prstGeom>
+                  </pic:spPr>
+                </pic:pic>
+              </a:graphicData>
+            </a:graphic>
+          </wp:inline>
+        </w:drawing>
+      </w:r>
+    </w:p>
+    <w:p>
+      <w:pPr>
+        <w:pStyle w:val="NormalWeb"/>
+        <w:spacing w:before="120" w:beforeAutospacing="0" w:after="120" w:afterAutospacing="0"/>
+        <w:rPr>
+          <w:rFonts w:ascii="Helvetica" w:hAnsi="Helvetica" w:cs="Helvetica"/>
+          <w:b/>
+          <w:color w:val="2A2C2E"/>
+          <w:sz w:val="27"/>
+          <w:szCs w:val="27"/>
+          <w:u w:val="single"/>
+        </w:rPr>
+      </w:pPr>
+    </w:p>
+    <w:p>
+      <w:pPr>
+        <w:pStyle w:val="NormalWeb"/>
+        <w:spacing w:before="120" w:beforeAutospacing="0" w:after="120" w:afterAutospacing="0"/>
+        <w:rPr>
+          <w:rFonts w:ascii="Helvetica" w:hAnsi="Helvetica" w:cs="Helvetica"/>
+          <w:b/>
+          <w:color w:val="2A2C2E"/>
+          <w:sz w:val="27"/>
+          <w:szCs w:val="27"/>
+          <w:u w:val="single"/>
+        </w:rPr>
+      </w:pPr>
+    </w:p>
+    <w:p>
+      <w:pPr>
+        <w:pStyle w:val="NormalWeb"/>
+        <w:spacing w:before="120" w:beforeAutospacing="0" w:after="120" w:afterAutospacing="0"/>
+        <w:rPr>
+          <w:rFonts w:ascii="Helvetica" w:hAnsi="Helvetica" w:cs="Helvetica"/>
+          <w:b/>
+          <w:color w:val="2A2C2E"/>
+          <w:sz w:val="27"/>
+          <w:szCs w:val="27"/>
+          <w:u w:val="single"/>
+        </w:rPr>
+      </w:pPr>
+    </w:p>
+    <w:p>
+      <w:pPr>
+        <w:pStyle w:val="NormalWeb"/>
+        <w:spacing w:before="120" w:beforeAutospacing="0" w:after="120" w:afterAutospacing="0"/>
+        <w:rPr>
+          <w:rFonts w:ascii="Helvetica" w:hAnsi="Helvetica" w:cs="Helvetica"/>
+          <w:b/>
+          <w:color w:val="2A2C2E"/>
+          <w:sz w:val="27"/>
+          <w:szCs w:val="27"/>
+          <w:u w:val="single"/>
+        </w:rPr>
+      </w:pPr>
+    </w:p>
+    <w:p>
+      <w:pPr>
+        <w:pStyle w:val="NormalWeb"/>
+        <w:spacing w:before="120" w:beforeAutospacing="0" w:after="120" w:afterAutospacing="0"/>
+        <w:rPr>
+          <w:rFonts w:ascii="Helvetica" w:hAnsi="Helvetica" w:cs="Helvetica"/>
+          <w:b/>
+          <w:color w:val="2A2C2E"/>
+          <w:sz w:val="27"/>
+          <w:szCs w:val="27"/>
+          <w:u w:val="single"/>
+        </w:rPr>
+      </w:pPr>
+    </w:p>
+    <w:p>
+      <w:pPr>
+        <w:pStyle w:val="NormalWeb"/>
+        <w:spacing w:before="120" w:beforeAutospacing="0" w:after="120" w:afterAutospacing="0"/>
+        <w:rPr>
+          <w:rFonts w:ascii="Helvetica" w:hAnsi="Helvetica" w:cs="Helvetica"/>
+          <w:b/>
+          <w:color w:val="2A2C2E"/>
+          <w:sz w:val="27"/>
+          <w:szCs w:val="27"/>
+          <w:u w:val="single"/>
+        </w:rPr>
+      </w:pPr>
+    </w:p>
+    <w:p>
+      <w:pPr>
+        <w:pStyle w:val="NormalWeb"/>
+        <w:spacing w:before="120" w:beforeAutospacing="0" w:after="120" w:afterAutospacing="0"/>
+        <w:rPr>
+          <w:rFonts w:ascii="Helvetica" w:hAnsi="Helvetica" w:cs="Helvetica"/>
+          <w:b/>
+          <w:color w:val="2A2C2E"/>
+          <w:sz w:val="27"/>
+          <w:szCs w:val="27"/>
+          <w:u w:val="single"/>
+        </w:rPr>
+      </w:pPr>
+    </w:p>
+    <w:p>
+      <w:pPr>
+        <w:pStyle w:val="NormalWeb"/>
+        <w:spacing w:before="120" w:beforeAutospacing="0" w:after="120" w:afterAutospacing="0"/>
+        <w:rPr>
+          <w:rFonts w:ascii="Helvetica" w:hAnsi="Helvetica" w:cs="Helvetica"/>
+          <w:b/>
+          <w:color w:val="2A2C2E"/>
+          <w:sz w:val="27"/>
+          <w:szCs w:val="27"/>
+          <w:u w:val="single"/>
+        </w:rPr>
+      </w:pPr>
+    </w:p>
+    <w:p>
+      <w:pPr>
+        <w:pStyle w:val="NormalWeb"/>
+        <w:spacing w:before="120" w:beforeAutospacing="0" w:after="120" w:afterAutospacing="0"/>
+        <w:rPr>
+          <w:rFonts w:ascii="Helvetica" w:hAnsi="Helvetica" w:cs="Helvetica"/>
+          <w:b/>
+          <w:color w:val="2A2C2E"/>
+          <w:sz w:val="27"/>
+          <w:szCs w:val="27"/>
+          <w:u w:val="single"/>
+        </w:rPr>
+      </w:pPr>
+    </w:p>
+    <w:p>
+      <w:pPr>
+        <w:pStyle w:val="NormalWeb"/>
+        <w:spacing w:before="120" w:beforeAutospacing="0" w:after="120" w:afterAutospacing="0"/>
+        <w:rPr>
+          <w:rFonts w:ascii="Helvetica" w:hAnsi="Helvetica" w:cs="Helvetica"/>
+          <w:b/>
+          <w:color w:val="2A2C2E"/>
+          <w:sz w:val="27"/>
+          <w:szCs w:val="27"/>
+          <w:u w:val="single"/>
+        </w:rPr>
+      </w:pPr>
+      <w:r>
+        <w:rPr>
+          <w:rFonts w:ascii="Helvetica" w:hAnsi="Helvetica" w:cs="Helvetica"/>
+          <w:b/>
+          <w:noProof/>
+          <w:color w:val="2A2C2E"/>
+          <w:sz w:val="27"/>
+          <w:szCs w:val="27"/>
+          <w:u w:val="single"/>
+        </w:rPr>
+        <w:lastRenderedPageBreak/>
+        <w:drawing>
+          <wp:inline distT="0" distB="0" distL="0" distR="0" wp14:anchorId="608782EC" wp14:editId="205FD777">
+            <wp:extent cx="5943600" cy="3341370"/>
+            <wp:effectExtent l="0" t="0" r="0" b="0"/>
+            <wp:docPr id="3" name="Picture 3"/>
+            <wp:cNvGraphicFramePr>
+              <a:graphicFrameLocks xmlns:a="http://schemas.openxmlformats.org/drawingml/2006/main" noChangeAspect="1"/>
+            </wp:cNvGraphicFramePr>
+            <a:graphic xmlns:a="http://schemas.openxmlformats.org/drawingml/2006/main">
+              <a:graphicData uri="http://schemas.openxmlformats.org/drawingml/2006/picture">
+                <pic:pic xmlns:pic="http://schemas.openxmlformats.org/drawingml/2006/picture">
+                  <pic:nvPicPr>
+                    <pic:cNvPr id="3" name="Screenshot (31).png"/>
+                    <pic:cNvPicPr/>
+                  </pic:nvPicPr>
+                  <pic:blipFill>
+                    <a:blip r:embed="rId9">
+                      <a:extLst>
+                        <a:ext uri="{28A0092B-C50C-407E-A947-70E740481C1C}">
+                          <a14:useLocalDpi xmlns:a14="http://schemas.microsoft.com/office/drawing/2010/main" val="0"/>
+                        </a:ext>
+                      </a:extLst>
+                    </a:blip>
+                    <a:stretch>
+                      <a:fillRect/>
+                    </a:stretch>
+                  </pic:blipFill>
+                  <pic:spPr>
+                    <a:xfrm>
+                      <a:off x="0" y="0"/>
+                      <a:ext cx="5943600" cy="3341370"/>
+                    </a:xfrm>
+                    <a:prstGeom prst="rect">
+                      <a:avLst/>
+                    </a:prstGeom>
+                  </pic:spPr>
+                </pic:pic>
+              </a:graphicData>
+            </a:graphic>
+          </wp:inline>
+        </w:drawing>
+      </w:r>
+    </w:p>
+    <w:p>
+      <w:pPr>
+        <w:pStyle w:val="NormalWeb"/>
+        <w:spacing w:before="120" w:beforeAutospacing="0" w:after="120" w:afterAutospacing="0"/>
+        <w:rPr>
+          <w:rFonts w:ascii="Helvetica" w:hAnsi="Helvetica" w:cs="Helvetica"/>
+          <w:b/>
+          <w:color w:val="2A2C2E"/>
+          <w:sz w:val="27"/>
+          <w:szCs w:val="27"/>
+          <w:u w:val="single"/>
+        </w:rPr>
+      </w:pPr>
+    </w:p>
+    <w:p>
+      <w:pPr>
+        <w:pStyle w:val="NormalWeb"/>
+        <w:spacing w:before="120" w:beforeAutospacing="0" w:after="120" w:afterAutospacing="0"/>
+        <w:rPr>
+          <w:rFonts w:ascii="Helvetica" w:hAnsi="Helvetica" w:cs="Helvetica"/>
+          <w:b/>
+          <w:color w:val="2A2C2E"/>
+          <w:sz w:val="27"/>
+          <w:szCs w:val="27"/>
+          <w:u w:val="single"/>
+        </w:rPr>
+      </w:pPr>
+    </w:p>
+    <w:p>
+      <w:pPr>
+        <w:pStyle w:val="NormalWeb"/>
+        <w:spacing w:before="120" w:beforeAutospacing="0" w:after="120" w:afterAutospacing="0"/>
+        <w:rPr>
+          <w:rFonts w:ascii="Helvetica" w:hAnsi="Helvetica" w:cs="Helvetica"/>
+          <w:b/>
+          <w:color w:val="2A2C2E"/>
+          <w:sz w:val="27"/>
+          <w:szCs w:val="27"/>
+          <w:u w:val="single"/>
+        </w:rPr>
+      </w:pPr>
+    </w:p>
+    <w:p>
+      <w:pPr>
+        <w:pStyle w:val="NormalWeb"/>
+        <w:spacing w:before="120" w:beforeAutospacing="0" w:after="120" w:afterAutospacing="0"/>
+        <w:rPr>
+          <w:rFonts w:ascii="Helvetica" w:hAnsi="Helvetica" w:cs="Helvetica"/>
+          <w:b/>
+          <w:color w:val="2A2C2E"/>
+          <w:sz w:val="27"/>
+          <w:szCs w:val="27"/>
+          <w:u w:val="single"/>
+        </w:rPr>
+      </w:pPr>
+    </w:p>
+    <w:p>
+      <w:pPr>
+        <w:pStyle w:val="NormalWeb"/>
+        <w:spacing w:before="120" w:beforeAutospacing="0" w:after="120" w:afterAutospacing="0"/>
+        <w:rPr>
+          <w:rFonts w:ascii="Helvetica" w:hAnsi="Helvetica" w:cs="Helvetica"/>
+          <w:b/>
+          <w:color w:val="2A2C2E"/>
+          <w:sz w:val="27"/>
+          <w:szCs w:val="27"/>
+          <w:u w:val="single"/>
+        </w:rPr>
+      </w:pPr>
+    </w:p>
+    <w:p>
+      <w:pPr>
+        <w:pStyle w:val="NormalWeb"/>
+        <w:spacing w:before="120" w:beforeAutospacing="0" w:after="120" w:afterAutospacing="0"/>
+        <w:rPr>
+          <w:rFonts w:ascii="Helvetica" w:hAnsi="Helvetica" w:cs="Helvetica"/>
+          <w:b/>
+          <w:color w:val="2A2C2E"/>
+          <w:sz w:val="27"/>
+          <w:szCs w:val="27"/>
+          <w:u w:val="single"/>
+        </w:rPr>
+      </w:pPr>
+    </w:p>
+    <w:p>
+      <w:pPr>
+        <w:pStyle w:val="NormalWeb"/>
+        <w:spacing w:before="120" w:beforeAutospacing="0" w:after="120" w:afterAutospacing="0"/>
+        <w:rPr>
+          <w:rFonts w:ascii="Helvetica" w:hAnsi="Helvetica" w:cs="Helvetica"/>
+          <w:b/>
+          <w:color w:val="2A2C2E"/>
+          <w:sz w:val="27"/>
+          <w:szCs w:val="27"/>
+          <w:u w:val="single"/>
+        </w:rPr>
+      </w:pPr>
+      <w:r>
+        <w:rPr>
+          <w:rFonts w:ascii="Helvetica" w:hAnsi="Helvetica" w:cs="Helvetica"/>
+          <w:b/>
+          <w:noProof/>
+          <w:color w:val="2A2C2E"/>
+          <w:sz w:val="27"/>
+          <w:szCs w:val="27"/>
+          <w:u w:val="single"/>
+        </w:rPr>
+        <w:lastRenderedPageBreak/>
+        <w:drawing>
+          <wp:inline distT="0" distB="0" distL="0" distR="0" wp14:anchorId="28B6BA1A" wp14:editId="0870F9C0">
+            <wp:extent cx="5943600" cy="3341370"/>
+            <wp:effectExtent l="0" t="0" r="0" b="0"/>
+            <wp:docPr id="4" name="Picture 4"/>
+            <wp:cNvGraphicFramePr>
+              <a:graphicFrameLocks xmlns:a="http://schemas.openxmlformats.org/drawingml/2006/main" noChangeAspect="1"/>
+            </wp:cNvGraphicFramePr>
+            <a:graphic xmlns:a="http://schemas.openxmlformats.org/drawingml/2006/main">
+              <a:graphicData uri="http://schemas.openxmlformats.org/drawingml/2006/picture">
+                <pic:pic xmlns:pic="http://schemas.openxmlformats.org/drawingml/2006/picture">
+                  <pic:nvPicPr>
+                    <pic:cNvPr id="4" name="grid.png"/>
+                    <pic:cNvPicPr/>
+                  </pic:nvPicPr>
+                  <pic:blipFill>
+                    <a:blip r:embed="rId10">
+                      <a:extLst>
+                        <a:ext uri="{28A0092B-C50C-407E-A947-70E740481C1C}">
+                          <a14:useLocalDpi xmlns:a14="http://schemas.microsoft.com/office/drawing/2010/main" val="0"/>
+                        </a:ext>
+                      </a:extLst>
+                    </a:blip>
+                    <a:stretch>
+                      <a:fillRect/>
+                    </a:stretch>
+                  </pic:blipFill>
+                  <pic:spPr>
+                    <a:xfrm>
+                      <a:off x="0" y="0"/>
+                      <a:ext cx="5943600" cy="3341370"/>
+                    </a:xfrm>
+                    <a:prstGeom prst="rect">
+                      <a:avLst/>
+                    </a:prstGeom>
+                  </pic:spPr>
+                </pic:pic>
+              </a:graphicData>
+            </a:graphic>
+          </wp:inline>
+        </w:drawing>
+      </w:r>
+    </w:p>
+    <w:p>
+      <w:pPr>
+        <w:pStyle w:val="NormalWeb"/>
+        <w:spacing w:before="120" w:beforeAutospacing="0" w:after="120" w:afterAutospacing="0"/>
+        <w:rPr>
+          <w:rFonts w:ascii="Helvetica" w:hAnsi="Helvetica" w:cs="Helvetica"/>
+          <w:b/>
+          <w:color w:val="2A2C2E"/>
+          <w:sz w:val="27"/>
+          <w:szCs w:val="27"/>
+          <w:u w:val="single"/>
+        </w:rPr>
+      </w:pPr>
+    </w:p>
+    <w:p>
+      <w:pPr>
+        <w:pStyle w:val="NormalWeb"/>
+        <w:spacing w:before="120" w:beforeAutospacing="0" w:after="120" w:afterAutospacing="0"/>
+        <w:rPr>
+          <w:rFonts w:ascii="Helvetica" w:hAnsi="Helvetica" w:cs="Helvetica"/>
+          <w:b/>
+          <w:color w:val="2A2C2E"/>
+          <w:sz w:val="27"/>
+          <w:szCs w:val="27"/>
+          <w:u w:val="single"/>
+        </w:rPr>
+      </w:pPr>
+    </w:p>
+    <w:p>
+      <w:pPr>
+        <w:pStyle w:val="NormalWeb"/>
+        <w:spacing w:before="120" w:beforeAutospacing="0" w:after="120" w:afterAutospacing="0"/>
+        <w:rPr>
+          <w:rFonts w:ascii="Helvetica" w:hAnsi="Helvetica" w:cs="Helvetica"/>
+          <w:b/>
+          <w:color w:val="2A2C2E"/>
+          <w:sz w:val="27"/>
+          <w:szCs w:val="27"/>
+          <w:u w:val="single"/>
+        </w:rPr>
+      </w:pPr>
+    </w:p>
+    <w:p>
+      <w:pPr>
+        <w:pStyle w:val="NormalWeb"/>
+        <w:spacing w:before="120" w:beforeAutospacing="0" w:after="120" w:afterAutospacing="0"/>
+        <w:rPr>
+          <w:rFonts w:ascii="Helvetica" w:hAnsi="Helvetica" w:cs="Helvetica"/>
+          <w:b/>
+          <w:color w:val="2A2C2E"/>
+          <w:sz w:val="27"/>
+          <w:szCs w:val="27"/>
+          <w:u w:val="single"/>
+        </w:rPr>
+      </w:pPr>
+    </w:p>
+    <w:p>
+      <w:pPr>
+        <w:pStyle w:val="NormalWeb"/>
+        <w:spacing w:before="120" w:beforeAutospacing="0" w:after="120" w:afterAutospacing="0"/>
+        <w:rPr>
+          <w:rFonts w:ascii="Helvetica" w:hAnsi="Helvetica" w:cs="Helvetica"/>
+          <w:b/>
+          <w:color w:val="2A2C2E"/>
+          <w:sz w:val="27"/>
+          <w:szCs w:val="27"/>
+          <w:u w:val="single"/>
+        </w:rPr>
+      </w:pPr>
+    </w:p>
+    <w:p>
+      <w:pPr>
+        <w:pStyle w:val="NormalWeb"/>
+        <w:spacing w:before="120" w:beforeAutospacing="0" w:after="120" w:afterAutospacing="0"/>
+        <w:rPr>
+          <w:rFonts w:ascii="Helvetica" w:hAnsi="Helvetica" w:cs="Helvetica"/>
+          <w:b/>
+          <w:color w:val="2A2C2E"/>
+          <w:sz w:val="27"/>
+          <w:szCs w:val="27"/>
+          <w:u w:val="single"/>
+        </w:rPr>
+      </w:pPr>
+    </w:p>
+    <w:p>
+      <w:pPr>
+        <w:pStyle w:val="NormalWeb"/>
+        <w:spacing w:before="120" w:beforeAutospacing="0" w:after="120" w:afterAutospacing="0"/>
+        <w:rPr>
+          <w:rFonts w:ascii="Helvetica" w:hAnsi="Helvetica" w:cs="Helvetica"/>
+          <w:b/>
+          <w:color w:val="2A2C2E"/>
+          <w:sz w:val="27"/>
+          <w:szCs w:val="27"/>
+          <w:u w:val="single"/>
+        </w:rPr>
+      </w:pPr>
+    </w:p>
+    <w:p>
+      <w:pPr>
+        <w:pStyle w:val="NormalWeb"/>
+        <w:shd w:val="clear" w:color="auto" w:fill="FFFFFF"/>
+        <w:spacing w:before="120" w:beforeAutospacing="0" w:after="120" w:afterAutospacing="0"/>
+        <w:rPr>
+          <w:rFonts w:ascii="Helvetica" w:hAnsi="Helvetica" w:cs="Helvetica"/>
+          <w:b/>
+          <w:color w:val="2A2C2E"/>
+          <w:sz w:val="27"/>
+          <w:szCs w:val="27"/>
+        </w:rPr>
+      </w:pPr>
+    </w:p>
+    <w:p>
+      <w:pPr>
+        <w:pStyle w:val="NormalWeb"/>
+        <w:shd w:val="clear" w:color="auto" w:fill="FFFFFF"/>
+        <w:spacing w:before="120" w:beforeAutospacing="0" w:after="120" w:afterAutospacing="0"/>
+        <w:rPr>
+          <w:rFonts w:ascii="Helvetica" w:hAnsi="Helvetica" w:cs="Helvetica"/>
+          <w:b/>
+          <w:color w:val="2A2C2E"/>
+          <w:sz w:val="27"/>
+          <w:szCs w:val="27"/>
+        </w:rPr>
+      </w:pPr>
+      <w:bookmarkStart w:id="2" w:name="_GoBack"/>
+      <w:r>
+        <w:rPr>
+          <w:rFonts w:ascii="Helvetica" w:hAnsi="Helvetica" w:cs="Helvetica"/>
+          <w:b/>
+          <w:noProof/>
+          <w:color w:val="2A2C2E"/>
+          <w:sz w:val="27"/>
+          <w:szCs w:val="27"/>
+        </w:rPr>
+        <w:lastRenderedPageBreak/>
+        <w:drawing>
+          <wp:inline distT="0" distB="0" distL="0" distR="0" wp14:anchorId="1763E6B2" wp14:editId="4B2AEA4B">
+            <wp:extent cx="5943600" cy="3341370"/>
+            <wp:effectExtent l="0" t="0" r="0" b="0"/>
+            <wp:docPr id="5" name="Picture 5"/>
+            <wp:cNvGraphicFramePr>
+              <a:graphicFrameLocks xmlns:a="http://schemas.openxmlformats.org/drawingml/2006/main" noChangeAspect="1"/>
+            </wp:cNvGraphicFramePr>
+            <a:graphic xmlns:a="http://schemas.openxmlformats.org/drawingml/2006/main">
+              <a:graphicData uri="http://schemas.openxmlformats.org/drawingml/2006/picture">
+                <pic:pic xmlns:pic="http://schemas.openxmlformats.org/drawingml/2006/picture">
+                  <pic:nvPicPr>
+                    <pic:cNvPr id="5" name="track.png"/>
+                    <pic:cNvPicPr/>
+                  </pic:nvPicPr>
+                  <pic:blipFill>
+                    <a:blip r:embed="rId11">
+                      <a:extLst>
+                        <a:ext uri="{28A0092B-C50C-407E-A947-70E740481C1C}">
+                          <a14:useLocalDpi xmlns:a14="http://schemas.microsoft.com/office/drawing/2010/main" val="0"/>
+                        </a:ext>
+                      </a:extLst>
+                    </a:blip>
+                    <a:stretch>
+                      <a:fillRect/>
+                    </a:stretch>
+                  </pic:blipFill>
+                  <pic:spPr>
+                    <a:xfrm>
+                      <a:off x="0" y="0"/>
+                      <a:ext cx="5943600" cy="3341370"/>
+                    </a:xfrm>
+                    <a:prstGeom prst="rect">
+                      <a:avLst/>
+                    </a:prstGeom>
+                  </pic:spPr>
+                </pic:pic>
+              </a:graphicData>
+            </a:graphic>
+          </wp:inline>
+        </w:drawing>
+      </w:r>
+      <w:bookmarkEnd w:id="2"/>
     </w:p>
     <w:p>
       <w:pPr>
@@ -5651,8 +6754,319 @@
         </w:rPr>
         <w:t xml:space="preserve"> E</w:t>
       </w:r>
-      <w:bookmarkStart w:id="2" w:name="_GoBack"/>
-      <w:bookmarkEnd w:id="2"/>
+    </w:p>
+    <w:p>
+      <w:pPr>
+        <w:pStyle w:val="NormalWeb"/>
+        <w:shd w:val="clear" w:color="auto" w:fill="FFFFFF"/>
+        <w:spacing w:before="120" w:beforeAutospacing="0" w:after="120" w:afterAutospacing="0"/>
+        <w:rPr>
+          <w:rFonts w:ascii="Helvetica" w:hAnsi="Helvetica" w:cs="Helvetica"/>
+          <w:color w:val="2A2C2E"/>
+          <w:sz w:val="27"/>
+          <w:szCs w:val="27"/>
+        </w:rPr>
+      </w:pPr>
+      <w:r>
+        <w:rPr>
+          <w:rFonts w:ascii="Helvetica" w:hAnsi="Helvetica" w:cs="Helvetica"/>
+          <w:color w:val="2A2C2E"/>
+          <w:sz w:val="27"/>
+          <w:szCs w:val="27"/>
+        </w:rPr>
+        <w:t>Vamsi Kumar</w:t>
+      </w:r>
+    </w:p>
+    <w:p>
+      <w:pPr>
+        <w:pStyle w:val="NormalWeb"/>
+        <w:shd w:val="clear" w:color="auto" w:fill="FFFFFF"/>
+        <w:spacing w:before="120" w:beforeAutospacing="0" w:after="120" w:afterAutospacing="0"/>
+        <w:rPr>
+          <w:rFonts w:ascii="Helvetica" w:hAnsi="Helvetica" w:cs="Helvetica"/>
+          <w:color w:val="2A2C2E"/>
+          <w:sz w:val="27"/>
+          <w:szCs w:val="27"/>
+        </w:rPr>
+      </w:pPr>
+    </w:p>
+    <w:p>
+      <w:pPr>
+        <w:pStyle w:val="NormalWeb"/>
+        <w:shd w:val="clear" w:color="auto" w:fill="FFFFFF"/>
+        <w:spacing w:before="120" w:beforeAutospacing="0" w:after="120" w:afterAutospacing="0"/>
+        <w:rPr>
+          <w:rFonts w:ascii="Helvetica" w:hAnsi="Helvetica" w:cs="Helvetica"/>
+          <w:color w:val="2A2C2E"/>
+          <w:sz w:val="27"/>
+          <w:szCs w:val="27"/>
+        </w:rPr>
+      </w:pPr>
+    </w:p>
+    <w:p>
+      <w:pPr>
+        <w:pStyle w:val="NormalWeb"/>
+        <w:shd w:val="clear" w:color="auto" w:fill="FFFFFF"/>
+        <w:spacing w:before="120" w:beforeAutospacing="0" w:after="120" w:afterAutospacing="0"/>
+        <w:rPr>
+          <w:rFonts w:ascii="Helvetica" w:hAnsi="Helvetica" w:cs="Helvetica"/>
+          <w:color w:val="2A2C2E"/>
+          <w:sz w:val="27"/>
+          <w:szCs w:val="27"/>
+        </w:rPr>
+      </w:pPr>
+    </w:p>
+    <w:p>
+      <w:pPr>
+        <w:pStyle w:val="NormalWeb"/>
+        <w:shd w:val="clear" w:color="auto" w:fill="FFFFFF"/>
+        <w:spacing w:before="120" w:beforeAutospacing="0" w:after="120" w:afterAutospacing="0"/>
+        <w:rPr>
+          <w:rFonts w:ascii="Helvetica" w:hAnsi="Helvetica" w:cs="Helvetica"/>
+          <w:color w:val="2A2C2E"/>
+          <w:sz w:val="27"/>
+          <w:szCs w:val="27"/>
+        </w:rPr>
+      </w:pPr>
+    </w:p>
+    <w:p>
+      <w:pPr>
+        <w:pStyle w:val="NormalWeb"/>
+        <w:shd w:val="clear" w:color="auto" w:fill="FFFFFF"/>
+        <w:spacing w:before="120" w:beforeAutospacing="0" w:after="120" w:afterAutospacing="0"/>
+        <w:rPr>
+          <w:rFonts w:ascii="Helvetica" w:hAnsi="Helvetica" w:cs="Helvetica"/>
+          <w:color w:val="2A2C2E"/>
+          <w:sz w:val="27"/>
+          <w:szCs w:val="27"/>
+        </w:rPr>
+      </w:pPr>
+    </w:p>
+    <w:p>
+      <w:pPr>
+        <w:pStyle w:val="NormalWeb"/>
+        <w:shd w:val="clear" w:color="auto" w:fill="FFFFFF"/>
+        <w:spacing w:before="120" w:beforeAutospacing="0" w:after="120" w:afterAutospacing="0"/>
+        <w:rPr>
+          <w:rFonts w:ascii="Helvetica" w:hAnsi="Helvetica" w:cs="Helvetica"/>
+          <w:color w:val="2A2C2E"/>
+          <w:sz w:val="27"/>
+          <w:szCs w:val="27"/>
+        </w:rPr>
+      </w:pPr>
+    </w:p>
+    <w:p>
+      <w:pPr>
+        <w:pStyle w:val="NormalWeb"/>
+        <w:shd w:val="clear" w:color="auto" w:fill="FFFFFF"/>
+        <w:spacing w:before="120" w:beforeAutospacing="0" w:after="120" w:afterAutospacing="0"/>
+        <w:rPr>
+          <w:rFonts w:ascii="Helvetica" w:hAnsi="Helvetica" w:cs="Helvetica"/>
+          <w:color w:val="2A2C2E"/>
+          <w:sz w:val="27"/>
+          <w:szCs w:val="27"/>
+        </w:rPr>
+      </w:pPr>
+    </w:p>
+    <w:p>
+      <w:pPr>
+        <w:pStyle w:val="NormalWeb"/>
+        <w:shd w:val="clear" w:color="auto" w:fill="FFFFFF"/>
+        <w:spacing w:before="120" w:beforeAutospacing="0" w:after="120" w:afterAutospacing="0"/>
+        <w:rPr>
+          <w:rFonts w:ascii="Helvetica" w:hAnsi="Helvetica" w:cs="Helvetica"/>
+          <w:color w:val="2A2C2E"/>
+          <w:sz w:val="27"/>
+          <w:szCs w:val="27"/>
+        </w:rPr>
+      </w:pPr>
+    </w:p>
+    <w:p>
+      <w:pPr>
+        <w:pStyle w:val="NormalWeb"/>
+        <w:shd w:val="clear" w:color="auto" w:fill="FFFFFF"/>
+        <w:spacing w:before="120" w:beforeAutospacing="0" w:after="120" w:afterAutospacing="0"/>
+        <w:rPr>
+          <w:rFonts w:ascii="Helvetica" w:hAnsi="Helvetica" w:cs="Helvetica"/>
+          <w:color w:val="2A2C2E"/>
+          <w:sz w:val="27"/>
+          <w:szCs w:val="27"/>
+        </w:rPr>
+      </w:pPr>
+    </w:p>
+    <w:p>
+      <w:pPr>
+        <w:pStyle w:val="NormalWeb"/>
+        <w:shd w:val="clear" w:color="auto" w:fill="FFFFFF"/>
+        <w:spacing w:before="120" w:beforeAutospacing="0" w:after="120" w:afterAutospacing="0"/>
+        <w:rPr>
+          <w:rFonts w:ascii="Helvetica" w:hAnsi="Helvetica" w:cs="Helvetica"/>
+          <w:color w:val="2A2C2E"/>
+          <w:sz w:val="27"/>
+          <w:szCs w:val="27"/>
+        </w:rPr>
+      </w:pPr>
+    </w:p>
+    <w:p>
+      <w:pPr>
+        <w:pStyle w:val="NormalWeb"/>
+        <w:shd w:val="clear" w:color="auto" w:fill="FFFFFF"/>
+        <w:spacing w:before="120" w:beforeAutospacing="0" w:after="120" w:afterAutospacing="0"/>
+        <w:rPr>
+          <w:rFonts w:ascii="Helvetica" w:hAnsi="Helvetica" w:cs="Helvetica"/>
+          <w:color w:val="2A2C2E"/>
+          <w:sz w:val="27"/>
+          <w:szCs w:val="27"/>
+        </w:rPr>
+      </w:pPr>
+    </w:p>
+    <w:p>
+      <w:pPr>
+        <w:pStyle w:val="NormalWeb"/>
+        <w:shd w:val="clear" w:color="auto" w:fill="FFFFFF"/>
+        <w:spacing w:before="120" w:beforeAutospacing="0" w:after="120" w:afterAutospacing="0"/>
+        <w:rPr>
+          <w:rFonts w:ascii="Helvetica" w:hAnsi="Helvetica" w:cs="Helvetica"/>
+          <w:color w:val="2A2C2E"/>
+          <w:sz w:val="27"/>
+          <w:szCs w:val="27"/>
+        </w:rPr>
+      </w:pPr>
+    </w:p>
+    <w:p>
+      <w:pPr>
+        <w:pStyle w:val="NormalWeb"/>
+        <w:shd w:val="clear" w:color="auto" w:fill="FFFFFF"/>
+        <w:spacing w:before="120" w:beforeAutospacing="0" w:after="120" w:afterAutospacing="0"/>
+        <w:rPr>
+          <w:rFonts w:ascii="Helvetica" w:hAnsi="Helvetica" w:cs="Helvetica"/>
+          <w:color w:val="2A2C2E"/>
+          <w:sz w:val="27"/>
+          <w:szCs w:val="27"/>
+        </w:rPr>
+      </w:pPr>
+      <w:r>
+        <w:rPr>
+          <w:rFonts w:ascii="Helvetica" w:hAnsi="Helvetica" w:cs="Helvetica"/>
+          <w:color w:val="2A2C2E"/>
+          <w:sz w:val="27"/>
+          <w:szCs w:val="27"/>
+        </w:rPr>
+        <w:t xml:space="preserve">    </w:t>
+      </w:r>
+    </w:p>
+    <w:p>
+      <w:pPr>
+        <w:pStyle w:val="NormalWeb"/>
+        <w:shd w:val="clear" w:color="auto" w:fill="FFFFFF"/>
+        <w:spacing w:before="120" w:beforeAutospacing="0" w:after="120" w:afterAutospacing="0"/>
+        <w:rPr>
+          <w:rFonts w:ascii="Helvetica" w:hAnsi="Helvetica" w:cs="Helvetica"/>
+          <w:color w:val="2A2C2E"/>
+          <w:sz w:val="27"/>
+          <w:szCs w:val="27"/>
+        </w:rPr>
+      </w:pPr>
+    </w:p>
+    <w:p>
+      <w:pPr>
+        <w:pStyle w:val="NormalWeb"/>
+        <w:shd w:val="clear" w:color="auto" w:fill="FFFFFF"/>
+        <w:spacing w:before="120" w:beforeAutospacing="0" w:after="120" w:afterAutospacing="0"/>
+        <w:rPr>
+          <w:rFonts w:ascii="Helvetica" w:hAnsi="Helvetica" w:cs="Helvetica"/>
+          <w:color w:val="2A2C2E"/>
+          <w:sz w:val="27"/>
+          <w:szCs w:val="27"/>
+        </w:rPr>
+      </w:pPr>
+    </w:p>
+    <w:p>
+      <w:pPr>
+        <w:pStyle w:val="NormalWeb"/>
+        <w:shd w:val="clear" w:color="auto" w:fill="FFFFFF"/>
+        <w:spacing w:before="120" w:beforeAutospacing="0" w:after="120" w:afterAutospacing="0"/>
+        <w:rPr>
+          <w:rFonts w:ascii="Helvetica" w:hAnsi="Helvetica" w:cs="Helvetica"/>
+          <w:color w:val="2A2C2E"/>
+          <w:sz w:val="27"/>
+          <w:szCs w:val="27"/>
+        </w:rPr>
+      </w:pPr>
+    </w:p>
+    <w:p>
+      <w:pPr>
+        <w:pStyle w:val="NormalWeb"/>
+        <w:shd w:val="clear" w:color="auto" w:fill="FFFFFF"/>
+        <w:spacing w:before="120" w:beforeAutospacing="0" w:after="120" w:afterAutospacing="0"/>
+        <w:rPr>
+          <w:rFonts w:ascii="Helvetica" w:hAnsi="Helvetica" w:cs="Helvetica"/>
+          <w:color w:val="2A2C2E"/>
+          <w:sz w:val="27"/>
+          <w:szCs w:val="27"/>
+        </w:rPr>
+      </w:pPr>
+    </w:p>
+    <w:p>
+      <w:pPr>
+        <w:pStyle w:val="NormalWeb"/>
+        <w:shd w:val="clear" w:color="auto" w:fill="FFFFFF"/>
+        <w:spacing w:before="120" w:beforeAutospacing="0" w:after="120" w:afterAutospacing="0"/>
+        <w:rPr>
+          <w:rFonts w:ascii="Helvetica" w:hAnsi="Helvetica" w:cs="Helvetica"/>
+          <w:color w:val="2A2C2E"/>
+          <w:sz w:val="27"/>
+          <w:szCs w:val="27"/>
+        </w:rPr>
+      </w:pPr>
+    </w:p>
+    <w:p>
+      <w:pPr>
+        <w:pStyle w:val="NormalWeb"/>
+        <w:shd w:val="clear" w:color="auto" w:fill="FFFFFF"/>
+        <w:spacing w:before="120" w:beforeAutospacing="0" w:after="120" w:afterAutospacing="0"/>
+        <w:rPr>
+          <w:rFonts w:ascii="Helvetica" w:hAnsi="Helvetica" w:cs="Helvetica"/>
+          <w:color w:val="2A2C2E"/>
+          <w:sz w:val="27"/>
+          <w:szCs w:val="27"/>
+        </w:rPr>
+      </w:pPr>
+      <w:r>
+        <w:rPr>
+          <w:rFonts w:ascii="Helvetica" w:hAnsi="Helvetica" w:cs="Helvetica"/>
+          <w:color w:val="2A2C2E"/>
+          <w:sz w:val="27"/>
+          <w:szCs w:val="27"/>
+        </w:rPr>
+        <w:br/>
+      </w:r>
+    </w:p>
+    <w:p>
+      <w:pPr>
+        <w:pStyle w:val="NormalWeb"/>
+        <w:shd w:val="clear" w:color="auto" w:fill="FFFFFF"/>
+        <w:spacing w:before="120" w:beforeAutospacing="0" w:after="120" w:afterAutospacing="0"/>
+        <w:rPr>
+          <w:rFonts w:ascii="Helvetica" w:hAnsi="Helvetica" w:cs="Helvetica"/>
+          <w:color w:val="2A2C2E"/>
+          <w:sz w:val="27"/>
+          <w:szCs w:val="27"/>
+        </w:rPr>
+      </w:pPr>
+    </w:p>
+    <w:p>
+      <w:pPr>
+        <w:pStyle w:val="NormalWeb"/>
+        <w:shd w:val="clear" w:color="auto" w:fill="FFFFFF"/>
+        <w:spacing w:before="120" w:beforeAutospacing="0" w:after="120" w:afterAutospacing="0"/>
+        <w:rPr>
+          <w:rFonts w:ascii="Helvetica" w:hAnsi="Helvetica" w:cs="Helvetica"/>
+          <w:color w:val="2A2C2E"/>
+          <w:sz w:val="27"/>
+          <w:szCs w:val="27"/>
+        </w:rPr>
+      </w:pPr>
     </w:p>
     <w:sectPr>
       <w:pgSz w:w="12240" w:h="15840"/>

</xml_diff>

<commit_message>
made changes in login signup and about us page
</commit_message>
<xml_diff>
--- a/report/Project Documentation.docx
+++ b/report/Project Documentation.docx
@@ -5009,7 +5009,6 @@
                 <w:szCs w:val="27"/>
               </w:rPr>
             </w:pPr>
-            <w:proofErr w:type="spellStart"/>
             <w:r>
               <w:rPr>
                 <w:rFonts w:ascii="Helvetica" w:hAnsi="Helvetica" w:cs="Helvetica"/>
@@ -5020,7 +5019,6 @@
               </w:rPr>
               <w:t>Ashitha</w:t>
             </w:r>
-            <w:proofErr w:type="spellEnd"/>
           </w:p>
         </w:tc>
         <w:tc>
@@ -5097,7 +5095,6 @@
                 <w:szCs w:val="27"/>
               </w:rPr>
             </w:pPr>
-            <w:proofErr w:type="spellStart"/>
             <w:r>
               <w:rPr>
                 <w:rFonts w:ascii="Helvetica" w:hAnsi="Helvetica" w:cs="Helvetica"/>
@@ -5108,7 +5105,6 @@
               </w:rPr>
               <w:t>Ashitha</w:t>
             </w:r>
-            <w:proofErr w:type="spellEnd"/>
           </w:p>
         </w:tc>
         <w:tc>
@@ -5283,7 +5279,6 @@
                 <w:szCs w:val="27"/>
               </w:rPr>
             </w:pPr>
-            <w:proofErr w:type="spellStart"/>
             <w:r>
               <w:rPr>
                 <w:rFonts w:ascii="Helvetica" w:hAnsi="Helvetica" w:cs="Helvetica"/>
@@ -5294,7 +5289,6 @@
               </w:rPr>
               <w:t>Ashitha</w:t>
             </w:r>
-            <w:proofErr w:type="spellEnd"/>
           </w:p>
         </w:tc>
         <w:tc>
@@ -5383,7 +5377,6 @@
                 <w:szCs w:val="27"/>
               </w:rPr>
             </w:pPr>
-            <w:proofErr w:type="spellStart"/>
             <w:r>
               <w:rPr>
                 <w:rFonts w:ascii="Helvetica" w:hAnsi="Helvetica" w:cs="Helvetica"/>
@@ -5394,7 +5387,6 @@
               </w:rPr>
               <w:t>Ashitha</w:t>
             </w:r>
-            <w:proofErr w:type="spellEnd"/>
           </w:p>
         </w:tc>
         <w:tc>
@@ -5483,7 +5475,6 @@
                 <w:szCs w:val="27"/>
               </w:rPr>
             </w:pPr>
-            <w:proofErr w:type="spellStart"/>
             <w:r>
               <w:rPr>
                 <w:rFonts w:ascii="Helvetica" w:hAnsi="Helvetica" w:cs="Helvetica"/>
@@ -5494,7 +5485,6 @@
               </w:rPr>
               <w:t>Ashitha</w:t>
             </w:r>
-            <w:proofErr w:type="spellEnd"/>
           </w:p>
         </w:tc>
         <w:tc>
@@ -5571,7 +5561,6 @@
                 <w:szCs w:val="27"/>
               </w:rPr>
             </w:pPr>
-            <w:proofErr w:type="spellStart"/>
             <w:r>
               <w:rPr>
                 <w:rFonts w:ascii="Helvetica" w:hAnsi="Helvetica" w:cs="Helvetica"/>
@@ -5582,7 +5571,6 @@
               </w:rPr>
               <w:t>Ashitha</w:t>
             </w:r>
-            <w:proofErr w:type="spellEnd"/>
           </w:p>
         </w:tc>
         <w:tc>
@@ -6208,7 +6196,6 @@
                 <w:szCs w:val="27"/>
               </w:rPr>
             </w:pPr>
-            <w:proofErr w:type="spellStart"/>
             <w:r>
               <w:rPr>
                 <w:rFonts w:ascii="Helvetica" w:hAnsi="Helvetica" w:cs="Helvetica"/>
@@ -6219,7 +6206,6 @@
               </w:rPr>
               <w:t>Ashitha</w:t>
             </w:r>
-            <w:proofErr w:type="spellEnd"/>
           </w:p>
         </w:tc>
         <w:tc>
@@ -6299,7 +6285,6 @@
                 <w:szCs w:val="27"/>
               </w:rPr>
             </w:pPr>
-            <w:proofErr w:type="spellStart"/>
             <w:r>
               <w:rPr>
                 <w:rFonts w:ascii="Helvetica" w:hAnsi="Helvetica" w:cs="Helvetica"/>
@@ -6310,7 +6295,6 @@
               </w:rPr>
               <w:t>Ashitha</w:t>
             </w:r>
-            <w:proofErr w:type="spellEnd"/>
           </w:p>
         </w:tc>
         <w:tc>
@@ -6433,6 +6417,95 @@
                 <w:szCs w:val="27"/>
               </w:rPr>
               <w:t>Designed user signup backend</w:t>
+            </w:r>
+          </w:p>
+        </w:tc>
+      </w:tr>
+      <w:tr>
+        <w:tc>
+          <w:tcPr>
+            <w:tcW w:w="2425" w:type="dxa"/>
+          </w:tcPr>
+          <w:p>
+            <w:pPr>
+              <w:pStyle w:val="NormalWeb"/>
+              <w:spacing w:before="120" w:beforeAutospacing="0" w:after="120" w:afterAutospacing="0"/>
+              <w:rPr>
+                <w:rFonts w:ascii="Helvetica" w:hAnsi="Helvetica" w:cs="Helvetica"/>
+                <w:b/>
+                <w:color w:val="2A2C2E"/>
+                <w:sz w:val="27"/>
+                <w:szCs w:val="27"/>
+              </w:rPr>
+            </w:pPr>
+            <w:r>
+              <w:rPr>
+                <w:rFonts w:ascii="Helvetica" w:hAnsi="Helvetica" w:cs="Helvetica"/>
+                <w:b/>
+                <w:color w:val="2A2C2E"/>
+                <w:sz w:val="27"/>
+                <w:szCs w:val="27"/>
+              </w:rPr>
+              <w:t>AB-120219-0800</w:t>
+            </w:r>
+          </w:p>
+        </w:tc>
+        <w:tc>
+          <w:tcPr>
+            <w:tcW w:w="1530" w:type="dxa"/>
+          </w:tcPr>
+          <w:p>
+            <w:pPr>
+              <w:pStyle w:val="NormalWeb"/>
+              <w:spacing w:before="120" w:beforeAutospacing="0" w:after="120" w:afterAutospacing="0"/>
+              <w:rPr>
+                <w:rFonts w:ascii="Helvetica" w:hAnsi="Helvetica" w:cs="Helvetica"/>
+                <w:b/>
+                <w:color w:val="2A2C2E"/>
+                <w:sz w:val="27"/>
+                <w:szCs w:val="27"/>
+              </w:rPr>
+            </w:pPr>
+            <w:r>
+              <w:rPr>
+                <w:rFonts w:ascii="Helvetica" w:hAnsi="Helvetica" w:cs="Helvetica"/>
+                <w:b/>
+                <w:color w:val="2A2C2E"/>
+                <w:sz w:val="27"/>
+                <w:szCs w:val="27"/>
+              </w:rPr>
+              <w:t>Ashitha</w:t>
+            </w:r>
+          </w:p>
+        </w:tc>
+        <w:tc>
+          <w:tcPr>
+            <w:tcW w:w="5395" w:type="dxa"/>
+          </w:tcPr>
+          <w:p>
+            <w:pPr>
+              <w:pStyle w:val="NormalWeb"/>
+              <w:tabs>
+                <w:tab w:val="left" w:pos="1397"/>
+              </w:tabs>
+              <w:spacing w:before="120" w:beforeAutospacing="0" w:after="120" w:afterAutospacing="0"/>
+              <w:rPr>
+                <w:rFonts w:ascii="Helvetica" w:hAnsi="Helvetica" w:cs="Helvetica"/>
+                <w:b/>
+                <w:color w:val="2A2C2E"/>
+                <w:sz w:val="27"/>
+                <w:szCs w:val="27"/>
+              </w:rPr>
+            </w:pPr>
+            <w:r>
+              <w:rPr>
+                <w:rFonts w:ascii="Helvetica" w:hAnsi="Helvetica" w:cs="Helvetica"/>
+                <w:b/>
+                <w:color w:val="2A2C2E"/>
+                <w:sz w:val="27"/>
+                <w:szCs w:val="27"/>
+              </w:rPr>
+              <w:t>Changed the background image and color of other pages</w:t>
             </w:r>
           </w:p>
         </w:tc>
@@ -7375,6 +7448,7 @@
           <w:szCs w:val="27"/>
           <w:u w:val="single"/>
         </w:rPr>
+        <w:lastRenderedPageBreak/>
         <w:t>SU-250119-1830</w:t>
       </w:r>
       <w:r>
@@ -7417,29 +7491,26 @@
         <w:spacing w:before="120" w:beforeAutospacing="0" w:after="120" w:afterAutospacing="0"/>
         <w:rPr>
           <w:rFonts w:ascii="Helvetica" w:hAnsi="Helvetica" w:cs="Helvetica"/>
-          <w:b/>
-          <w:color w:val="2A2C2E"/>
-          <w:sz w:val="27"/>
-          <w:szCs w:val="27"/>
-          <w:u w:val="single"/>
-        </w:rPr>
-      </w:pPr>
-      <w:r>
-        <w:rPr>
-          <w:rFonts w:ascii="Helvetica" w:hAnsi="Helvetica" w:cs="Helvetica"/>
-          <w:b/>
-          <w:color w:val="2A2C2E"/>
-          <w:sz w:val="27"/>
-          <w:szCs w:val="27"/>
-          <w:u w:val="single"/>
-        </w:rPr>
-        <w:lastRenderedPageBreak/>
+          <w:color w:val="2A2C2E"/>
+          <w:sz w:val="27"/>
+          <w:szCs w:val="27"/>
+          <w:u w:val="single"/>
+        </w:rPr>
+      </w:pPr>
+      <w:r>
+        <w:rPr>
+          <w:rFonts w:ascii="Helvetica" w:hAnsi="Helvetica" w:cs="Helvetica"/>
+          <w:b/>
+          <w:color w:val="2A2C2E"/>
+          <w:sz w:val="27"/>
+          <w:szCs w:val="27"/>
+          <w:u w:val="single"/>
+        </w:rPr>
         <w:t>AB-030219-0330</w:t>
       </w:r>
       <w:r>
         <w:rPr>
           <w:rFonts w:ascii="Helvetica" w:hAnsi="Helvetica" w:cs="Helvetica"/>
-          <w:b/>
           <w:color w:val="2A2C2E"/>
           <w:sz w:val="27"/>
           <w:szCs w:val="27"/>
@@ -7450,30 +7521,16 @@
       <w:r>
         <w:rPr>
           <w:rFonts w:ascii="Helvetica" w:hAnsi="Helvetica" w:cs="Helvetica"/>
-          <w:b/>
-          <w:color w:val="2A2C2E"/>
-          <w:sz w:val="27"/>
-          <w:szCs w:val="27"/>
-        </w:rPr>
-        <w:t xml:space="preserve"> Redesign of About Us page. </w:t>
-      </w:r>
-      <w:bookmarkStart w:id="2" w:name="_GoBack"/>
-      <w:bookmarkEnd w:id="2"/>
-      <w:r>
-        <w:rPr>
-          <w:rFonts w:ascii="Helvetica" w:hAnsi="Helvetica" w:cs="Helvetica"/>
-          <w:b/>
-          <w:color w:val="2A2C2E"/>
-          <w:sz w:val="27"/>
-          <w:szCs w:val="27"/>
-        </w:rPr>
-        <w:t>New File names are aboutUs.html and .</w:t>
+          <w:color w:val="2A2C2E"/>
+          <w:sz w:val="27"/>
+          <w:szCs w:val="27"/>
+        </w:rPr>
+        <w:t xml:space="preserve"> Redesign of About Us page. New File names are aboutUs.html and .</w:t>
       </w:r>
       <w:proofErr w:type="spellStart"/>
       <w:r>
         <w:rPr>
           <w:rFonts w:ascii="Helvetica" w:hAnsi="Helvetica" w:cs="Helvetica"/>
-          <w:b/>
           <w:color w:val="2A2C2E"/>
           <w:sz w:val="27"/>
           <w:szCs w:val="27"/>
@@ -7484,7 +7541,6 @@
       <w:r>
         <w:rPr>
           <w:rFonts w:ascii="Helvetica" w:hAnsi="Helvetica" w:cs="Helvetica"/>
-          <w:b/>
           <w:color w:val="2A2C2E"/>
           <w:sz w:val="27"/>
           <w:szCs w:val="27"/>
@@ -7502,13 +7558,32 @@
         <w:spacing w:before="120" w:beforeAutospacing="0" w:after="120" w:afterAutospacing="0"/>
         <w:rPr>
           <w:rFonts w:ascii="Helvetica" w:hAnsi="Helvetica" w:cs="Helvetica"/>
-          <w:b/>
-          <w:color w:val="2A2C2E"/>
-          <w:sz w:val="27"/>
-          <w:szCs w:val="27"/>
-          <w:u w:val="single"/>
-        </w:rPr>
-      </w:pPr>
+          <w:color w:val="2A2C2E"/>
+          <w:sz w:val="27"/>
+          <w:szCs w:val="27"/>
+          <w:u w:val="single"/>
+        </w:rPr>
+      </w:pPr>
+      <w:r>
+        <w:rPr>
+          <w:rFonts w:ascii="Helvetica" w:hAnsi="Helvetica" w:cs="Helvetica"/>
+          <w:b/>
+          <w:color w:val="2A2C2E"/>
+          <w:sz w:val="27"/>
+          <w:szCs w:val="27"/>
+          <w:u w:val="single"/>
+        </w:rPr>
+        <w:t xml:space="preserve">AP-060219-0700: </w:t>
+      </w:r>
+      <w:r>
+        <w:rPr>
+          <w:rFonts w:ascii="Helvetica" w:hAnsi="Helvetica" w:cs="Helvetica"/>
+          <w:color w:val="2A2C2E"/>
+          <w:sz w:val="27"/>
+          <w:szCs w:val="27"/>
+        </w:rPr>
+        <w:t>Made changes to Add product page</w:t>
+      </w:r>
     </w:p>
     <w:p>
       <w:pPr>
@@ -7520,407 +7595,443 @@
         <w:spacing w:before="120" w:beforeAutospacing="0" w:after="120" w:afterAutospacing="0"/>
         <w:rPr>
           <w:rFonts w:ascii="Helvetica" w:hAnsi="Helvetica" w:cs="Helvetica"/>
-          <w:b/>
-          <w:color w:val="2A2C2E"/>
-          <w:sz w:val="27"/>
-          <w:szCs w:val="27"/>
-          <w:u w:val="single"/>
-        </w:rPr>
-      </w:pPr>
-      <w:r>
-        <w:rPr>
-          <w:rFonts w:ascii="Helvetica" w:hAnsi="Helvetica" w:cs="Helvetica"/>
-          <w:b/>
-          <w:color w:val="2A2C2E"/>
-          <w:sz w:val="27"/>
-          <w:szCs w:val="27"/>
-          <w:u w:val="single"/>
-        </w:rPr>
-        <w:t xml:space="preserve">AP-060219-0700: </w:t>
-      </w:r>
-      <w:r>
-        <w:rPr>
-          <w:rFonts w:ascii="Helvetica" w:hAnsi="Helvetica" w:cs="Helvetica"/>
-          <w:b/>
-          <w:color w:val="2A2C2E"/>
-          <w:sz w:val="27"/>
-          <w:szCs w:val="27"/>
-        </w:rPr>
-        <w:t>Made changes to Add product page</w:t>
-      </w:r>
-    </w:p>
-    <w:p>
-      <w:pPr>
-        <w:pStyle w:val="NormalWeb"/>
-        <w:spacing w:before="120" w:beforeAutospacing="0" w:after="120" w:afterAutospacing="0"/>
-        <w:rPr>
-          <w:rFonts w:ascii="Helvetica" w:hAnsi="Helvetica" w:cs="Helvetica"/>
-          <w:b/>
-          <w:color w:val="2A2C2E"/>
-          <w:sz w:val="27"/>
-          <w:szCs w:val="27"/>
-          <w:u w:val="single"/>
-        </w:rPr>
-      </w:pPr>
-    </w:p>
-    <w:p>
-      <w:pPr>
-        <w:pStyle w:val="NormalWeb"/>
-        <w:spacing w:before="120" w:beforeAutospacing="0" w:after="120" w:afterAutospacing="0"/>
-        <w:rPr>
-          <w:rFonts w:ascii="Helvetica" w:hAnsi="Helvetica" w:cs="Helvetica"/>
-          <w:b/>
-          <w:color w:val="2A2C2E"/>
-          <w:sz w:val="27"/>
-          <w:szCs w:val="27"/>
-          <w:u w:val="single"/>
-        </w:rPr>
-      </w:pPr>
-    </w:p>
-    <w:p>
-      <w:pPr>
-        <w:pStyle w:val="NormalWeb"/>
-        <w:spacing w:before="120" w:beforeAutospacing="0" w:after="120" w:afterAutospacing="0"/>
-        <w:rPr>
-          <w:rFonts w:ascii="Helvetica" w:hAnsi="Helvetica" w:cs="Helvetica"/>
-          <w:b/>
-          <w:color w:val="2A2C2E"/>
-          <w:sz w:val="27"/>
-          <w:szCs w:val="27"/>
-          <w:u w:val="single"/>
-        </w:rPr>
-      </w:pPr>
-    </w:p>
-    <w:p>
-      <w:pPr>
-        <w:pStyle w:val="NormalWeb"/>
-        <w:spacing w:before="120" w:beforeAutospacing="0" w:after="120" w:afterAutospacing="0"/>
-        <w:rPr>
-          <w:rFonts w:ascii="Helvetica" w:hAnsi="Helvetica" w:cs="Helvetica"/>
-          <w:b/>
-          <w:color w:val="2A2C2E"/>
-          <w:sz w:val="27"/>
-          <w:szCs w:val="27"/>
-          <w:u w:val="single"/>
-        </w:rPr>
-      </w:pPr>
-    </w:p>
-    <w:p>
-      <w:pPr>
-        <w:pStyle w:val="NormalWeb"/>
-        <w:spacing w:before="120" w:beforeAutospacing="0" w:after="120" w:afterAutospacing="0"/>
-        <w:rPr>
-          <w:rFonts w:ascii="Helvetica" w:hAnsi="Helvetica" w:cs="Helvetica"/>
-          <w:b/>
-          <w:color w:val="2A2C2E"/>
-          <w:sz w:val="27"/>
-          <w:szCs w:val="27"/>
-          <w:u w:val="single"/>
-        </w:rPr>
-      </w:pPr>
-    </w:p>
-    <w:p>
-      <w:pPr>
-        <w:pStyle w:val="NormalWeb"/>
-        <w:spacing w:before="120" w:beforeAutospacing="0" w:after="120" w:afterAutospacing="0"/>
-        <w:rPr>
-          <w:rFonts w:ascii="Helvetica" w:hAnsi="Helvetica" w:cs="Helvetica"/>
-          <w:b/>
-          <w:color w:val="2A2C2E"/>
-          <w:sz w:val="27"/>
-          <w:szCs w:val="27"/>
-          <w:u w:val="single"/>
-        </w:rPr>
-      </w:pPr>
-    </w:p>
-    <w:p>
-      <w:pPr>
-        <w:pStyle w:val="NormalWeb"/>
-        <w:spacing w:before="120" w:beforeAutospacing="0" w:after="120" w:afterAutospacing="0"/>
-        <w:rPr>
-          <w:rFonts w:ascii="Helvetica" w:hAnsi="Helvetica" w:cs="Helvetica"/>
-          <w:b/>
-          <w:color w:val="2A2C2E"/>
-          <w:sz w:val="27"/>
-          <w:szCs w:val="27"/>
-          <w:u w:val="single"/>
-        </w:rPr>
-      </w:pPr>
-    </w:p>
-    <w:p>
-      <w:pPr>
-        <w:pStyle w:val="NormalWeb"/>
-        <w:spacing w:before="120" w:beforeAutospacing="0" w:after="120" w:afterAutospacing="0"/>
-        <w:rPr>
-          <w:rFonts w:ascii="Helvetica" w:hAnsi="Helvetica" w:cs="Helvetica"/>
-          <w:b/>
-          <w:color w:val="2A2C2E"/>
-          <w:sz w:val="27"/>
-          <w:szCs w:val="27"/>
-          <w:u w:val="single"/>
-        </w:rPr>
-      </w:pPr>
-    </w:p>
-    <w:p>
-      <w:pPr>
-        <w:pStyle w:val="NormalWeb"/>
-        <w:spacing w:before="120" w:beforeAutospacing="0" w:after="120" w:afterAutospacing="0"/>
-        <w:rPr>
-          <w:rFonts w:ascii="Helvetica" w:hAnsi="Helvetica" w:cs="Helvetica"/>
-          <w:b/>
-          <w:color w:val="2A2C2E"/>
-          <w:sz w:val="27"/>
-          <w:szCs w:val="27"/>
-          <w:u w:val="single"/>
-        </w:rPr>
-      </w:pPr>
-    </w:p>
-    <w:p>
-      <w:pPr>
-        <w:pStyle w:val="NormalWeb"/>
-        <w:spacing w:before="120" w:beforeAutospacing="0" w:after="120" w:afterAutospacing="0"/>
-        <w:rPr>
-          <w:rFonts w:ascii="Helvetica" w:hAnsi="Helvetica" w:cs="Helvetica"/>
-          <w:b/>
-          <w:color w:val="2A2C2E"/>
-          <w:sz w:val="27"/>
-          <w:szCs w:val="27"/>
-          <w:u w:val="single"/>
-        </w:rPr>
-      </w:pPr>
-    </w:p>
-    <w:p>
-      <w:pPr>
-        <w:pStyle w:val="NormalWeb"/>
-        <w:spacing w:before="120" w:beforeAutospacing="0" w:after="120" w:afterAutospacing="0"/>
-        <w:rPr>
-          <w:rFonts w:ascii="Helvetica" w:hAnsi="Helvetica" w:cs="Helvetica"/>
-          <w:b/>
-          <w:color w:val="2A2C2E"/>
-          <w:sz w:val="27"/>
-          <w:szCs w:val="27"/>
-          <w:u w:val="single"/>
-        </w:rPr>
-      </w:pPr>
-    </w:p>
-    <w:p>
-      <w:pPr>
-        <w:pStyle w:val="NormalWeb"/>
-        <w:spacing w:before="120" w:beforeAutospacing="0" w:after="120" w:afterAutospacing="0"/>
-        <w:rPr>
-          <w:rFonts w:ascii="Helvetica" w:hAnsi="Helvetica" w:cs="Helvetica"/>
-          <w:b/>
-          <w:color w:val="2A2C2E"/>
-          <w:sz w:val="27"/>
-          <w:szCs w:val="27"/>
-          <w:u w:val="single"/>
-        </w:rPr>
-      </w:pPr>
-    </w:p>
-    <w:p>
-      <w:pPr>
-        <w:pStyle w:val="NormalWeb"/>
-        <w:spacing w:before="120" w:beforeAutospacing="0" w:after="120" w:afterAutospacing="0"/>
-        <w:rPr>
-          <w:rFonts w:ascii="Helvetica" w:hAnsi="Helvetica" w:cs="Helvetica"/>
-          <w:b/>
-          <w:color w:val="2A2C2E"/>
-          <w:sz w:val="27"/>
-          <w:szCs w:val="27"/>
-          <w:u w:val="single"/>
-        </w:rPr>
-      </w:pPr>
-    </w:p>
-    <w:p>
-      <w:pPr>
-        <w:pStyle w:val="NormalWeb"/>
-        <w:spacing w:before="120" w:beforeAutospacing="0" w:after="120" w:afterAutospacing="0"/>
-        <w:rPr>
-          <w:rFonts w:ascii="Helvetica" w:hAnsi="Helvetica" w:cs="Helvetica"/>
-          <w:b/>
-          <w:color w:val="2A2C2E"/>
-          <w:sz w:val="27"/>
-          <w:szCs w:val="27"/>
-          <w:u w:val="single"/>
-        </w:rPr>
-      </w:pPr>
-    </w:p>
-    <w:p>
-      <w:pPr>
-        <w:pStyle w:val="NormalWeb"/>
-        <w:spacing w:before="120" w:beforeAutospacing="0" w:after="120" w:afterAutospacing="0"/>
-        <w:rPr>
-          <w:rFonts w:ascii="Helvetica" w:hAnsi="Helvetica" w:cs="Helvetica"/>
-          <w:b/>
-          <w:color w:val="2A2C2E"/>
-          <w:sz w:val="27"/>
-          <w:szCs w:val="27"/>
-          <w:u w:val="single"/>
-        </w:rPr>
-      </w:pPr>
-    </w:p>
-    <w:p>
-      <w:pPr>
-        <w:pStyle w:val="NormalWeb"/>
-        <w:spacing w:before="120" w:beforeAutospacing="0" w:after="120" w:afterAutospacing="0"/>
-        <w:rPr>
-          <w:rFonts w:ascii="Helvetica" w:hAnsi="Helvetica" w:cs="Helvetica"/>
-          <w:b/>
-          <w:color w:val="2A2C2E"/>
-          <w:sz w:val="27"/>
-          <w:szCs w:val="27"/>
-          <w:u w:val="single"/>
-        </w:rPr>
-      </w:pPr>
-    </w:p>
-    <w:p>
-      <w:pPr>
-        <w:pStyle w:val="NormalWeb"/>
-        <w:spacing w:before="120" w:beforeAutospacing="0" w:after="120" w:afterAutospacing="0"/>
-        <w:rPr>
-          <w:rFonts w:ascii="Helvetica" w:hAnsi="Helvetica" w:cs="Helvetica"/>
-          <w:b/>
-          <w:color w:val="2A2C2E"/>
-          <w:sz w:val="27"/>
-          <w:szCs w:val="27"/>
-          <w:u w:val="single"/>
-        </w:rPr>
-      </w:pPr>
-    </w:p>
-    <w:p>
-      <w:pPr>
-        <w:pStyle w:val="NormalWeb"/>
-        <w:spacing w:before="120" w:beforeAutospacing="0" w:after="120" w:afterAutospacing="0"/>
-        <w:rPr>
-          <w:rFonts w:ascii="Helvetica" w:hAnsi="Helvetica" w:cs="Helvetica"/>
-          <w:b/>
-          <w:color w:val="2A2C2E"/>
-          <w:sz w:val="27"/>
-          <w:szCs w:val="27"/>
-          <w:u w:val="single"/>
-        </w:rPr>
-      </w:pPr>
-    </w:p>
-    <w:p>
-      <w:pPr>
-        <w:pStyle w:val="NormalWeb"/>
-        <w:spacing w:before="120" w:beforeAutospacing="0" w:after="120" w:afterAutospacing="0"/>
-        <w:rPr>
-          <w:rFonts w:ascii="Helvetica" w:hAnsi="Helvetica" w:cs="Helvetica"/>
-          <w:b/>
-          <w:color w:val="2A2C2E"/>
-          <w:sz w:val="27"/>
-          <w:szCs w:val="27"/>
-          <w:u w:val="single"/>
-        </w:rPr>
-      </w:pPr>
-    </w:p>
-    <w:p>
-      <w:pPr>
-        <w:pStyle w:val="NormalWeb"/>
-        <w:spacing w:before="120" w:beforeAutospacing="0" w:after="120" w:afterAutospacing="0"/>
-        <w:rPr>
-          <w:rFonts w:ascii="Helvetica" w:hAnsi="Helvetica" w:cs="Helvetica"/>
-          <w:b/>
-          <w:color w:val="2A2C2E"/>
-          <w:sz w:val="27"/>
-          <w:szCs w:val="27"/>
-          <w:u w:val="single"/>
-        </w:rPr>
-      </w:pPr>
-    </w:p>
-    <w:p>
-      <w:pPr>
-        <w:pStyle w:val="NormalWeb"/>
-        <w:spacing w:before="120" w:beforeAutospacing="0" w:after="120" w:afterAutospacing="0"/>
-        <w:rPr>
-          <w:rFonts w:ascii="Helvetica" w:hAnsi="Helvetica" w:cs="Helvetica"/>
-          <w:b/>
-          <w:color w:val="2A2C2E"/>
-          <w:sz w:val="27"/>
-          <w:szCs w:val="27"/>
-          <w:u w:val="single"/>
-        </w:rPr>
-      </w:pPr>
-    </w:p>
-    <w:p>
-      <w:pPr>
-        <w:pStyle w:val="NormalWeb"/>
-        <w:spacing w:before="120" w:beforeAutospacing="0" w:after="120" w:afterAutospacing="0"/>
-        <w:rPr>
-          <w:rFonts w:ascii="Helvetica" w:hAnsi="Helvetica" w:cs="Helvetica"/>
-          <w:b/>
-          <w:color w:val="2A2C2E"/>
-          <w:sz w:val="27"/>
-          <w:szCs w:val="27"/>
-          <w:u w:val="single"/>
-        </w:rPr>
-      </w:pPr>
-    </w:p>
-    <w:p>
-      <w:pPr>
-        <w:pStyle w:val="NormalWeb"/>
-        <w:spacing w:before="120" w:beforeAutospacing="0" w:after="120" w:afterAutospacing="0"/>
-        <w:rPr>
-          <w:rFonts w:ascii="Helvetica" w:hAnsi="Helvetica" w:cs="Helvetica"/>
-          <w:b/>
-          <w:color w:val="2A2C2E"/>
-          <w:sz w:val="27"/>
-          <w:szCs w:val="27"/>
-          <w:u w:val="single"/>
-        </w:rPr>
-      </w:pPr>
-    </w:p>
-    <w:p>
-      <w:pPr>
-        <w:pStyle w:val="NormalWeb"/>
-        <w:spacing w:before="120" w:beforeAutospacing="0" w:after="120" w:afterAutospacing="0"/>
-        <w:rPr>
-          <w:rFonts w:ascii="Helvetica" w:hAnsi="Helvetica" w:cs="Helvetica"/>
-          <w:b/>
-          <w:color w:val="2A2C2E"/>
-          <w:sz w:val="27"/>
-          <w:szCs w:val="27"/>
-          <w:u w:val="single"/>
-        </w:rPr>
-      </w:pPr>
-    </w:p>
-    <w:p>
-      <w:pPr>
-        <w:pStyle w:val="NormalWeb"/>
-        <w:spacing w:before="120" w:beforeAutospacing="0" w:after="120" w:afterAutospacing="0"/>
-        <w:rPr>
-          <w:rFonts w:ascii="Helvetica" w:hAnsi="Helvetica" w:cs="Helvetica"/>
-          <w:b/>
-          <w:color w:val="2A2C2E"/>
-          <w:sz w:val="27"/>
-          <w:szCs w:val="27"/>
-          <w:u w:val="single"/>
-        </w:rPr>
-      </w:pPr>
-    </w:p>
-    <w:p>
-      <w:pPr>
-        <w:pStyle w:val="NormalWeb"/>
-        <w:spacing w:before="120" w:beforeAutospacing="0" w:after="120" w:afterAutospacing="0"/>
-        <w:rPr>
-          <w:rFonts w:ascii="Helvetica" w:hAnsi="Helvetica" w:cs="Helvetica"/>
-          <w:b/>
-          <w:color w:val="2A2C2E"/>
-          <w:sz w:val="27"/>
-          <w:szCs w:val="27"/>
-          <w:u w:val="single"/>
-        </w:rPr>
-      </w:pPr>
-      <w:r>
-        <w:rPr>
-          <w:rFonts w:ascii="Helvetica" w:hAnsi="Helvetica" w:cs="Helvetica"/>
-          <w:b/>
-          <w:color w:val="2A2C2E"/>
-          <w:sz w:val="27"/>
-          <w:szCs w:val="27"/>
-          <w:u w:val="single"/>
-        </w:rPr>
+          <w:color w:val="2A2C2E"/>
+          <w:sz w:val="27"/>
+          <w:szCs w:val="27"/>
+        </w:rPr>
+      </w:pPr>
+      <w:r>
+        <w:rPr>
+          <w:rFonts w:ascii="Helvetica" w:hAnsi="Helvetica" w:cs="Helvetica"/>
+          <w:b/>
+          <w:color w:val="2A2C2E"/>
+          <w:sz w:val="27"/>
+          <w:szCs w:val="27"/>
+          <w:u w:val="single"/>
+        </w:rPr>
+        <w:t xml:space="preserve">AB-120219-0800: </w:t>
+      </w:r>
+      <w:r>
+        <w:rPr>
+          <w:rFonts w:ascii="Helvetica" w:hAnsi="Helvetica" w:cs="Helvetica"/>
+          <w:color w:val="2A2C2E"/>
+          <w:sz w:val="27"/>
+          <w:szCs w:val="27"/>
+        </w:rPr>
+        <w:t>Made changes to login</w:t>
+      </w:r>
+      <w:r>
+        <w:rPr>
+          <w:rFonts w:ascii="Helvetica" w:hAnsi="Helvetica" w:cs="Helvetica"/>
+          <w:color w:val="2A2C2E"/>
+          <w:sz w:val="27"/>
+          <w:szCs w:val="27"/>
+        </w:rPr>
+        <w:t xml:space="preserve"> </w:t>
+      </w:r>
+      <w:bookmarkStart w:id="2" w:name="_GoBack"/>
+      <w:bookmarkEnd w:id="2"/>
+      <w:r>
+        <w:rPr>
+          <w:rFonts w:ascii="Helvetica" w:hAnsi="Helvetica" w:cs="Helvetica"/>
+          <w:color w:val="2A2C2E"/>
+          <w:sz w:val="27"/>
+          <w:szCs w:val="27"/>
+        </w:rPr>
+        <w:t>,</w:t>
+      </w:r>
+      <w:proofErr w:type="spellStart"/>
+      <w:r>
+        <w:rPr>
+          <w:rFonts w:ascii="Helvetica" w:hAnsi="Helvetica" w:cs="Helvetica"/>
+          <w:color w:val="2A2C2E"/>
+          <w:sz w:val="27"/>
+          <w:szCs w:val="27"/>
+        </w:rPr>
+        <w:t>aboutus</w:t>
+      </w:r>
+      <w:proofErr w:type="spellEnd"/>
+      <w:r>
+        <w:rPr>
+          <w:rFonts w:ascii="Helvetica" w:hAnsi="Helvetica" w:cs="Helvetica"/>
+          <w:color w:val="2A2C2E"/>
+          <w:sz w:val="27"/>
+          <w:szCs w:val="27"/>
+        </w:rPr>
+        <w:t xml:space="preserve"> and signup page</w:t>
+      </w:r>
+    </w:p>
+    <w:p>
+      <w:pPr>
+        <w:pStyle w:val="NormalWeb"/>
+        <w:spacing w:before="120" w:beforeAutospacing="0" w:after="120" w:afterAutospacing="0"/>
+        <w:rPr>
+          <w:rFonts w:ascii="Helvetica" w:hAnsi="Helvetica" w:cs="Helvetica"/>
+          <w:color w:val="2A2C2E"/>
+          <w:sz w:val="27"/>
+          <w:szCs w:val="27"/>
+        </w:rPr>
+      </w:pPr>
+    </w:p>
+    <w:p>
+      <w:pPr>
+        <w:pStyle w:val="NormalWeb"/>
+        <w:spacing w:before="120" w:beforeAutospacing="0" w:after="120" w:afterAutospacing="0"/>
+        <w:rPr>
+          <w:rFonts w:ascii="Helvetica" w:hAnsi="Helvetica" w:cs="Helvetica"/>
+          <w:b/>
+          <w:color w:val="2A2C2E"/>
+          <w:sz w:val="27"/>
+          <w:szCs w:val="27"/>
+          <w:u w:val="single"/>
+        </w:rPr>
+      </w:pPr>
+    </w:p>
+    <w:p>
+      <w:pPr>
+        <w:pStyle w:val="NormalWeb"/>
+        <w:spacing w:before="120" w:beforeAutospacing="0" w:after="120" w:afterAutospacing="0"/>
+        <w:rPr>
+          <w:rFonts w:ascii="Helvetica" w:hAnsi="Helvetica" w:cs="Helvetica"/>
+          <w:b/>
+          <w:color w:val="2A2C2E"/>
+          <w:sz w:val="27"/>
+          <w:szCs w:val="27"/>
+          <w:u w:val="single"/>
+        </w:rPr>
+      </w:pPr>
+    </w:p>
+    <w:p>
+      <w:pPr>
+        <w:pStyle w:val="NormalWeb"/>
+        <w:spacing w:before="120" w:beforeAutospacing="0" w:after="120" w:afterAutospacing="0"/>
+        <w:rPr>
+          <w:rFonts w:ascii="Helvetica" w:hAnsi="Helvetica" w:cs="Helvetica"/>
+          <w:b/>
+          <w:color w:val="2A2C2E"/>
+          <w:sz w:val="27"/>
+          <w:szCs w:val="27"/>
+          <w:u w:val="single"/>
+        </w:rPr>
+      </w:pPr>
+    </w:p>
+    <w:p>
+      <w:pPr>
+        <w:pStyle w:val="NormalWeb"/>
+        <w:spacing w:before="120" w:beforeAutospacing="0" w:after="120" w:afterAutospacing="0"/>
+        <w:rPr>
+          <w:rFonts w:ascii="Helvetica" w:hAnsi="Helvetica" w:cs="Helvetica"/>
+          <w:b/>
+          <w:color w:val="2A2C2E"/>
+          <w:sz w:val="27"/>
+          <w:szCs w:val="27"/>
+          <w:u w:val="single"/>
+        </w:rPr>
+      </w:pPr>
+    </w:p>
+    <w:p>
+      <w:pPr>
+        <w:pStyle w:val="NormalWeb"/>
+        <w:spacing w:before="120" w:beforeAutospacing="0" w:after="120" w:afterAutospacing="0"/>
+        <w:rPr>
+          <w:rFonts w:ascii="Helvetica" w:hAnsi="Helvetica" w:cs="Helvetica"/>
+          <w:b/>
+          <w:color w:val="2A2C2E"/>
+          <w:sz w:val="27"/>
+          <w:szCs w:val="27"/>
+          <w:u w:val="single"/>
+        </w:rPr>
+      </w:pPr>
+    </w:p>
+    <w:p>
+      <w:pPr>
+        <w:pStyle w:val="NormalWeb"/>
+        <w:spacing w:before="120" w:beforeAutospacing="0" w:after="120" w:afterAutospacing="0"/>
+        <w:rPr>
+          <w:rFonts w:ascii="Helvetica" w:hAnsi="Helvetica" w:cs="Helvetica"/>
+          <w:b/>
+          <w:color w:val="2A2C2E"/>
+          <w:sz w:val="27"/>
+          <w:szCs w:val="27"/>
+          <w:u w:val="single"/>
+        </w:rPr>
+      </w:pPr>
+    </w:p>
+    <w:p>
+      <w:pPr>
+        <w:pStyle w:val="NormalWeb"/>
+        <w:spacing w:before="120" w:beforeAutospacing="0" w:after="120" w:afterAutospacing="0"/>
+        <w:rPr>
+          <w:rFonts w:ascii="Helvetica" w:hAnsi="Helvetica" w:cs="Helvetica"/>
+          <w:b/>
+          <w:color w:val="2A2C2E"/>
+          <w:sz w:val="27"/>
+          <w:szCs w:val="27"/>
+          <w:u w:val="single"/>
+        </w:rPr>
+      </w:pPr>
+    </w:p>
+    <w:p>
+      <w:pPr>
+        <w:pStyle w:val="NormalWeb"/>
+        <w:spacing w:before="120" w:beforeAutospacing="0" w:after="120" w:afterAutospacing="0"/>
+        <w:rPr>
+          <w:rFonts w:ascii="Helvetica" w:hAnsi="Helvetica" w:cs="Helvetica"/>
+          <w:b/>
+          <w:color w:val="2A2C2E"/>
+          <w:sz w:val="27"/>
+          <w:szCs w:val="27"/>
+          <w:u w:val="single"/>
+        </w:rPr>
+      </w:pPr>
+    </w:p>
+    <w:p>
+      <w:pPr>
+        <w:pStyle w:val="NormalWeb"/>
+        <w:spacing w:before="120" w:beforeAutospacing="0" w:after="120" w:afterAutospacing="0"/>
+        <w:rPr>
+          <w:rFonts w:ascii="Helvetica" w:hAnsi="Helvetica" w:cs="Helvetica"/>
+          <w:b/>
+          <w:color w:val="2A2C2E"/>
+          <w:sz w:val="27"/>
+          <w:szCs w:val="27"/>
+          <w:u w:val="single"/>
+        </w:rPr>
+      </w:pPr>
+    </w:p>
+    <w:p>
+      <w:pPr>
+        <w:pStyle w:val="NormalWeb"/>
+        <w:spacing w:before="120" w:beforeAutospacing="0" w:after="120" w:afterAutospacing="0"/>
+        <w:rPr>
+          <w:rFonts w:ascii="Helvetica" w:hAnsi="Helvetica" w:cs="Helvetica"/>
+          <w:b/>
+          <w:color w:val="2A2C2E"/>
+          <w:sz w:val="27"/>
+          <w:szCs w:val="27"/>
+          <w:u w:val="single"/>
+        </w:rPr>
+      </w:pPr>
+    </w:p>
+    <w:p>
+      <w:pPr>
+        <w:pStyle w:val="NormalWeb"/>
+        <w:spacing w:before="120" w:beforeAutospacing="0" w:after="120" w:afterAutospacing="0"/>
+        <w:rPr>
+          <w:rFonts w:ascii="Helvetica" w:hAnsi="Helvetica" w:cs="Helvetica"/>
+          <w:b/>
+          <w:color w:val="2A2C2E"/>
+          <w:sz w:val="27"/>
+          <w:szCs w:val="27"/>
+          <w:u w:val="single"/>
+        </w:rPr>
+      </w:pPr>
+    </w:p>
+    <w:p>
+      <w:pPr>
+        <w:pStyle w:val="NormalWeb"/>
+        <w:spacing w:before="120" w:beforeAutospacing="0" w:after="120" w:afterAutospacing="0"/>
+        <w:rPr>
+          <w:rFonts w:ascii="Helvetica" w:hAnsi="Helvetica" w:cs="Helvetica"/>
+          <w:b/>
+          <w:color w:val="2A2C2E"/>
+          <w:sz w:val="27"/>
+          <w:szCs w:val="27"/>
+          <w:u w:val="single"/>
+        </w:rPr>
+      </w:pPr>
+    </w:p>
+    <w:p>
+      <w:pPr>
+        <w:pStyle w:val="NormalWeb"/>
+        <w:spacing w:before="120" w:beforeAutospacing="0" w:after="120" w:afterAutospacing="0"/>
+        <w:rPr>
+          <w:rFonts w:ascii="Helvetica" w:hAnsi="Helvetica" w:cs="Helvetica"/>
+          <w:b/>
+          <w:color w:val="2A2C2E"/>
+          <w:sz w:val="27"/>
+          <w:szCs w:val="27"/>
+          <w:u w:val="single"/>
+        </w:rPr>
+      </w:pPr>
+    </w:p>
+    <w:p>
+      <w:pPr>
+        <w:pStyle w:val="NormalWeb"/>
+        <w:spacing w:before="120" w:beforeAutospacing="0" w:after="120" w:afterAutospacing="0"/>
+        <w:rPr>
+          <w:rFonts w:ascii="Helvetica" w:hAnsi="Helvetica" w:cs="Helvetica"/>
+          <w:b/>
+          <w:color w:val="2A2C2E"/>
+          <w:sz w:val="27"/>
+          <w:szCs w:val="27"/>
+          <w:u w:val="single"/>
+        </w:rPr>
+      </w:pPr>
+    </w:p>
+    <w:p>
+      <w:pPr>
+        <w:pStyle w:val="NormalWeb"/>
+        <w:spacing w:before="120" w:beforeAutospacing="0" w:after="120" w:afterAutospacing="0"/>
+        <w:rPr>
+          <w:rFonts w:ascii="Helvetica" w:hAnsi="Helvetica" w:cs="Helvetica"/>
+          <w:b/>
+          <w:color w:val="2A2C2E"/>
+          <w:sz w:val="27"/>
+          <w:szCs w:val="27"/>
+          <w:u w:val="single"/>
+        </w:rPr>
+      </w:pPr>
+    </w:p>
+    <w:p>
+      <w:pPr>
+        <w:pStyle w:val="NormalWeb"/>
+        <w:spacing w:before="120" w:beforeAutospacing="0" w:after="120" w:afterAutospacing="0"/>
+        <w:rPr>
+          <w:rFonts w:ascii="Helvetica" w:hAnsi="Helvetica" w:cs="Helvetica"/>
+          <w:b/>
+          <w:color w:val="2A2C2E"/>
+          <w:sz w:val="27"/>
+          <w:szCs w:val="27"/>
+          <w:u w:val="single"/>
+        </w:rPr>
+      </w:pPr>
+    </w:p>
+    <w:p>
+      <w:pPr>
+        <w:pStyle w:val="NormalWeb"/>
+        <w:spacing w:before="120" w:beforeAutospacing="0" w:after="120" w:afterAutospacing="0"/>
+        <w:rPr>
+          <w:rFonts w:ascii="Helvetica" w:hAnsi="Helvetica" w:cs="Helvetica"/>
+          <w:b/>
+          <w:color w:val="2A2C2E"/>
+          <w:sz w:val="27"/>
+          <w:szCs w:val="27"/>
+          <w:u w:val="single"/>
+        </w:rPr>
+      </w:pPr>
+    </w:p>
+    <w:p>
+      <w:pPr>
+        <w:pStyle w:val="NormalWeb"/>
+        <w:spacing w:before="120" w:beforeAutospacing="0" w:after="120" w:afterAutospacing="0"/>
+        <w:rPr>
+          <w:rFonts w:ascii="Helvetica" w:hAnsi="Helvetica" w:cs="Helvetica"/>
+          <w:b/>
+          <w:color w:val="2A2C2E"/>
+          <w:sz w:val="27"/>
+          <w:szCs w:val="27"/>
+          <w:u w:val="single"/>
+        </w:rPr>
+      </w:pPr>
+    </w:p>
+    <w:p>
+      <w:pPr>
+        <w:pStyle w:val="NormalWeb"/>
+        <w:spacing w:before="120" w:beforeAutospacing="0" w:after="120" w:afterAutospacing="0"/>
+        <w:rPr>
+          <w:rFonts w:ascii="Helvetica" w:hAnsi="Helvetica" w:cs="Helvetica"/>
+          <w:b/>
+          <w:color w:val="2A2C2E"/>
+          <w:sz w:val="27"/>
+          <w:szCs w:val="27"/>
+          <w:u w:val="single"/>
+        </w:rPr>
+      </w:pPr>
+    </w:p>
+    <w:p>
+      <w:pPr>
+        <w:pStyle w:val="NormalWeb"/>
+        <w:spacing w:before="120" w:beforeAutospacing="0" w:after="120" w:afterAutospacing="0"/>
+        <w:rPr>
+          <w:rFonts w:ascii="Helvetica" w:hAnsi="Helvetica" w:cs="Helvetica"/>
+          <w:b/>
+          <w:color w:val="2A2C2E"/>
+          <w:sz w:val="27"/>
+          <w:szCs w:val="27"/>
+          <w:u w:val="single"/>
+        </w:rPr>
+      </w:pPr>
+    </w:p>
+    <w:p>
+      <w:pPr>
+        <w:pStyle w:val="NormalWeb"/>
+        <w:spacing w:before="120" w:beforeAutospacing="0" w:after="120" w:afterAutospacing="0"/>
+        <w:rPr>
+          <w:rFonts w:ascii="Helvetica" w:hAnsi="Helvetica" w:cs="Helvetica"/>
+          <w:b/>
+          <w:color w:val="2A2C2E"/>
+          <w:sz w:val="27"/>
+          <w:szCs w:val="27"/>
+          <w:u w:val="single"/>
+        </w:rPr>
+      </w:pPr>
+    </w:p>
+    <w:p>
+      <w:pPr>
+        <w:pStyle w:val="NormalWeb"/>
+        <w:spacing w:before="120" w:beforeAutospacing="0" w:after="120" w:afterAutospacing="0"/>
+        <w:rPr>
+          <w:rFonts w:ascii="Helvetica" w:hAnsi="Helvetica" w:cs="Helvetica"/>
+          <w:b/>
+          <w:color w:val="2A2C2E"/>
+          <w:sz w:val="27"/>
+          <w:szCs w:val="27"/>
+          <w:u w:val="single"/>
+        </w:rPr>
+      </w:pPr>
+    </w:p>
+    <w:p>
+      <w:pPr>
+        <w:pStyle w:val="NormalWeb"/>
+        <w:spacing w:before="120" w:beforeAutospacing="0" w:after="120" w:afterAutospacing="0"/>
+        <w:rPr>
+          <w:rFonts w:ascii="Helvetica" w:hAnsi="Helvetica" w:cs="Helvetica"/>
+          <w:b/>
+          <w:color w:val="2A2C2E"/>
+          <w:sz w:val="27"/>
+          <w:szCs w:val="27"/>
+          <w:u w:val="single"/>
+        </w:rPr>
+      </w:pPr>
+    </w:p>
+    <w:p>
+      <w:pPr>
+        <w:pStyle w:val="NormalWeb"/>
+        <w:spacing w:before="120" w:beforeAutospacing="0" w:after="120" w:afterAutospacing="0"/>
+        <w:rPr>
+          <w:rFonts w:ascii="Helvetica" w:hAnsi="Helvetica" w:cs="Helvetica"/>
+          <w:b/>
+          <w:color w:val="2A2C2E"/>
+          <w:sz w:val="27"/>
+          <w:szCs w:val="27"/>
+          <w:u w:val="single"/>
+        </w:rPr>
+      </w:pPr>
+    </w:p>
+    <w:p>
+      <w:pPr>
+        <w:pStyle w:val="NormalWeb"/>
+        <w:spacing w:before="120" w:beforeAutospacing="0" w:after="120" w:afterAutospacing="0"/>
+        <w:rPr>
+          <w:rFonts w:ascii="Helvetica" w:hAnsi="Helvetica" w:cs="Helvetica"/>
+          <w:b/>
+          <w:color w:val="2A2C2E"/>
+          <w:sz w:val="27"/>
+          <w:szCs w:val="27"/>
+          <w:u w:val="single"/>
+        </w:rPr>
+      </w:pPr>
+      <w:r>
+        <w:rPr>
+          <w:rFonts w:ascii="Helvetica" w:hAnsi="Helvetica" w:cs="Helvetica"/>
+          <w:b/>
+          <w:color w:val="2A2C2E"/>
+          <w:sz w:val="27"/>
+          <w:szCs w:val="27"/>
+          <w:u w:val="single"/>
+        </w:rPr>
+        <w:lastRenderedPageBreak/>
         <w:t>SNAPSHOTS:</w:t>
       </w:r>
     </w:p>
@@ -8843,25 +8954,14 @@
           <w:szCs w:val="27"/>
         </w:rPr>
       </w:pPr>
-      <w:proofErr w:type="spellStart"/>
-      <w:r>
-        <w:rPr>
-          <w:rFonts w:ascii="Helvetica" w:hAnsi="Helvetica" w:cs="Helvetica"/>
-          <w:color w:val="2A2C2E"/>
-          <w:sz w:val="27"/>
-          <w:szCs w:val="27"/>
-        </w:rPr>
-        <w:t>Ashitha</w:t>
-      </w:r>
-      <w:proofErr w:type="spellEnd"/>
-      <w:r>
-        <w:rPr>
-          <w:rFonts w:ascii="Helvetica" w:hAnsi="Helvetica" w:cs="Helvetica"/>
-          <w:color w:val="2A2C2E"/>
-          <w:sz w:val="27"/>
-          <w:szCs w:val="27"/>
-        </w:rPr>
-        <w:t xml:space="preserve"> S</w:t>
+      <w:r>
+        <w:rPr>
+          <w:rFonts w:ascii="Helvetica" w:hAnsi="Helvetica" w:cs="Helvetica"/>
+          <w:color w:val="2A2C2E"/>
+          <w:sz w:val="27"/>
+          <w:szCs w:val="27"/>
+        </w:rPr>
+        <w:t>Ashitha S</w:t>
       </w:r>
     </w:p>
     <w:p>
@@ -9826,7 +9926,7 @@
     <w:lsdException w:name="Table Web 2" w:semiHidden="1" w:unhideWhenUsed="1"/>
     <w:lsdException w:name="Table Web 3" w:semiHidden="1" w:unhideWhenUsed="1"/>
     <w:lsdException w:name="Balloon Text" w:semiHidden="1" w:unhideWhenUsed="1"/>
-    <w:lsdException w:name="Table Grid" w:semiHidden="1" w:uiPriority="39" w:unhideWhenUsed="1"/>
+    <w:lsdException w:name="Table Grid" w:uiPriority="39"/>
     <w:lsdException w:name="Table Theme" w:semiHidden="1" w:unhideWhenUsed="1"/>
     <w:lsdException w:name="Placeholder Text" w:semiHidden="1"/>
     <w:lsdException w:name="No Spacing" w:uiPriority="1" w:qFormat="1"/>

</xml_diff>